<commit_message>
Added bullet points under each heading to specify what will go in each
</commit_message>
<xml_diff>
--- a/Dissertation Report.docx
+++ b/Dissertation Report.docx
@@ -440,6 +440,7 @@
               <w:b/>
               <w:bCs/>
               <w:color w:val="auto"/>
+              <w:u w:val="single"/>
             </w:rPr>
           </w:pPr>
           <w:r>
@@ -448,6 +449,7 @@
               <w:b/>
               <w:bCs/>
               <w:color w:val="auto"/>
+              <w:u w:val="single"/>
             </w:rPr>
             <w:t>Contents</w:t>
           </w:r>
@@ -462,6 +464,8 @@
               <w:rFonts w:eastAsiaTheme="minorEastAsia"/>
               <w:noProof/>
               <w:kern w:val="2"/>
+              <w:sz w:val="24"/>
+              <w:szCs w:val="24"/>
               <w:lang w:eastAsia="en-GB"/>
               <w14:ligatures w14:val="standardContextual"/>
             </w:rPr>
@@ -469,18 +473,24 @@
           <w:r>
             <w:rPr>
               <w:rFonts w:ascii="Times New Roman" w:hAnsi="Times New Roman" w:cs="Times New Roman"/>
+              <w:sz w:val="24"/>
+              <w:szCs w:val="24"/>
             </w:rPr>
             <w:fldChar w:fldCharType="begin"/>
           </w:r>
           <w:r>
             <w:rPr>
               <w:rFonts w:ascii="Times New Roman" w:hAnsi="Times New Roman" w:cs="Times New Roman"/>
+              <w:sz w:val="24"/>
+              <w:szCs w:val="24"/>
             </w:rPr>
             <w:instrText xml:space="preserve"> TOC \o "1-3" \h \z \u </w:instrText>
           </w:r>
           <w:r>
             <w:rPr>
               <w:rFonts w:ascii="Times New Roman" w:hAnsi="Times New Roman" w:cs="Times New Roman"/>
+              <w:sz w:val="24"/>
+              <w:szCs w:val="24"/>
             </w:rPr>
             <w:fldChar w:fldCharType="separate"/>
           </w:r>
@@ -492,6 +502,8 @@
                 <w:b/>
                 <w:bCs/>
                 <w:noProof/>
+                <w:sz w:val="24"/>
+                <w:szCs w:val="24"/>
               </w:rPr>
               <w:t>1. Abstract</w:t>
             </w:r>
@@ -499,6 +511,8 @@
               <w:rPr>
                 <w:noProof/>
                 <w:webHidden/>
+                <w:sz w:val="24"/>
+                <w:szCs w:val="24"/>
               </w:rPr>
               <w:tab/>
             </w:r>
@@ -506,6 +520,8 @@
               <w:rPr>
                 <w:noProof/>
                 <w:webHidden/>
+                <w:sz w:val="24"/>
+                <w:szCs w:val="24"/>
               </w:rPr>
               <w:fldChar w:fldCharType="begin"/>
             </w:r>
@@ -513,6 +529,8 @@
               <w:rPr>
                 <w:noProof/>
                 <w:webHidden/>
+                <w:sz w:val="24"/>
+                <w:szCs w:val="24"/>
               </w:rPr>
               <w:instrText xml:space="preserve"> PAGEREF _Toc137939224 \h </w:instrText>
             </w:r>
@@ -520,12 +538,16 @@
               <w:rPr>
                 <w:noProof/>
                 <w:webHidden/>
-              </w:rPr>
-            </w:r>
-            <w:r>
-              <w:rPr>
-                <w:noProof/>
-                <w:webHidden/>
+                <w:sz w:val="24"/>
+                <w:szCs w:val="24"/>
+              </w:rPr>
+            </w:r>
+            <w:r>
+              <w:rPr>
+                <w:noProof/>
+                <w:webHidden/>
+                <w:sz w:val="24"/>
+                <w:szCs w:val="24"/>
               </w:rPr>
               <w:fldChar w:fldCharType="separate"/>
             </w:r>
@@ -533,6 +555,8 @@
               <w:rPr>
                 <w:noProof/>
                 <w:webHidden/>
+                <w:sz w:val="24"/>
+                <w:szCs w:val="24"/>
               </w:rPr>
               <w:t>2</w:t>
             </w:r>
@@ -540,6 +564,8 @@
               <w:rPr>
                 <w:noProof/>
                 <w:webHidden/>
+                <w:sz w:val="24"/>
+                <w:szCs w:val="24"/>
               </w:rPr>
               <w:fldChar w:fldCharType="end"/>
             </w:r>
@@ -555,6 +581,8 @@
               <w:rFonts w:eastAsiaTheme="minorEastAsia"/>
               <w:noProof/>
               <w:kern w:val="2"/>
+              <w:sz w:val="24"/>
+              <w:szCs w:val="24"/>
               <w:lang w:eastAsia="en-GB"/>
               <w14:ligatures w14:val="standardContextual"/>
             </w:rPr>
@@ -567,6 +595,8 @@
                 <w:b/>
                 <w:bCs/>
                 <w:noProof/>
+                <w:sz w:val="24"/>
+                <w:szCs w:val="24"/>
               </w:rPr>
               <w:t>2. Introduction</w:t>
             </w:r>
@@ -574,6 +604,8 @@
               <w:rPr>
                 <w:noProof/>
                 <w:webHidden/>
+                <w:sz w:val="24"/>
+                <w:szCs w:val="24"/>
               </w:rPr>
               <w:tab/>
             </w:r>
@@ -581,6 +613,8 @@
               <w:rPr>
                 <w:noProof/>
                 <w:webHidden/>
+                <w:sz w:val="24"/>
+                <w:szCs w:val="24"/>
               </w:rPr>
               <w:fldChar w:fldCharType="begin"/>
             </w:r>
@@ -588,6 +622,8 @@
               <w:rPr>
                 <w:noProof/>
                 <w:webHidden/>
+                <w:sz w:val="24"/>
+                <w:szCs w:val="24"/>
               </w:rPr>
               <w:instrText xml:space="preserve"> PAGEREF _Toc137939225 \h </w:instrText>
             </w:r>
@@ -595,12 +631,16 @@
               <w:rPr>
                 <w:noProof/>
                 <w:webHidden/>
-              </w:rPr>
-            </w:r>
-            <w:r>
-              <w:rPr>
-                <w:noProof/>
-                <w:webHidden/>
+                <w:sz w:val="24"/>
+                <w:szCs w:val="24"/>
+              </w:rPr>
+            </w:r>
+            <w:r>
+              <w:rPr>
+                <w:noProof/>
+                <w:webHidden/>
+                <w:sz w:val="24"/>
+                <w:szCs w:val="24"/>
               </w:rPr>
               <w:fldChar w:fldCharType="separate"/>
             </w:r>
@@ -608,6 +648,8 @@
               <w:rPr>
                 <w:noProof/>
                 <w:webHidden/>
+                <w:sz w:val="24"/>
+                <w:szCs w:val="24"/>
               </w:rPr>
               <w:t>2</w:t>
             </w:r>
@@ -615,6 +657,8 @@
               <w:rPr>
                 <w:noProof/>
                 <w:webHidden/>
+                <w:sz w:val="24"/>
+                <w:szCs w:val="24"/>
               </w:rPr>
               <w:fldChar w:fldCharType="end"/>
             </w:r>
@@ -630,6 +674,8 @@
               <w:rFonts w:eastAsiaTheme="minorEastAsia"/>
               <w:noProof/>
               <w:kern w:val="2"/>
+              <w:sz w:val="24"/>
+              <w:szCs w:val="24"/>
               <w:lang w:eastAsia="en-GB"/>
               <w14:ligatures w14:val="standardContextual"/>
             </w:rPr>
@@ -642,6 +688,8 @@
                 <w:b/>
                 <w:bCs/>
                 <w:noProof/>
+                <w:sz w:val="24"/>
+                <w:szCs w:val="24"/>
               </w:rPr>
               <w:t>3. Literature Review</w:t>
             </w:r>
@@ -649,6 +697,8 @@
               <w:rPr>
                 <w:noProof/>
                 <w:webHidden/>
+                <w:sz w:val="24"/>
+                <w:szCs w:val="24"/>
               </w:rPr>
               <w:tab/>
             </w:r>
@@ -656,6 +706,8 @@
               <w:rPr>
                 <w:noProof/>
                 <w:webHidden/>
+                <w:sz w:val="24"/>
+                <w:szCs w:val="24"/>
               </w:rPr>
               <w:fldChar w:fldCharType="begin"/>
             </w:r>
@@ -663,6 +715,8 @@
               <w:rPr>
                 <w:noProof/>
                 <w:webHidden/>
+                <w:sz w:val="24"/>
+                <w:szCs w:val="24"/>
               </w:rPr>
               <w:instrText xml:space="preserve"> PAGEREF _Toc137939226 \h </w:instrText>
             </w:r>
@@ -670,12 +724,16 @@
               <w:rPr>
                 <w:noProof/>
                 <w:webHidden/>
-              </w:rPr>
-            </w:r>
-            <w:r>
-              <w:rPr>
-                <w:noProof/>
-                <w:webHidden/>
+                <w:sz w:val="24"/>
+                <w:szCs w:val="24"/>
+              </w:rPr>
+            </w:r>
+            <w:r>
+              <w:rPr>
+                <w:noProof/>
+                <w:webHidden/>
+                <w:sz w:val="24"/>
+                <w:szCs w:val="24"/>
               </w:rPr>
               <w:fldChar w:fldCharType="separate"/>
             </w:r>
@@ -683,6 +741,8 @@
               <w:rPr>
                 <w:noProof/>
                 <w:webHidden/>
+                <w:sz w:val="24"/>
+                <w:szCs w:val="24"/>
               </w:rPr>
               <w:t>2</w:t>
             </w:r>
@@ -690,6 +750,8 @@
               <w:rPr>
                 <w:noProof/>
                 <w:webHidden/>
+                <w:sz w:val="24"/>
+                <w:szCs w:val="24"/>
               </w:rPr>
               <w:fldChar w:fldCharType="end"/>
             </w:r>
@@ -705,6 +767,8 @@
               <w:rFonts w:eastAsiaTheme="minorEastAsia"/>
               <w:noProof/>
               <w:kern w:val="2"/>
+              <w:sz w:val="24"/>
+              <w:szCs w:val="24"/>
               <w:lang w:eastAsia="en-GB"/>
               <w14:ligatures w14:val="standardContextual"/>
             </w:rPr>
@@ -717,6 +781,8 @@
                 <w:b/>
                 <w:bCs/>
                 <w:noProof/>
+                <w:sz w:val="24"/>
+                <w:szCs w:val="24"/>
               </w:rPr>
               <w:t>4. Methodology</w:t>
             </w:r>
@@ -724,6 +790,8 @@
               <w:rPr>
                 <w:noProof/>
                 <w:webHidden/>
+                <w:sz w:val="24"/>
+                <w:szCs w:val="24"/>
               </w:rPr>
               <w:tab/>
             </w:r>
@@ -731,6 +799,8 @@
               <w:rPr>
                 <w:noProof/>
                 <w:webHidden/>
+                <w:sz w:val="24"/>
+                <w:szCs w:val="24"/>
               </w:rPr>
               <w:fldChar w:fldCharType="begin"/>
             </w:r>
@@ -738,6 +808,8 @@
               <w:rPr>
                 <w:noProof/>
                 <w:webHidden/>
+                <w:sz w:val="24"/>
+                <w:szCs w:val="24"/>
               </w:rPr>
               <w:instrText xml:space="preserve"> PAGEREF _Toc137939227 \h </w:instrText>
             </w:r>
@@ -745,12 +817,16 @@
               <w:rPr>
                 <w:noProof/>
                 <w:webHidden/>
-              </w:rPr>
-            </w:r>
-            <w:r>
-              <w:rPr>
-                <w:noProof/>
-                <w:webHidden/>
+                <w:sz w:val="24"/>
+                <w:szCs w:val="24"/>
+              </w:rPr>
+            </w:r>
+            <w:r>
+              <w:rPr>
+                <w:noProof/>
+                <w:webHidden/>
+                <w:sz w:val="24"/>
+                <w:szCs w:val="24"/>
               </w:rPr>
               <w:fldChar w:fldCharType="separate"/>
             </w:r>
@@ -758,6 +834,8 @@
               <w:rPr>
                 <w:noProof/>
                 <w:webHidden/>
+                <w:sz w:val="24"/>
+                <w:szCs w:val="24"/>
               </w:rPr>
               <w:t>2</w:t>
             </w:r>
@@ -765,6 +843,8 @@
               <w:rPr>
                 <w:noProof/>
                 <w:webHidden/>
+                <w:sz w:val="24"/>
+                <w:szCs w:val="24"/>
               </w:rPr>
               <w:fldChar w:fldCharType="end"/>
             </w:r>
@@ -780,6 +860,8 @@
               <w:rFonts w:eastAsiaTheme="minorEastAsia"/>
               <w:noProof/>
               <w:kern w:val="2"/>
+              <w:sz w:val="24"/>
+              <w:szCs w:val="24"/>
               <w:lang w:eastAsia="en-GB"/>
               <w14:ligatures w14:val="standardContextual"/>
             </w:rPr>
@@ -792,6 +874,8 @@
                 <w:b/>
                 <w:bCs/>
                 <w:noProof/>
+                <w:sz w:val="24"/>
+                <w:szCs w:val="24"/>
               </w:rPr>
               <w:t>4.1 Dataset Collection</w:t>
             </w:r>
@@ -799,6 +883,8 @@
               <w:rPr>
                 <w:noProof/>
                 <w:webHidden/>
+                <w:sz w:val="24"/>
+                <w:szCs w:val="24"/>
               </w:rPr>
               <w:tab/>
             </w:r>
@@ -806,6 +892,8 @@
               <w:rPr>
                 <w:noProof/>
                 <w:webHidden/>
+                <w:sz w:val="24"/>
+                <w:szCs w:val="24"/>
               </w:rPr>
               <w:fldChar w:fldCharType="begin"/>
             </w:r>
@@ -813,6 +901,8 @@
               <w:rPr>
                 <w:noProof/>
                 <w:webHidden/>
+                <w:sz w:val="24"/>
+                <w:szCs w:val="24"/>
               </w:rPr>
               <w:instrText xml:space="preserve"> PAGEREF _Toc137939228 \h </w:instrText>
             </w:r>
@@ -820,12 +910,16 @@
               <w:rPr>
                 <w:noProof/>
                 <w:webHidden/>
-              </w:rPr>
-            </w:r>
-            <w:r>
-              <w:rPr>
-                <w:noProof/>
-                <w:webHidden/>
+                <w:sz w:val="24"/>
+                <w:szCs w:val="24"/>
+              </w:rPr>
+            </w:r>
+            <w:r>
+              <w:rPr>
+                <w:noProof/>
+                <w:webHidden/>
+                <w:sz w:val="24"/>
+                <w:szCs w:val="24"/>
               </w:rPr>
               <w:fldChar w:fldCharType="separate"/>
             </w:r>
@@ -833,6 +927,8 @@
               <w:rPr>
                 <w:noProof/>
                 <w:webHidden/>
+                <w:sz w:val="24"/>
+                <w:szCs w:val="24"/>
               </w:rPr>
               <w:t>2</w:t>
             </w:r>
@@ -840,6 +936,8 @@
               <w:rPr>
                 <w:noProof/>
                 <w:webHidden/>
+                <w:sz w:val="24"/>
+                <w:szCs w:val="24"/>
               </w:rPr>
               <w:fldChar w:fldCharType="end"/>
             </w:r>
@@ -855,6 +953,8 @@
               <w:rFonts w:eastAsiaTheme="minorEastAsia"/>
               <w:noProof/>
               <w:kern w:val="2"/>
+              <w:sz w:val="24"/>
+              <w:szCs w:val="24"/>
               <w:lang w:eastAsia="en-GB"/>
               <w14:ligatures w14:val="standardContextual"/>
             </w:rPr>
@@ -867,6 +967,8 @@
                 <w:b/>
                 <w:bCs/>
                 <w:noProof/>
+                <w:sz w:val="24"/>
+                <w:szCs w:val="24"/>
               </w:rPr>
               <w:t>4.2 Feature Selection</w:t>
             </w:r>
@@ -874,6 +976,8 @@
               <w:rPr>
                 <w:noProof/>
                 <w:webHidden/>
+                <w:sz w:val="24"/>
+                <w:szCs w:val="24"/>
               </w:rPr>
               <w:tab/>
             </w:r>
@@ -881,6 +985,8 @@
               <w:rPr>
                 <w:noProof/>
                 <w:webHidden/>
+                <w:sz w:val="24"/>
+                <w:szCs w:val="24"/>
               </w:rPr>
               <w:fldChar w:fldCharType="begin"/>
             </w:r>
@@ -888,6 +994,8 @@
               <w:rPr>
                 <w:noProof/>
                 <w:webHidden/>
+                <w:sz w:val="24"/>
+                <w:szCs w:val="24"/>
               </w:rPr>
               <w:instrText xml:space="preserve"> PAGEREF _Toc137939229 \h </w:instrText>
             </w:r>
@@ -895,12 +1003,16 @@
               <w:rPr>
                 <w:noProof/>
                 <w:webHidden/>
-              </w:rPr>
-            </w:r>
-            <w:r>
-              <w:rPr>
-                <w:noProof/>
-                <w:webHidden/>
+                <w:sz w:val="24"/>
+                <w:szCs w:val="24"/>
+              </w:rPr>
+            </w:r>
+            <w:r>
+              <w:rPr>
+                <w:noProof/>
+                <w:webHidden/>
+                <w:sz w:val="24"/>
+                <w:szCs w:val="24"/>
               </w:rPr>
               <w:fldChar w:fldCharType="separate"/>
             </w:r>
@@ -908,6 +1020,8 @@
               <w:rPr>
                 <w:noProof/>
                 <w:webHidden/>
+                <w:sz w:val="24"/>
+                <w:szCs w:val="24"/>
               </w:rPr>
               <w:t>3</w:t>
             </w:r>
@@ -915,6 +1029,8 @@
               <w:rPr>
                 <w:noProof/>
                 <w:webHidden/>
+                <w:sz w:val="24"/>
+                <w:szCs w:val="24"/>
               </w:rPr>
               <w:fldChar w:fldCharType="end"/>
             </w:r>
@@ -930,6 +1046,8 @@
               <w:rFonts w:eastAsiaTheme="minorEastAsia"/>
               <w:noProof/>
               <w:kern w:val="2"/>
+              <w:sz w:val="24"/>
+              <w:szCs w:val="24"/>
               <w:lang w:eastAsia="en-GB"/>
               <w14:ligatures w14:val="standardContextual"/>
             </w:rPr>
@@ -942,6 +1060,8 @@
                 <w:b/>
                 <w:bCs/>
                 <w:noProof/>
+                <w:sz w:val="24"/>
+                <w:szCs w:val="24"/>
               </w:rPr>
               <w:t>4.3 Techniques</w:t>
             </w:r>
@@ -949,6 +1069,8 @@
               <w:rPr>
                 <w:noProof/>
                 <w:webHidden/>
+                <w:sz w:val="24"/>
+                <w:szCs w:val="24"/>
               </w:rPr>
               <w:tab/>
             </w:r>
@@ -956,6 +1078,8 @@
               <w:rPr>
                 <w:noProof/>
                 <w:webHidden/>
+                <w:sz w:val="24"/>
+                <w:szCs w:val="24"/>
               </w:rPr>
               <w:fldChar w:fldCharType="begin"/>
             </w:r>
@@ -963,6 +1087,8 @@
               <w:rPr>
                 <w:noProof/>
                 <w:webHidden/>
+                <w:sz w:val="24"/>
+                <w:szCs w:val="24"/>
               </w:rPr>
               <w:instrText xml:space="preserve"> PAGEREF _Toc137939230 \h </w:instrText>
             </w:r>
@@ -970,12 +1096,16 @@
               <w:rPr>
                 <w:noProof/>
                 <w:webHidden/>
-              </w:rPr>
-            </w:r>
-            <w:r>
-              <w:rPr>
-                <w:noProof/>
-                <w:webHidden/>
+                <w:sz w:val="24"/>
+                <w:szCs w:val="24"/>
+              </w:rPr>
+            </w:r>
+            <w:r>
+              <w:rPr>
+                <w:noProof/>
+                <w:webHidden/>
+                <w:sz w:val="24"/>
+                <w:szCs w:val="24"/>
               </w:rPr>
               <w:fldChar w:fldCharType="separate"/>
             </w:r>
@@ -983,6 +1113,8 @@
               <w:rPr>
                 <w:noProof/>
                 <w:webHidden/>
+                <w:sz w:val="24"/>
+                <w:szCs w:val="24"/>
               </w:rPr>
               <w:t>3</w:t>
             </w:r>
@@ -990,6 +1122,8 @@
               <w:rPr>
                 <w:noProof/>
                 <w:webHidden/>
+                <w:sz w:val="24"/>
+                <w:szCs w:val="24"/>
               </w:rPr>
               <w:fldChar w:fldCharType="end"/>
             </w:r>
@@ -1005,6 +1139,8 @@
               <w:rFonts w:eastAsiaTheme="minorEastAsia"/>
               <w:noProof/>
               <w:kern w:val="2"/>
+              <w:sz w:val="24"/>
+              <w:szCs w:val="24"/>
               <w:lang w:eastAsia="en-GB"/>
               <w14:ligatures w14:val="standardContextual"/>
             </w:rPr>
@@ -1017,6 +1153,8 @@
                 <w:b/>
                 <w:bCs/>
                 <w:noProof/>
+                <w:sz w:val="24"/>
+                <w:szCs w:val="24"/>
               </w:rPr>
               <w:t>4.4 Evaluation Metrics</w:t>
             </w:r>
@@ -1024,6 +1162,8 @@
               <w:rPr>
                 <w:noProof/>
                 <w:webHidden/>
+                <w:sz w:val="24"/>
+                <w:szCs w:val="24"/>
               </w:rPr>
               <w:tab/>
             </w:r>
@@ -1031,6 +1171,8 @@
               <w:rPr>
                 <w:noProof/>
                 <w:webHidden/>
+                <w:sz w:val="24"/>
+                <w:szCs w:val="24"/>
               </w:rPr>
               <w:fldChar w:fldCharType="begin"/>
             </w:r>
@@ -1038,6 +1180,8 @@
               <w:rPr>
                 <w:noProof/>
                 <w:webHidden/>
+                <w:sz w:val="24"/>
+                <w:szCs w:val="24"/>
               </w:rPr>
               <w:instrText xml:space="preserve"> PAGEREF _Toc137939231 \h </w:instrText>
             </w:r>
@@ -1045,12 +1189,16 @@
               <w:rPr>
                 <w:noProof/>
                 <w:webHidden/>
-              </w:rPr>
-            </w:r>
-            <w:r>
-              <w:rPr>
-                <w:noProof/>
-                <w:webHidden/>
+                <w:sz w:val="24"/>
+                <w:szCs w:val="24"/>
+              </w:rPr>
+            </w:r>
+            <w:r>
+              <w:rPr>
+                <w:noProof/>
+                <w:webHidden/>
+                <w:sz w:val="24"/>
+                <w:szCs w:val="24"/>
               </w:rPr>
               <w:fldChar w:fldCharType="separate"/>
             </w:r>
@@ -1058,6 +1206,8 @@
               <w:rPr>
                 <w:noProof/>
                 <w:webHidden/>
+                <w:sz w:val="24"/>
+                <w:szCs w:val="24"/>
               </w:rPr>
               <w:t>3</w:t>
             </w:r>
@@ -1065,6 +1215,8 @@
               <w:rPr>
                 <w:noProof/>
                 <w:webHidden/>
+                <w:sz w:val="24"/>
+                <w:szCs w:val="24"/>
               </w:rPr>
               <w:fldChar w:fldCharType="end"/>
             </w:r>
@@ -1080,6 +1232,8 @@
               <w:rFonts w:eastAsiaTheme="minorEastAsia"/>
               <w:noProof/>
               <w:kern w:val="2"/>
+              <w:sz w:val="24"/>
+              <w:szCs w:val="24"/>
               <w:lang w:eastAsia="en-GB"/>
               <w14:ligatures w14:val="standardContextual"/>
             </w:rPr>
@@ -1092,6 +1246,8 @@
                 <w:b/>
                 <w:bCs/>
                 <w:noProof/>
+                <w:sz w:val="24"/>
+                <w:szCs w:val="24"/>
               </w:rPr>
               <w:t>5. Data Pre-processing &amp; Analysis</w:t>
             </w:r>
@@ -1099,6 +1255,8 @@
               <w:rPr>
                 <w:noProof/>
                 <w:webHidden/>
+                <w:sz w:val="24"/>
+                <w:szCs w:val="24"/>
               </w:rPr>
               <w:tab/>
             </w:r>
@@ -1106,6 +1264,8 @@
               <w:rPr>
                 <w:noProof/>
                 <w:webHidden/>
+                <w:sz w:val="24"/>
+                <w:szCs w:val="24"/>
               </w:rPr>
               <w:fldChar w:fldCharType="begin"/>
             </w:r>
@@ -1113,6 +1273,8 @@
               <w:rPr>
                 <w:noProof/>
                 <w:webHidden/>
+                <w:sz w:val="24"/>
+                <w:szCs w:val="24"/>
               </w:rPr>
               <w:instrText xml:space="preserve"> PAGEREF _Toc137939232 \h </w:instrText>
             </w:r>
@@ -1120,12 +1282,16 @@
               <w:rPr>
                 <w:noProof/>
                 <w:webHidden/>
-              </w:rPr>
-            </w:r>
-            <w:r>
-              <w:rPr>
-                <w:noProof/>
-                <w:webHidden/>
+                <w:sz w:val="24"/>
+                <w:szCs w:val="24"/>
+              </w:rPr>
+            </w:r>
+            <w:r>
+              <w:rPr>
+                <w:noProof/>
+                <w:webHidden/>
+                <w:sz w:val="24"/>
+                <w:szCs w:val="24"/>
               </w:rPr>
               <w:fldChar w:fldCharType="separate"/>
             </w:r>
@@ -1133,6 +1299,8 @@
               <w:rPr>
                 <w:noProof/>
                 <w:webHidden/>
+                <w:sz w:val="24"/>
+                <w:szCs w:val="24"/>
               </w:rPr>
               <w:t>3</w:t>
             </w:r>
@@ -1140,6 +1308,8 @@
               <w:rPr>
                 <w:noProof/>
                 <w:webHidden/>
+                <w:sz w:val="24"/>
+                <w:szCs w:val="24"/>
               </w:rPr>
               <w:fldChar w:fldCharType="end"/>
             </w:r>
@@ -1155,6 +1325,8 @@
               <w:rFonts w:eastAsiaTheme="minorEastAsia"/>
               <w:noProof/>
               <w:kern w:val="2"/>
+              <w:sz w:val="24"/>
+              <w:szCs w:val="24"/>
               <w:lang w:eastAsia="en-GB"/>
               <w14:ligatures w14:val="standardContextual"/>
             </w:rPr>
@@ -1167,6 +1339,8 @@
                 <w:b/>
                 <w:bCs/>
                 <w:noProof/>
+                <w:sz w:val="24"/>
+                <w:szCs w:val="24"/>
               </w:rPr>
               <w:t>5.1 Pre-processing</w:t>
             </w:r>
@@ -1174,6 +1348,8 @@
               <w:rPr>
                 <w:noProof/>
                 <w:webHidden/>
+                <w:sz w:val="24"/>
+                <w:szCs w:val="24"/>
               </w:rPr>
               <w:tab/>
             </w:r>
@@ -1181,6 +1357,8 @@
               <w:rPr>
                 <w:noProof/>
                 <w:webHidden/>
+                <w:sz w:val="24"/>
+                <w:szCs w:val="24"/>
               </w:rPr>
               <w:fldChar w:fldCharType="begin"/>
             </w:r>
@@ -1188,6 +1366,8 @@
               <w:rPr>
                 <w:noProof/>
                 <w:webHidden/>
+                <w:sz w:val="24"/>
+                <w:szCs w:val="24"/>
               </w:rPr>
               <w:instrText xml:space="preserve"> PAGEREF _Toc137939233 \h </w:instrText>
             </w:r>
@@ -1195,12 +1375,16 @@
               <w:rPr>
                 <w:noProof/>
                 <w:webHidden/>
-              </w:rPr>
-            </w:r>
-            <w:r>
-              <w:rPr>
-                <w:noProof/>
-                <w:webHidden/>
+                <w:sz w:val="24"/>
+                <w:szCs w:val="24"/>
+              </w:rPr>
+            </w:r>
+            <w:r>
+              <w:rPr>
+                <w:noProof/>
+                <w:webHidden/>
+                <w:sz w:val="24"/>
+                <w:szCs w:val="24"/>
               </w:rPr>
               <w:fldChar w:fldCharType="separate"/>
             </w:r>
@@ -1208,6 +1392,8 @@
               <w:rPr>
                 <w:noProof/>
                 <w:webHidden/>
+                <w:sz w:val="24"/>
+                <w:szCs w:val="24"/>
               </w:rPr>
               <w:t>3</w:t>
             </w:r>
@@ -1215,6 +1401,8 @@
               <w:rPr>
                 <w:noProof/>
                 <w:webHidden/>
+                <w:sz w:val="24"/>
+                <w:szCs w:val="24"/>
               </w:rPr>
               <w:fldChar w:fldCharType="end"/>
             </w:r>
@@ -1230,6 +1418,8 @@
               <w:rFonts w:eastAsiaTheme="minorEastAsia"/>
               <w:noProof/>
               <w:kern w:val="2"/>
+              <w:sz w:val="24"/>
+              <w:szCs w:val="24"/>
               <w:lang w:eastAsia="en-GB"/>
               <w14:ligatures w14:val="standardContextual"/>
             </w:rPr>
@@ -1242,6 +1432,8 @@
                 <w:b/>
                 <w:bCs/>
                 <w:noProof/>
+                <w:sz w:val="24"/>
+                <w:szCs w:val="24"/>
               </w:rPr>
               <w:t>5.2 Analysis</w:t>
             </w:r>
@@ -1249,6 +1441,8 @@
               <w:rPr>
                 <w:noProof/>
                 <w:webHidden/>
+                <w:sz w:val="24"/>
+                <w:szCs w:val="24"/>
               </w:rPr>
               <w:tab/>
             </w:r>
@@ -1256,6 +1450,8 @@
               <w:rPr>
                 <w:noProof/>
                 <w:webHidden/>
+                <w:sz w:val="24"/>
+                <w:szCs w:val="24"/>
               </w:rPr>
               <w:fldChar w:fldCharType="begin"/>
             </w:r>
@@ -1263,6 +1459,8 @@
               <w:rPr>
                 <w:noProof/>
                 <w:webHidden/>
+                <w:sz w:val="24"/>
+                <w:szCs w:val="24"/>
               </w:rPr>
               <w:instrText xml:space="preserve"> PAGEREF _Toc137939234 \h </w:instrText>
             </w:r>
@@ -1270,12 +1468,16 @@
               <w:rPr>
                 <w:noProof/>
                 <w:webHidden/>
-              </w:rPr>
-            </w:r>
-            <w:r>
-              <w:rPr>
-                <w:noProof/>
-                <w:webHidden/>
+                <w:sz w:val="24"/>
+                <w:szCs w:val="24"/>
+              </w:rPr>
+            </w:r>
+            <w:r>
+              <w:rPr>
+                <w:noProof/>
+                <w:webHidden/>
+                <w:sz w:val="24"/>
+                <w:szCs w:val="24"/>
               </w:rPr>
               <w:fldChar w:fldCharType="separate"/>
             </w:r>
@@ -1283,6 +1485,8 @@
               <w:rPr>
                 <w:noProof/>
                 <w:webHidden/>
+                <w:sz w:val="24"/>
+                <w:szCs w:val="24"/>
               </w:rPr>
               <w:t>3</w:t>
             </w:r>
@@ -1290,6 +1494,8 @@
               <w:rPr>
                 <w:noProof/>
                 <w:webHidden/>
+                <w:sz w:val="24"/>
+                <w:szCs w:val="24"/>
               </w:rPr>
               <w:fldChar w:fldCharType="end"/>
             </w:r>
@@ -1305,6 +1511,8 @@
               <w:rFonts w:eastAsiaTheme="minorEastAsia"/>
               <w:noProof/>
               <w:kern w:val="2"/>
+              <w:sz w:val="24"/>
+              <w:szCs w:val="24"/>
               <w:lang w:eastAsia="en-GB"/>
               <w14:ligatures w14:val="standardContextual"/>
             </w:rPr>
@@ -1317,6 +1525,8 @@
                 <w:b/>
                 <w:bCs/>
                 <w:noProof/>
+                <w:sz w:val="24"/>
+                <w:szCs w:val="24"/>
               </w:rPr>
               <w:t>6. Model Development</w:t>
             </w:r>
@@ -1324,6 +1534,8 @@
               <w:rPr>
                 <w:noProof/>
                 <w:webHidden/>
+                <w:sz w:val="24"/>
+                <w:szCs w:val="24"/>
               </w:rPr>
               <w:tab/>
             </w:r>
@@ -1331,6 +1543,8 @@
               <w:rPr>
                 <w:noProof/>
                 <w:webHidden/>
+                <w:sz w:val="24"/>
+                <w:szCs w:val="24"/>
               </w:rPr>
               <w:fldChar w:fldCharType="begin"/>
             </w:r>
@@ -1338,6 +1552,8 @@
               <w:rPr>
                 <w:noProof/>
                 <w:webHidden/>
+                <w:sz w:val="24"/>
+                <w:szCs w:val="24"/>
               </w:rPr>
               <w:instrText xml:space="preserve"> PAGEREF _Toc137939235 \h </w:instrText>
             </w:r>
@@ -1345,12 +1561,16 @@
               <w:rPr>
                 <w:noProof/>
                 <w:webHidden/>
-              </w:rPr>
-            </w:r>
-            <w:r>
-              <w:rPr>
-                <w:noProof/>
-                <w:webHidden/>
+                <w:sz w:val="24"/>
+                <w:szCs w:val="24"/>
+              </w:rPr>
+            </w:r>
+            <w:r>
+              <w:rPr>
+                <w:noProof/>
+                <w:webHidden/>
+                <w:sz w:val="24"/>
+                <w:szCs w:val="24"/>
               </w:rPr>
               <w:fldChar w:fldCharType="separate"/>
             </w:r>
@@ -1358,6 +1578,8 @@
               <w:rPr>
                 <w:noProof/>
                 <w:webHidden/>
+                <w:sz w:val="24"/>
+                <w:szCs w:val="24"/>
               </w:rPr>
               <w:t>3</w:t>
             </w:r>
@@ -1365,6 +1587,8 @@
               <w:rPr>
                 <w:noProof/>
                 <w:webHidden/>
+                <w:sz w:val="24"/>
+                <w:szCs w:val="24"/>
               </w:rPr>
               <w:fldChar w:fldCharType="end"/>
             </w:r>
@@ -1380,6 +1604,8 @@
               <w:rFonts w:eastAsiaTheme="minorEastAsia"/>
               <w:noProof/>
               <w:kern w:val="2"/>
+              <w:sz w:val="24"/>
+              <w:szCs w:val="24"/>
               <w:lang w:eastAsia="en-GB"/>
               <w14:ligatures w14:val="standardContextual"/>
             </w:rPr>
@@ -1392,6 +1618,8 @@
                 <w:b/>
                 <w:bCs/>
                 <w:noProof/>
+                <w:sz w:val="24"/>
+                <w:szCs w:val="24"/>
               </w:rPr>
               <w:t>7. Evaluation</w:t>
             </w:r>
@@ -1399,6 +1627,8 @@
               <w:rPr>
                 <w:noProof/>
                 <w:webHidden/>
+                <w:sz w:val="24"/>
+                <w:szCs w:val="24"/>
               </w:rPr>
               <w:tab/>
             </w:r>
@@ -1406,6 +1636,8 @@
               <w:rPr>
                 <w:noProof/>
                 <w:webHidden/>
+                <w:sz w:val="24"/>
+                <w:szCs w:val="24"/>
               </w:rPr>
               <w:fldChar w:fldCharType="begin"/>
             </w:r>
@@ -1413,6 +1645,8 @@
               <w:rPr>
                 <w:noProof/>
                 <w:webHidden/>
+                <w:sz w:val="24"/>
+                <w:szCs w:val="24"/>
               </w:rPr>
               <w:instrText xml:space="preserve"> PAGEREF _Toc137939236 \h </w:instrText>
             </w:r>
@@ -1420,12 +1654,16 @@
               <w:rPr>
                 <w:noProof/>
                 <w:webHidden/>
-              </w:rPr>
-            </w:r>
-            <w:r>
-              <w:rPr>
-                <w:noProof/>
-                <w:webHidden/>
+                <w:sz w:val="24"/>
+                <w:szCs w:val="24"/>
+              </w:rPr>
+            </w:r>
+            <w:r>
+              <w:rPr>
+                <w:noProof/>
+                <w:webHidden/>
+                <w:sz w:val="24"/>
+                <w:szCs w:val="24"/>
               </w:rPr>
               <w:fldChar w:fldCharType="separate"/>
             </w:r>
@@ -1433,6 +1671,8 @@
               <w:rPr>
                 <w:noProof/>
                 <w:webHidden/>
+                <w:sz w:val="24"/>
+                <w:szCs w:val="24"/>
               </w:rPr>
               <w:t>3</w:t>
             </w:r>
@@ -1440,6 +1680,8 @@
               <w:rPr>
                 <w:noProof/>
                 <w:webHidden/>
+                <w:sz w:val="24"/>
+                <w:szCs w:val="24"/>
               </w:rPr>
               <w:fldChar w:fldCharType="end"/>
             </w:r>
@@ -1455,6 +1697,8 @@
               <w:rFonts w:eastAsiaTheme="minorEastAsia"/>
               <w:noProof/>
               <w:kern w:val="2"/>
+              <w:sz w:val="24"/>
+              <w:szCs w:val="24"/>
               <w:lang w:eastAsia="en-GB"/>
               <w14:ligatures w14:val="standardContextual"/>
             </w:rPr>
@@ -1467,6 +1711,8 @@
                 <w:b/>
                 <w:bCs/>
                 <w:noProof/>
+                <w:sz w:val="24"/>
+                <w:szCs w:val="24"/>
               </w:rPr>
               <w:t>8. Conclusion</w:t>
             </w:r>
@@ -1474,6 +1720,8 @@
               <w:rPr>
                 <w:noProof/>
                 <w:webHidden/>
+                <w:sz w:val="24"/>
+                <w:szCs w:val="24"/>
               </w:rPr>
               <w:tab/>
             </w:r>
@@ -1481,6 +1729,8 @@
               <w:rPr>
                 <w:noProof/>
                 <w:webHidden/>
+                <w:sz w:val="24"/>
+                <w:szCs w:val="24"/>
               </w:rPr>
               <w:fldChar w:fldCharType="begin"/>
             </w:r>
@@ -1488,6 +1738,8 @@
               <w:rPr>
                 <w:noProof/>
                 <w:webHidden/>
+                <w:sz w:val="24"/>
+                <w:szCs w:val="24"/>
               </w:rPr>
               <w:instrText xml:space="preserve"> PAGEREF _Toc137939237 \h </w:instrText>
             </w:r>
@@ -1495,12 +1747,16 @@
               <w:rPr>
                 <w:noProof/>
                 <w:webHidden/>
-              </w:rPr>
-            </w:r>
-            <w:r>
-              <w:rPr>
-                <w:noProof/>
-                <w:webHidden/>
+                <w:sz w:val="24"/>
+                <w:szCs w:val="24"/>
+              </w:rPr>
+            </w:r>
+            <w:r>
+              <w:rPr>
+                <w:noProof/>
+                <w:webHidden/>
+                <w:sz w:val="24"/>
+                <w:szCs w:val="24"/>
               </w:rPr>
               <w:fldChar w:fldCharType="separate"/>
             </w:r>
@@ -1508,6 +1764,8 @@
               <w:rPr>
                 <w:noProof/>
                 <w:webHidden/>
+                <w:sz w:val="24"/>
+                <w:szCs w:val="24"/>
               </w:rPr>
               <w:t>3</w:t>
             </w:r>
@@ -1515,6 +1773,8 @@
               <w:rPr>
                 <w:noProof/>
                 <w:webHidden/>
+                <w:sz w:val="24"/>
+                <w:szCs w:val="24"/>
               </w:rPr>
               <w:fldChar w:fldCharType="end"/>
             </w:r>
@@ -1530,6 +1790,8 @@
               <w:rFonts w:eastAsiaTheme="minorEastAsia"/>
               <w:noProof/>
               <w:kern w:val="2"/>
+              <w:sz w:val="24"/>
+              <w:szCs w:val="24"/>
               <w:lang w:eastAsia="en-GB"/>
               <w14:ligatures w14:val="standardContextual"/>
             </w:rPr>
@@ -1542,6 +1804,8 @@
                 <w:b/>
                 <w:bCs/>
                 <w:noProof/>
+                <w:sz w:val="24"/>
+                <w:szCs w:val="24"/>
               </w:rPr>
               <w:t>9. References</w:t>
             </w:r>
@@ -1549,6 +1813,8 @@
               <w:rPr>
                 <w:noProof/>
                 <w:webHidden/>
+                <w:sz w:val="24"/>
+                <w:szCs w:val="24"/>
               </w:rPr>
               <w:tab/>
             </w:r>
@@ -1556,6 +1822,8 @@
               <w:rPr>
                 <w:noProof/>
                 <w:webHidden/>
+                <w:sz w:val="24"/>
+                <w:szCs w:val="24"/>
               </w:rPr>
               <w:fldChar w:fldCharType="begin"/>
             </w:r>
@@ -1563,6 +1831,8 @@
               <w:rPr>
                 <w:noProof/>
                 <w:webHidden/>
+                <w:sz w:val="24"/>
+                <w:szCs w:val="24"/>
               </w:rPr>
               <w:instrText xml:space="preserve"> PAGEREF _Toc137939238 \h </w:instrText>
             </w:r>
@@ -1570,12 +1840,16 @@
               <w:rPr>
                 <w:noProof/>
                 <w:webHidden/>
-              </w:rPr>
-            </w:r>
-            <w:r>
-              <w:rPr>
-                <w:noProof/>
-                <w:webHidden/>
+                <w:sz w:val="24"/>
+                <w:szCs w:val="24"/>
+              </w:rPr>
+            </w:r>
+            <w:r>
+              <w:rPr>
+                <w:noProof/>
+                <w:webHidden/>
+                <w:sz w:val="24"/>
+                <w:szCs w:val="24"/>
               </w:rPr>
               <w:fldChar w:fldCharType="separate"/>
             </w:r>
@@ -1583,6 +1857,8 @@
               <w:rPr>
                 <w:noProof/>
                 <w:webHidden/>
+                <w:sz w:val="24"/>
+                <w:szCs w:val="24"/>
               </w:rPr>
               <w:t>3</w:t>
             </w:r>
@@ -1590,6 +1866,8 @@
               <w:rPr>
                 <w:noProof/>
                 <w:webHidden/>
+                <w:sz w:val="24"/>
+                <w:szCs w:val="24"/>
               </w:rPr>
               <w:fldChar w:fldCharType="end"/>
             </w:r>
@@ -1605,6 +1883,8 @@
               <w:rFonts w:eastAsiaTheme="minorEastAsia"/>
               <w:noProof/>
               <w:kern w:val="2"/>
+              <w:sz w:val="24"/>
+              <w:szCs w:val="24"/>
               <w:lang w:eastAsia="en-GB"/>
               <w14:ligatures w14:val="standardContextual"/>
             </w:rPr>
@@ -1617,6 +1897,8 @@
                 <w:b/>
                 <w:bCs/>
                 <w:noProof/>
+                <w:sz w:val="24"/>
+                <w:szCs w:val="24"/>
               </w:rPr>
               <w:t>10. Appendix</w:t>
             </w:r>
@@ -1624,6 +1906,8 @@
               <w:rPr>
                 <w:noProof/>
                 <w:webHidden/>
+                <w:sz w:val="24"/>
+                <w:szCs w:val="24"/>
               </w:rPr>
               <w:tab/>
             </w:r>
@@ -1631,6 +1915,8 @@
               <w:rPr>
                 <w:noProof/>
                 <w:webHidden/>
+                <w:sz w:val="24"/>
+                <w:szCs w:val="24"/>
               </w:rPr>
               <w:fldChar w:fldCharType="begin"/>
             </w:r>
@@ -1638,6 +1924,8 @@
               <w:rPr>
                 <w:noProof/>
                 <w:webHidden/>
+                <w:sz w:val="24"/>
+                <w:szCs w:val="24"/>
               </w:rPr>
               <w:instrText xml:space="preserve"> PAGEREF _Toc137939239 \h </w:instrText>
             </w:r>
@@ -1645,12 +1933,16 @@
               <w:rPr>
                 <w:noProof/>
                 <w:webHidden/>
-              </w:rPr>
-            </w:r>
-            <w:r>
-              <w:rPr>
-                <w:noProof/>
-                <w:webHidden/>
+                <w:sz w:val="24"/>
+                <w:szCs w:val="24"/>
+              </w:rPr>
+            </w:r>
+            <w:r>
+              <w:rPr>
+                <w:noProof/>
+                <w:webHidden/>
+                <w:sz w:val="24"/>
+                <w:szCs w:val="24"/>
               </w:rPr>
               <w:fldChar w:fldCharType="separate"/>
             </w:r>
@@ -1658,6 +1950,8 @@
               <w:rPr>
                 <w:noProof/>
                 <w:webHidden/>
+                <w:sz w:val="24"/>
+                <w:szCs w:val="24"/>
               </w:rPr>
               <w:t>3</w:t>
             </w:r>
@@ -1665,6 +1959,8 @@
               <w:rPr>
                 <w:noProof/>
                 <w:webHidden/>
+                <w:sz w:val="24"/>
+                <w:szCs w:val="24"/>
               </w:rPr>
               <w:fldChar w:fldCharType="end"/>
             </w:r>
@@ -1682,6 +1978,8 @@
               <w:b/>
               <w:bCs/>
               <w:noProof/>
+              <w:sz w:val="24"/>
+              <w:szCs w:val="24"/>
             </w:rPr>
             <w:fldChar w:fldCharType="end"/>
           </w:r>
@@ -1739,8 +2037,18 @@
       <w:pPr>
         <w:rPr>
           <w:rFonts w:ascii="Times New Roman" w:hAnsi="Times New Roman" w:cs="Times New Roman"/>
-        </w:rPr>
-      </w:pPr>
+          <w:sz w:val="24"/>
+          <w:szCs w:val="24"/>
+        </w:rPr>
+      </w:pPr>
+      <w:r>
+        <w:rPr>
+          <w:rFonts w:ascii="Times New Roman" w:hAnsi="Times New Roman" w:cs="Times New Roman"/>
+          <w:sz w:val="24"/>
+          <w:szCs w:val="24"/>
+        </w:rPr>
+        <w:t>An overview of what the paper contains</w:t>
+      </w:r>
     </w:p>
     <w:p>
       <w:pPr>
@@ -1793,8 +2101,92 @@
       <w:pPr>
         <w:rPr>
           <w:rFonts w:ascii="Times New Roman" w:hAnsi="Times New Roman" w:cs="Times New Roman"/>
-        </w:rPr>
-      </w:pPr>
+          <w:sz w:val="24"/>
+          <w:szCs w:val="24"/>
+        </w:rPr>
+      </w:pPr>
+      <w:r>
+        <w:rPr>
+          <w:rFonts w:ascii="Times New Roman" w:hAnsi="Times New Roman" w:cs="Times New Roman"/>
+          <w:sz w:val="24"/>
+          <w:szCs w:val="24"/>
+        </w:rPr>
+        <w:t>-</w:t>
+      </w:r>
+      <w:r>
+        <w:rPr>
+          <w:rFonts w:ascii="Times New Roman" w:hAnsi="Times New Roman" w:cs="Times New Roman"/>
+          <w:sz w:val="24"/>
+          <w:szCs w:val="24"/>
+        </w:rPr>
+        <w:t>Star</w:t>
+      </w:r>
+      <w:r>
+        <w:rPr>
+          <w:rFonts w:ascii="Times New Roman" w:hAnsi="Times New Roman" w:cs="Times New Roman"/>
+          <w:sz w:val="24"/>
+          <w:szCs w:val="24"/>
+        </w:rPr>
+        <w:t>t with an overview of the issue presented by ADR’s, and how classical solutions struggle with catching side effects before expensive clinical trials. Highlight both the risks to human life, and costs for companies performing the trials that could have found side effects to developing drugs much sooner.</w:t>
+      </w:r>
+    </w:p>
+    <w:p>
+      <w:pPr>
+        <w:rPr>
+          <w:rFonts w:ascii="Times New Roman" w:hAnsi="Times New Roman" w:cs="Times New Roman"/>
+          <w:sz w:val="24"/>
+          <w:szCs w:val="24"/>
+        </w:rPr>
+      </w:pPr>
+      <w:r>
+        <w:rPr>
+          <w:rFonts w:ascii="Times New Roman" w:hAnsi="Times New Roman" w:cs="Times New Roman"/>
+          <w:sz w:val="24"/>
+          <w:szCs w:val="24"/>
+        </w:rPr>
+        <w:t>-</w:t>
+      </w:r>
+      <w:r>
+        <w:rPr>
+          <w:rFonts w:ascii="Times New Roman" w:hAnsi="Times New Roman" w:cs="Times New Roman"/>
+          <w:sz w:val="24"/>
+          <w:szCs w:val="24"/>
+        </w:rPr>
+        <w:t>State the objectives that this dissertation aims to achieve.</w:t>
+      </w:r>
+    </w:p>
+    <w:p>
+      <w:pPr>
+        <w:rPr>
+          <w:rFonts w:ascii="Times New Roman" w:hAnsi="Times New Roman" w:cs="Times New Roman"/>
+          <w:sz w:val="24"/>
+          <w:szCs w:val="24"/>
+        </w:rPr>
+      </w:pPr>
+      <w:r>
+        <w:rPr>
+          <w:rFonts w:ascii="Times New Roman" w:hAnsi="Times New Roman" w:cs="Times New Roman"/>
+          <w:sz w:val="24"/>
+          <w:szCs w:val="24"/>
+        </w:rPr>
+        <w:t>-</w:t>
+      </w:r>
+      <w:r>
+        <w:rPr>
+          <w:rFonts w:ascii="Times New Roman" w:hAnsi="Times New Roman" w:cs="Times New Roman"/>
+          <w:sz w:val="24"/>
+          <w:szCs w:val="24"/>
+        </w:rPr>
+        <w:t>List the research questions that need addressing</w:t>
+      </w:r>
+      <w:r>
+        <w:rPr>
+          <w:rFonts w:ascii="Times New Roman" w:hAnsi="Times New Roman" w:cs="Times New Roman"/>
+          <w:sz w:val="24"/>
+          <w:szCs w:val="24"/>
+        </w:rPr>
+        <w:t>.</w:t>
+      </w:r>
     </w:p>
     <w:p>
       <w:pPr>
@@ -1859,8 +2251,51 @@
       <w:pPr>
         <w:rPr>
           <w:rFonts w:ascii="Times New Roman" w:hAnsi="Times New Roman" w:cs="Times New Roman"/>
-        </w:rPr>
-      </w:pPr>
+          <w:sz w:val="24"/>
+          <w:szCs w:val="24"/>
+        </w:rPr>
+      </w:pPr>
+      <w:r>
+        <w:rPr>
+          <w:rFonts w:ascii="Times New Roman" w:hAnsi="Times New Roman" w:cs="Times New Roman"/>
+          <w:sz w:val="24"/>
+          <w:szCs w:val="24"/>
+        </w:rPr>
+        <w:t xml:space="preserve">-Gather </w:t>
+      </w:r>
+      <w:r>
+        <w:rPr>
+          <w:rFonts w:ascii="Times New Roman" w:hAnsi="Times New Roman" w:cs="Times New Roman"/>
+          <w:sz w:val="24"/>
+          <w:szCs w:val="24"/>
+        </w:rPr>
+        <w:t>a mix of around 10 papers/case studies for the review.</w:t>
+      </w:r>
+    </w:p>
+    <w:p>
+      <w:pPr>
+        <w:rPr>
+          <w:rFonts w:ascii="Times New Roman" w:hAnsi="Times New Roman" w:cs="Times New Roman"/>
+          <w:sz w:val="24"/>
+          <w:szCs w:val="24"/>
+        </w:rPr>
+      </w:pPr>
+      <w:r>
+        <w:rPr>
+          <w:rFonts w:ascii="Times New Roman" w:hAnsi="Times New Roman" w:cs="Times New Roman"/>
+          <w:sz w:val="24"/>
+          <w:szCs w:val="24"/>
+        </w:rPr>
+        <w:t>-</w:t>
+      </w:r>
+      <w:r>
+        <w:rPr>
+          <w:rFonts w:ascii="Times New Roman" w:hAnsi="Times New Roman" w:cs="Times New Roman"/>
+          <w:sz w:val="24"/>
+          <w:szCs w:val="24"/>
+        </w:rPr>
+        <w:t>Identify key gaps in the existing research.</w:t>
+      </w:r>
     </w:p>
     <w:p>
       <w:pPr>
@@ -1925,6 +2360,8 @@
       <w:pPr>
         <w:rPr>
           <w:rFonts w:ascii="Times New Roman" w:hAnsi="Times New Roman" w:cs="Times New Roman"/>
+          <w:sz w:val="24"/>
+          <w:szCs w:val="24"/>
         </w:rPr>
       </w:pPr>
     </w:p>
@@ -1958,13 +2395,25 @@
       <w:pPr>
         <w:rPr>
           <w:rFonts w:ascii="Times New Roman" w:hAnsi="Times New Roman" w:cs="Times New Roman"/>
-        </w:rPr>
-      </w:pPr>
-    </w:p>
-    <w:p>
-      <w:pPr>
-        <w:rPr>
-          <w:rFonts w:ascii="Times New Roman" w:hAnsi="Times New Roman" w:cs="Times New Roman"/>
+          <w:sz w:val="24"/>
+          <w:szCs w:val="24"/>
+        </w:rPr>
+      </w:pPr>
+      <w:r>
+        <w:rPr>
+          <w:rFonts w:ascii="Times New Roman" w:hAnsi="Times New Roman" w:cs="Times New Roman"/>
+          <w:sz w:val="24"/>
+          <w:szCs w:val="24"/>
+        </w:rPr>
+        <w:t>-Describe my datasets and other potential sources of ADR data.</w:t>
+      </w:r>
+    </w:p>
+    <w:p>
+      <w:pPr>
+        <w:rPr>
+          <w:rFonts w:ascii="Times New Roman" w:hAnsi="Times New Roman" w:cs="Times New Roman"/>
+          <w:sz w:val="24"/>
+          <w:szCs w:val="24"/>
         </w:rPr>
       </w:pPr>
     </w:p>
@@ -1990,102 +2439,813 @@
           <w:sz w:val="28"/>
           <w:szCs w:val="28"/>
         </w:rPr>
+        <w:t>4.2 Feature Selection</w:t>
+      </w:r>
+      <w:bookmarkEnd w:id="5"/>
+    </w:p>
+    <w:p>
+      <w:pPr>
+        <w:rPr>
+          <w:rFonts w:ascii="Times New Roman" w:hAnsi="Times New Roman" w:cs="Times New Roman"/>
+          <w:sz w:val="24"/>
+          <w:szCs w:val="24"/>
+        </w:rPr>
+      </w:pPr>
+      <w:r>
+        <w:rPr>
+          <w:rFonts w:ascii="Times New Roman" w:hAnsi="Times New Roman" w:cs="Times New Roman"/>
+          <w:sz w:val="24"/>
+          <w:szCs w:val="24"/>
+        </w:rPr>
+        <w:t>-</w:t>
+      </w:r>
+      <w:r>
+        <w:rPr>
+          <w:rFonts w:ascii="Times New Roman" w:hAnsi="Times New Roman" w:cs="Times New Roman"/>
+          <w:sz w:val="24"/>
+          <w:szCs w:val="24"/>
+        </w:rPr>
+        <w:t>Explain which features I’m selecting from my combined datasets, and why. Cite papers that specifically tie these features to ADR</w:t>
+      </w:r>
+      <w:r>
+        <w:rPr>
+          <w:rFonts w:ascii="Times New Roman" w:hAnsi="Times New Roman" w:cs="Times New Roman"/>
+          <w:sz w:val="24"/>
+          <w:szCs w:val="24"/>
+        </w:rPr>
+        <w:t>’s.</w:t>
+      </w:r>
+    </w:p>
+    <w:p>
+      <w:pPr>
+        <w:rPr>
+          <w:rFonts w:ascii="Times New Roman" w:hAnsi="Times New Roman" w:cs="Times New Roman"/>
+          <w:sz w:val="24"/>
+          <w:szCs w:val="24"/>
+        </w:rPr>
+      </w:pPr>
+    </w:p>
+    <w:p>
+      <w:pPr>
+        <w:pStyle w:val="Heading2"/>
+        <w:rPr>
+          <w:rFonts w:ascii="Times New Roman" w:hAnsi="Times New Roman" w:cs="Times New Roman"/>
+          <w:b/>
+          <w:bCs/>
+          <w:color w:val="auto"/>
+          <w:sz w:val="28"/>
+          <w:szCs w:val="28"/>
+        </w:rPr>
+      </w:pPr>
+      <w:bookmarkStart w:id="6" w:name="_Toc137939230"/>
+      <w:r>
+        <w:rPr>
+          <w:rFonts w:ascii="Times New Roman" w:hAnsi="Times New Roman" w:cs="Times New Roman"/>
+          <w:b/>
+          <w:bCs/>
+          <w:color w:val="auto"/>
+          <w:sz w:val="28"/>
+          <w:szCs w:val="28"/>
+        </w:rPr>
+        <w:t>4.3 Techniques</w:t>
+      </w:r>
+      <w:bookmarkEnd w:id="6"/>
+    </w:p>
+    <w:p>
+      <w:pPr>
+        <w:rPr>
+          <w:rFonts w:ascii="Times New Roman" w:hAnsi="Times New Roman" w:cs="Times New Roman"/>
+          <w:sz w:val="24"/>
+          <w:szCs w:val="24"/>
+        </w:rPr>
+      </w:pPr>
+      <w:r>
+        <w:rPr>
+          <w:rFonts w:ascii="Times New Roman" w:hAnsi="Times New Roman" w:cs="Times New Roman"/>
+          <w:sz w:val="24"/>
+          <w:szCs w:val="24"/>
+        </w:rPr>
+        <w:t>-</w:t>
+      </w:r>
+      <w:r>
+        <w:rPr>
+          <w:rFonts w:ascii="Times New Roman" w:hAnsi="Times New Roman" w:cs="Times New Roman"/>
+          <w:sz w:val="24"/>
+          <w:szCs w:val="24"/>
+        </w:rPr>
+        <w:t>Explain each of the techniques and models I’m using in the project.</w:t>
+      </w:r>
+    </w:p>
+    <w:p>
+      <w:pPr>
+        <w:rPr>
+          <w:rFonts w:ascii="Times New Roman" w:hAnsi="Times New Roman" w:cs="Times New Roman"/>
+          <w:sz w:val="24"/>
+          <w:szCs w:val="24"/>
+        </w:rPr>
+      </w:pPr>
+    </w:p>
+    <w:p>
+      <w:pPr>
+        <w:pStyle w:val="Heading2"/>
+        <w:rPr>
+          <w:rFonts w:ascii="Times New Roman" w:hAnsi="Times New Roman" w:cs="Times New Roman"/>
+          <w:b/>
+          <w:bCs/>
+          <w:color w:val="auto"/>
+          <w:sz w:val="28"/>
+          <w:szCs w:val="28"/>
+        </w:rPr>
+      </w:pPr>
+      <w:bookmarkStart w:id="7" w:name="_Toc137939231"/>
+      <w:r>
+        <w:rPr>
+          <w:rFonts w:ascii="Times New Roman" w:hAnsi="Times New Roman" w:cs="Times New Roman"/>
+          <w:b/>
+          <w:bCs/>
+          <w:color w:val="auto"/>
+          <w:sz w:val="28"/>
+          <w:szCs w:val="28"/>
+        </w:rPr>
+        <w:t>4.4 Evaluation Metrics</w:t>
+      </w:r>
+      <w:bookmarkEnd w:id="7"/>
+    </w:p>
+    <w:p>
+      <w:pPr>
+        <w:rPr>
+          <w:rFonts w:ascii="Times New Roman" w:hAnsi="Times New Roman" w:cs="Times New Roman"/>
+          <w:sz w:val="24"/>
+          <w:szCs w:val="24"/>
+        </w:rPr>
+      </w:pPr>
+      <w:r>
+        <w:rPr>
+          <w:rFonts w:ascii="Times New Roman" w:hAnsi="Times New Roman" w:cs="Times New Roman"/>
+          <w:sz w:val="24"/>
+          <w:szCs w:val="24"/>
+        </w:rPr>
+        <w:t>-</w:t>
+      </w:r>
+      <w:r>
+        <w:rPr>
+          <w:rFonts w:ascii="Times New Roman" w:hAnsi="Times New Roman" w:cs="Times New Roman"/>
+          <w:sz w:val="24"/>
+          <w:szCs w:val="24"/>
+        </w:rPr>
+        <w:t>Explain how I am going to evaluate the success and accuracy of the model.</w:t>
+      </w:r>
+    </w:p>
+    <w:p>
+      <w:pPr>
+        <w:rPr>
+          <w:rFonts w:ascii="Times New Roman" w:hAnsi="Times New Roman" w:cs="Times New Roman"/>
+          <w:sz w:val="24"/>
+          <w:szCs w:val="24"/>
+        </w:rPr>
+      </w:pPr>
+    </w:p>
+    <w:p>
+      <w:pPr>
+        <w:pStyle w:val="Heading1"/>
+        <w:rPr>
+          <w:rFonts w:ascii="Times New Roman" w:hAnsi="Times New Roman" w:cs="Times New Roman"/>
+          <w:b/>
+          <w:bCs/>
+          <w:color w:val="auto"/>
+          <w:sz w:val="36"/>
+          <w:szCs w:val="36"/>
+          <w:u w:val="single"/>
+        </w:rPr>
+      </w:pPr>
+      <w:bookmarkStart w:id="8" w:name="_Toc137939232"/>
+      <w:r>
+        <w:rPr>
+          <w:rFonts w:ascii="Times New Roman" w:hAnsi="Times New Roman" w:cs="Times New Roman"/>
+          <w:b/>
+          <w:bCs/>
+          <w:color w:val="auto"/>
+          <w:sz w:val="36"/>
+          <w:szCs w:val="36"/>
+          <w:u w:val="single"/>
+        </w:rPr>
+        <w:t>5</w:t>
+      </w:r>
+      <w:r>
+        <w:rPr>
+          <w:rFonts w:ascii="Times New Roman" w:hAnsi="Times New Roman" w:cs="Times New Roman"/>
+          <w:b/>
+          <w:bCs/>
+          <w:color w:val="auto"/>
+          <w:sz w:val="36"/>
+          <w:szCs w:val="36"/>
+          <w:u w:val="single"/>
+        </w:rPr>
+        <w:t xml:space="preserve">. </w:t>
+      </w:r>
+      <w:r>
+        <w:rPr>
+          <w:rFonts w:ascii="Times New Roman" w:hAnsi="Times New Roman" w:cs="Times New Roman"/>
+          <w:b/>
+          <w:bCs/>
+          <w:color w:val="auto"/>
+          <w:sz w:val="36"/>
+          <w:szCs w:val="36"/>
+          <w:u w:val="single"/>
+        </w:rPr>
+        <w:t>Data Pre</w:t>
+      </w:r>
+      <w:r>
+        <w:rPr>
+          <w:rFonts w:ascii="Times New Roman" w:hAnsi="Times New Roman" w:cs="Times New Roman"/>
+          <w:b/>
+          <w:bCs/>
+          <w:color w:val="auto"/>
+          <w:sz w:val="36"/>
+          <w:szCs w:val="36"/>
+          <w:u w:val="single"/>
+        </w:rPr>
+        <w:t>-</w:t>
+      </w:r>
+      <w:r>
+        <w:rPr>
+          <w:rFonts w:ascii="Times New Roman" w:hAnsi="Times New Roman" w:cs="Times New Roman"/>
+          <w:b/>
+          <w:bCs/>
+          <w:color w:val="auto"/>
+          <w:sz w:val="36"/>
+          <w:szCs w:val="36"/>
+          <w:u w:val="single"/>
+        </w:rPr>
+        <w:t>processing &amp; Analysis</w:t>
+      </w:r>
+      <w:bookmarkEnd w:id="8"/>
+    </w:p>
+    <w:p>
+      <w:pPr>
+        <w:rPr>
+          <w:rFonts w:ascii="Times New Roman" w:hAnsi="Times New Roman" w:cs="Times New Roman"/>
+          <w:sz w:val="24"/>
+          <w:szCs w:val="24"/>
+        </w:rPr>
+      </w:pPr>
+    </w:p>
+    <w:p>
+      <w:pPr>
+        <w:pStyle w:val="Heading2"/>
+        <w:rPr>
+          <w:rFonts w:ascii="Times New Roman" w:hAnsi="Times New Roman" w:cs="Times New Roman"/>
+          <w:b/>
+          <w:bCs/>
+          <w:color w:val="auto"/>
+          <w:sz w:val="28"/>
+          <w:szCs w:val="28"/>
+        </w:rPr>
+      </w:pPr>
+      <w:bookmarkStart w:id="9" w:name="_Toc137939233"/>
+      <w:r>
+        <w:rPr>
+          <w:rFonts w:ascii="Times New Roman" w:hAnsi="Times New Roman" w:cs="Times New Roman"/>
+          <w:b/>
+          <w:bCs/>
+          <w:color w:val="auto"/>
+          <w:sz w:val="28"/>
+          <w:szCs w:val="28"/>
+        </w:rPr>
+        <w:t>5</w:t>
+      </w:r>
+      <w:r>
+        <w:rPr>
+          <w:rFonts w:ascii="Times New Roman" w:hAnsi="Times New Roman" w:cs="Times New Roman"/>
+          <w:b/>
+          <w:bCs/>
+          <w:color w:val="auto"/>
+          <w:sz w:val="28"/>
+          <w:szCs w:val="28"/>
+        </w:rPr>
+        <w:t>.</w:t>
+      </w:r>
+      <w:r>
+        <w:rPr>
+          <w:rFonts w:ascii="Times New Roman" w:hAnsi="Times New Roman" w:cs="Times New Roman"/>
+          <w:b/>
+          <w:bCs/>
+          <w:color w:val="auto"/>
+          <w:sz w:val="28"/>
+          <w:szCs w:val="28"/>
+        </w:rPr>
+        <w:t>1</w:t>
+      </w:r>
+      <w:r>
+        <w:rPr>
+          <w:rFonts w:ascii="Times New Roman" w:hAnsi="Times New Roman" w:cs="Times New Roman"/>
+          <w:b/>
+          <w:bCs/>
+          <w:color w:val="auto"/>
+          <w:sz w:val="28"/>
+          <w:szCs w:val="28"/>
+        </w:rPr>
+        <w:t xml:space="preserve"> </w:t>
+      </w:r>
+      <w:r>
+        <w:rPr>
+          <w:rFonts w:ascii="Times New Roman" w:hAnsi="Times New Roman" w:cs="Times New Roman"/>
+          <w:b/>
+          <w:bCs/>
+          <w:color w:val="auto"/>
+          <w:sz w:val="28"/>
+          <w:szCs w:val="28"/>
+        </w:rPr>
+        <w:t>Pre-processing</w:t>
+      </w:r>
+      <w:bookmarkEnd w:id="9"/>
+    </w:p>
+    <w:p>
+      <w:pPr>
+        <w:rPr>
+          <w:rFonts w:ascii="Times New Roman" w:hAnsi="Times New Roman" w:cs="Times New Roman"/>
+          <w:sz w:val="24"/>
+          <w:szCs w:val="24"/>
+        </w:rPr>
+      </w:pPr>
+      <w:r>
+        <w:rPr>
+          <w:rFonts w:ascii="Times New Roman" w:hAnsi="Times New Roman" w:cs="Times New Roman"/>
+          <w:sz w:val="24"/>
+          <w:szCs w:val="24"/>
+        </w:rPr>
+        <w:t>-</w:t>
+      </w:r>
+      <w:r>
+        <w:rPr>
+          <w:rFonts w:ascii="Times New Roman" w:hAnsi="Times New Roman" w:cs="Times New Roman"/>
+          <w:sz w:val="24"/>
+          <w:szCs w:val="24"/>
+        </w:rPr>
+        <w:t xml:space="preserve">Go through how I cleaned, merged and prepared the datasets for analysis. </w:t>
+      </w:r>
+      <w:r>
+        <w:rPr>
+          <w:rFonts w:ascii="Times New Roman" w:hAnsi="Times New Roman" w:cs="Times New Roman"/>
+          <w:sz w:val="24"/>
+          <w:szCs w:val="24"/>
+        </w:rPr>
+        <w:t>Provide relevant screenshots</w:t>
+      </w:r>
+      <w:r>
+        <w:rPr>
+          <w:rFonts w:ascii="Times New Roman" w:hAnsi="Times New Roman" w:cs="Times New Roman"/>
+          <w:sz w:val="24"/>
+          <w:szCs w:val="24"/>
+        </w:rPr>
+        <w:t xml:space="preserve"> and link papers which use the same analysis</w:t>
+      </w:r>
+      <w:r>
+        <w:rPr>
+          <w:rFonts w:ascii="Times New Roman" w:hAnsi="Times New Roman" w:cs="Times New Roman"/>
+          <w:sz w:val="24"/>
+          <w:szCs w:val="24"/>
+        </w:rPr>
+        <w:t xml:space="preserve"> tools I do.</w:t>
+      </w:r>
+    </w:p>
+    <w:p>
+      <w:pPr>
+        <w:rPr>
+          <w:rFonts w:ascii="Times New Roman" w:hAnsi="Times New Roman" w:cs="Times New Roman"/>
+          <w:sz w:val="24"/>
+          <w:szCs w:val="24"/>
+        </w:rPr>
+      </w:pPr>
+    </w:p>
+    <w:p>
+      <w:pPr>
+        <w:pStyle w:val="Heading2"/>
+        <w:rPr>
+          <w:rFonts w:ascii="Times New Roman" w:hAnsi="Times New Roman" w:cs="Times New Roman"/>
+          <w:b/>
+          <w:bCs/>
+          <w:color w:val="auto"/>
+          <w:sz w:val="28"/>
+          <w:szCs w:val="28"/>
+        </w:rPr>
+      </w:pPr>
+      <w:bookmarkStart w:id="10" w:name="_Toc137939234"/>
+      <w:r>
+        <w:rPr>
+          <w:rFonts w:ascii="Times New Roman" w:hAnsi="Times New Roman" w:cs="Times New Roman"/>
+          <w:b/>
+          <w:bCs/>
+          <w:color w:val="auto"/>
+          <w:sz w:val="28"/>
+          <w:szCs w:val="28"/>
+        </w:rPr>
+        <w:t>5.</w:t>
+      </w:r>
+      <w:r>
+        <w:rPr>
+          <w:rFonts w:ascii="Times New Roman" w:hAnsi="Times New Roman" w:cs="Times New Roman"/>
+          <w:b/>
+          <w:bCs/>
+          <w:color w:val="auto"/>
+          <w:sz w:val="28"/>
+          <w:szCs w:val="28"/>
+        </w:rPr>
+        <w:t>2</w:t>
+      </w:r>
+      <w:r>
+        <w:rPr>
+          <w:rFonts w:ascii="Times New Roman" w:hAnsi="Times New Roman" w:cs="Times New Roman"/>
+          <w:b/>
+          <w:bCs/>
+          <w:color w:val="auto"/>
+          <w:sz w:val="28"/>
+          <w:szCs w:val="28"/>
+        </w:rPr>
+        <w:t xml:space="preserve"> </w:t>
+      </w:r>
+      <w:r>
+        <w:rPr>
+          <w:rFonts w:ascii="Times New Roman" w:hAnsi="Times New Roman" w:cs="Times New Roman"/>
+          <w:b/>
+          <w:bCs/>
+          <w:color w:val="auto"/>
+          <w:sz w:val="28"/>
+          <w:szCs w:val="28"/>
+        </w:rPr>
+        <w:t>Analysis</w:t>
+      </w:r>
+      <w:bookmarkEnd w:id="10"/>
+    </w:p>
+    <w:p>
+      <w:pPr>
+        <w:rPr>
+          <w:rFonts w:ascii="Times New Roman" w:hAnsi="Times New Roman" w:cs="Times New Roman"/>
+          <w:sz w:val="24"/>
+          <w:szCs w:val="24"/>
+        </w:rPr>
+      </w:pPr>
+      <w:r>
+        <w:rPr>
+          <w:rFonts w:ascii="Times New Roman" w:hAnsi="Times New Roman" w:cs="Times New Roman"/>
+          <w:sz w:val="24"/>
+          <w:szCs w:val="24"/>
+        </w:rPr>
+        <w:t xml:space="preserve">-Give </w:t>
+      </w:r>
+      <w:r>
+        <w:rPr>
+          <w:rFonts w:ascii="Times New Roman" w:hAnsi="Times New Roman" w:cs="Times New Roman"/>
+          <w:sz w:val="24"/>
+          <w:szCs w:val="24"/>
+        </w:rPr>
+        <w:t xml:space="preserve">statistics and </w:t>
+      </w:r>
+      <w:r>
+        <w:rPr>
+          <w:rFonts w:ascii="Times New Roman" w:hAnsi="Times New Roman" w:cs="Times New Roman"/>
+          <w:sz w:val="24"/>
+          <w:szCs w:val="24"/>
+        </w:rPr>
+        <w:t>visual analysis of the data</w:t>
+      </w:r>
+      <w:r>
+        <w:rPr>
+          <w:rFonts w:ascii="Times New Roman" w:hAnsi="Times New Roman" w:cs="Times New Roman"/>
+          <w:sz w:val="24"/>
+          <w:szCs w:val="24"/>
+        </w:rPr>
+        <w:t>.</w:t>
+      </w:r>
+    </w:p>
+    <w:p>
+      <w:pPr>
+        <w:rPr>
+          <w:rFonts w:ascii="Times New Roman" w:hAnsi="Times New Roman" w:cs="Times New Roman"/>
+          <w:sz w:val="24"/>
+          <w:szCs w:val="24"/>
+        </w:rPr>
+      </w:pPr>
+      <w:r>
+        <w:rPr>
+          <w:rFonts w:ascii="Times New Roman" w:hAnsi="Times New Roman" w:cs="Times New Roman"/>
+          <w:sz w:val="24"/>
+          <w:szCs w:val="24"/>
+        </w:rPr>
+        <w:t xml:space="preserve">-Describe any further </w:t>
+      </w:r>
+      <w:r>
+        <w:rPr>
+          <w:rFonts w:ascii="Times New Roman" w:hAnsi="Times New Roman" w:cs="Times New Roman"/>
+          <w:sz w:val="24"/>
+          <w:szCs w:val="24"/>
+        </w:rPr>
+        <w:t>feature engineering done.</w:t>
+      </w:r>
+    </w:p>
+    <w:p>
+      <w:pPr>
+        <w:rPr>
+          <w:rFonts w:ascii="Times New Roman" w:hAnsi="Times New Roman" w:cs="Times New Roman"/>
+          <w:sz w:val="24"/>
+          <w:szCs w:val="24"/>
+        </w:rPr>
+      </w:pPr>
+    </w:p>
+    <w:p>
+      <w:pPr>
+        <w:pStyle w:val="Heading1"/>
+        <w:rPr>
+          <w:rFonts w:ascii="Times New Roman" w:hAnsi="Times New Roman" w:cs="Times New Roman"/>
+          <w:b/>
+          <w:bCs/>
+          <w:color w:val="auto"/>
+          <w:sz w:val="36"/>
+          <w:szCs w:val="36"/>
+          <w:u w:val="single"/>
+        </w:rPr>
+      </w:pPr>
+      <w:bookmarkStart w:id="11" w:name="_Toc137939235"/>
+      <w:r>
+        <w:rPr>
+          <w:rFonts w:ascii="Times New Roman" w:hAnsi="Times New Roman" w:cs="Times New Roman"/>
+          <w:b/>
+          <w:bCs/>
+          <w:color w:val="auto"/>
+          <w:sz w:val="36"/>
+          <w:szCs w:val="36"/>
+          <w:u w:val="single"/>
+        </w:rPr>
+        <w:t>6</w:t>
+      </w:r>
+      <w:r>
+        <w:rPr>
+          <w:rFonts w:ascii="Times New Roman" w:hAnsi="Times New Roman" w:cs="Times New Roman"/>
+          <w:b/>
+          <w:bCs/>
+          <w:color w:val="auto"/>
+          <w:sz w:val="36"/>
+          <w:szCs w:val="36"/>
+          <w:u w:val="single"/>
+        </w:rPr>
+        <w:t xml:space="preserve">. </w:t>
+      </w:r>
+      <w:r>
+        <w:rPr>
+          <w:rFonts w:ascii="Times New Roman" w:hAnsi="Times New Roman" w:cs="Times New Roman"/>
+          <w:b/>
+          <w:bCs/>
+          <w:color w:val="auto"/>
+          <w:sz w:val="36"/>
+          <w:szCs w:val="36"/>
+          <w:u w:val="single"/>
+        </w:rPr>
+        <w:t>Model Development</w:t>
+      </w:r>
+      <w:bookmarkEnd w:id="11"/>
+    </w:p>
+    <w:p>
+      <w:pPr>
+        <w:rPr>
+          <w:rFonts w:ascii="Times New Roman" w:hAnsi="Times New Roman" w:cs="Times New Roman"/>
+          <w:sz w:val="24"/>
+          <w:szCs w:val="24"/>
+        </w:rPr>
+      </w:pPr>
+      <w:r>
+        <w:rPr>
+          <w:rFonts w:ascii="Times New Roman" w:hAnsi="Times New Roman" w:cs="Times New Roman"/>
+          <w:sz w:val="24"/>
+          <w:szCs w:val="24"/>
+        </w:rPr>
+        <w:t>-</w:t>
+      </w:r>
+      <w:r>
+        <w:rPr>
+          <w:rFonts w:ascii="Times New Roman" w:hAnsi="Times New Roman" w:cs="Times New Roman"/>
+          <w:sz w:val="24"/>
+          <w:szCs w:val="24"/>
+        </w:rPr>
+        <w:t>Explain the design and architecture of my model</w:t>
+      </w:r>
+      <w:r>
+        <w:rPr>
+          <w:rFonts w:ascii="Times New Roman" w:hAnsi="Times New Roman" w:cs="Times New Roman"/>
+          <w:sz w:val="24"/>
+          <w:szCs w:val="24"/>
+        </w:rPr>
+        <w:t>.</w:t>
+      </w:r>
+    </w:p>
+    <w:p>
+      <w:pPr>
+        <w:rPr>
+          <w:rFonts w:ascii="Times New Roman" w:hAnsi="Times New Roman" w:cs="Times New Roman"/>
+          <w:sz w:val="24"/>
+          <w:szCs w:val="24"/>
+        </w:rPr>
+      </w:pPr>
+      <w:r>
+        <w:rPr>
+          <w:rFonts w:ascii="Times New Roman" w:hAnsi="Times New Roman" w:cs="Times New Roman"/>
+          <w:sz w:val="24"/>
+          <w:szCs w:val="24"/>
+        </w:rPr>
+        <w:t>-Detail the models training process, hyperparameter tuning and cross validation techniques used.</w:t>
+      </w:r>
+    </w:p>
+    <w:p>
+      <w:pPr>
+        <w:rPr>
+          <w:rFonts w:ascii="Times New Roman" w:hAnsi="Times New Roman" w:cs="Times New Roman"/>
+          <w:sz w:val="24"/>
+          <w:szCs w:val="24"/>
+        </w:rPr>
+      </w:pPr>
+      <w:r>
+        <w:rPr>
+          <w:rFonts w:ascii="Times New Roman" w:hAnsi="Times New Roman" w:cs="Times New Roman"/>
+          <w:sz w:val="24"/>
+          <w:szCs w:val="24"/>
+        </w:rPr>
+        <w:t>-</w:t>
+      </w:r>
+      <w:r>
+        <w:rPr>
+          <w:rFonts w:ascii="Times New Roman" w:hAnsi="Times New Roman" w:cs="Times New Roman"/>
+          <w:sz w:val="24"/>
+          <w:szCs w:val="24"/>
+        </w:rPr>
+        <w:t xml:space="preserve">Evaluate the models performance via its </w:t>
+      </w:r>
+      <w:r>
+        <w:rPr>
+          <w:rFonts w:ascii="Times New Roman" w:hAnsi="Times New Roman" w:cs="Times New Roman"/>
+          <w:sz w:val="24"/>
+          <w:szCs w:val="24"/>
+        </w:rPr>
+        <w:t>accuracy, precision, recall, F1 score</w:t>
+      </w:r>
+      <w:r>
+        <w:rPr>
+          <w:rFonts w:ascii="Times New Roman" w:hAnsi="Times New Roman" w:cs="Times New Roman"/>
+          <w:sz w:val="24"/>
+          <w:szCs w:val="24"/>
+        </w:rPr>
+        <w:t xml:space="preserve">, and other metrics laid out in the </w:t>
+      </w:r>
+      <w:r>
+        <w:rPr>
+          <w:rFonts w:ascii="Times New Roman" w:hAnsi="Times New Roman" w:cs="Times New Roman"/>
+          <w:sz w:val="24"/>
+          <w:szCs w:val="24"/>
+        </w:rPr>
+        <w:t>methodology.</w:t>
+      </w:r>
+    </w:p>
+    <w:p>
+      <w:pPr>
+        <w:rPr>
+          <w:rFonts w:ascii="Times New Roman" w:hAnsi="Times New Roman" w:cs="Times New Roman"/>
+          <w:sz w:val="24"/>
+          <w:szCs w:val="24"/>
+        </w:rPr>
+      </w:pPr>
+    </w:p>
+    <w:p>
+      <w:pPr>
+        <w:pStyle w:val="Heading1"/>
+        <w:rPr>
+          <w:rFonts w:ascii="Times New Roman" w:hAnsi="Times New Roman" w:cs="Times New Roman"/>
+          <w:b/>
+          <w:bCs/>
+          <w:color w:val="auto"/>
+          <w:sz w:val="36"/>
+          <w:szCs w:val="36"/>
+          <w:u w:val="single"/>
+        </w:rPr>
+      </w:pPr>
+      <w:bookmarkStart w:id="12" w:name="_Toc137939236"/>
+      <w:r>
+        <w:rPr>
+          <w:rFonts w:ascii="Times New Roman" w:hAnsi="Times New Roman" w:cs="Times New Roman"/>
+          <w:b/>
+          <w:bCs/>
+          <w:color w:val="auto"/>
+          <w:sz w:val="36"/>
+          <w:szCs w:val="36"/>
+          <w:u w:val="single"/>
+        </w:rPr>
         <w:lastRenderedPageBreak/>
-        <w:t>4.2 Feature Selection</w:t>
-      </w:r>
-      <w:bookmarkEnd w:id="5"/>
-    </w:p>
-    <w:p>
-      <w:pPr>
-        <w:rPr>
-          <w:rFonts w:ascii="Times New Roman" w:hAnsi="Times New Roman" w:cs="Times New Roman"/>
-        </w:rPr>
-      </w:pPr>
-    </w:p>
-    <w:p>
-      <w:pPr>
-        <w:rPr>
-          <w:rFonts w:ascii="Times New Roman" w:hAnsi="Times New Roman" w:cs="Times New Roman"/>
-        </w:rPr>
-      </w:pPr>
-    </w:p>
-    <w:p>
-      <w:pPr>
-        <w:pStyle w:val="Heading2"/>
-        <w:rPr>
-          <w:rFonts w:ascii="Times New Roman" w:hAnsi="Times New Roman" w:cs="Times New Roman"/>
-          <w:b/>
-          <w:bCs/>
-          <w:color w:val="auto"/>
-          <w:sz w:val="28"/>
-          <w:szCs w:val="28"/>
-        </w:rPr>
-      </w:pPr>
-      <w:bookmarkStart w:id="6" w:name="_Toc137939230"/>
-      <w:r>
-        <w:rPr>
-          <w:rFonts w:ascii="Times New Roman" w:hAnsi="Times New Roman" w:cs="Times New Roman"/>
-          <w:b/>
-          <w:bCs/>
-          <w:color w:val="auto"/>
-          <w:sz w:val="28"/>
-          <w:szCs w:val="28"/>
-        </w:rPr>
-        <w:t>4.3 Techniques</w:t>
-      </w:r>
-      <w:bookmarkEnd w:id="6"/>
-    </w:p>
-    <w:p>
-      <w:pPr>
-        <w:rPr>
-          <w:rFonts w:ascii="Times New Roman" w:hAnsi="Times New Roman" w:cs="Times New Roman"/>
-        </w:rPr>
-      </w:pPr>
-    </w:p>
-    <w:p>
-      <w:pPr>
-        <w:rPr>
-          <w:rFonts w:ascii="Times New Roman" w:hAnsi="Times New Roman" w:cs="Times New Roman"/>
-        </w:rPr>
-      </w:pPr>
-    </w:p>
-    <w:p>
-      <w:pPr>
-        <w:pStyle w:val="Heading2"/>
-        <w:rPr>
-          <w:rFonts w:ascii="Times New Roman" w:hAnsi="Times New Roman" w:cs="Times New Roman"/>
-          <w:b/>
-          <w:bCs/>
-          <w:color w:val="auto"/>
-          <w:sz w:val="28"/>
-          <w:szCs w:val="28"/>
-        </w:rPr>
-      </w:pPr>
-      <w:bookmarkStart w:id="7" w:name="_Toc137939231"/>
-      <w:r>
-        <w:rPr>
-          <w:rFonts w:ascii="Times New Roman" w:hAnsi="Times New Roman" w:cs="Times New Roman"/>
-          <w:b/>
-          <w:bCs/>
-          <w:color w:val="auto"/>
-          <w:sz w:val="28"/>
-          <w:szCs w:val="28"/>
-        </w:rPr>
-        <w:t>4.4 Evaluation Metrics</w:t>
-      </w:r>
-      <w:bookmarkEnd w:id="7"/>
-    </w:p>
-    <w:p>
-      <w:pPr>
-        <w:rPr>
-          <w:rFonts w:ascii="Times New Roman" w:hAnsi="Times New Roman" w:cs="Times New Roman"/>
-        </w:rPr>
-      </w:pPr>
-    </w:p>
-    <w:p>
-      <w:pPr>
-        <w:rPr>
-          <w:rFonts w:ascii="Times New Roman" w:hAnsi="Times New Roman" w:cs="Times New Roman"/>
+        <w:t>7</w:t>
+      </w:r>
+      <w:r>
+        <w:rPr>
+          <w:rFonts w:ascii="Times New Roman" w:hAnsi="Times New Roman" w:cs="Times New Roman"/>
+          <w:b/>
+          <w:bCs/>
+          <w:color w:val="auto"/>
+          <w:sz w:val="36"/>
+          <w:szCs w:val="36"/>
+          <w:u w:val="single"/>
+        </w:rPr>
+        <w:t xml:space="preserve">. </w:t>
+      </w:r>
+      <w:r>
+        <w:rPr>
+          <w:rFonts w:ascii="Times New Roman" w:hAnsi="Times New Roman" w:cs="Times New Roman"/>
+          <w:b/>
+          <w:bCs/>
+          <w:color w:val="auto"/>
+          <w:sz w:val="36"/>
+          <w:szCs w:val="36"/>
+          <w:u w:val="single"/>
+        </w:rPr>
+        <w:t>Evaluation</w:t>
+      </w:r>
+      <w:bookmarkEnd w:id="12"/>
+    </w:p>
+    <w:p>
+      <w:pPr>
+        <w:rPr>
+          <w:rFonts w:ascii="Times New Roman" w:hAnsi="Times New Roman" w:cs="Times New Roman"/>
+          <w:sz w:val="24"/>
+          <w:szCs w:val="24"/>
+        </w:rPr>
+      </w:pPr>
+      <w:r>
+        <w:rPr>
+          <w:rFonts w:ascii="Times New Roman" w:hAnsi="Times New Roman" w:cs="Times New Roman"/>
+          <w:sz w:val="24"/>
+          <w:szCs w:val="24"/>
+        </w:rPr>
+        <w:t>-Analyse the results I got from my model, and compare them to existing models from the literature review.</w:t>
+      </w:r>
+    </w:p>
+    <w:p>
+      <w:pPr>
+        <w:rPr>
+          <w:rFonts w:ascii="Times New Roman" w:hAnsi="Times New Roman" w:cs="Times New Roman"/>
+          <w:sz w:val="24"/>
+          <w:szCs w:val="24"/>
+        </w:rPr>
+      </w:pPr>
+      <w:r>
+        <w:rPr>
+          <w:rFonts w:ascii="Times New Roman" w:hAnsi="Times New Roman" w:cs="Times New Roman"/>
+          <w:sz w:val="24"/>
+          <w:szCs w:val="24"/>
+        </w:rPr>
+        <w:t>-</w:t>
+      </w:r>
+      <w:r>
+        <w:rPr>
+          <w:rFonts w:ascii="Times New Roman" w:hAnsi="Times New Roman" w:cs="Times New Roman"/>
+          <w:sz w:val="24"/>
+          <w:szCs w:val="24"/>
+        </w:rPr>
+        <w:t>Discuss improvements or limitations that might have held my model back.</w:t>
+      </w:r>
+    </w:p>
+    <w:p>
+      <w:pPr>
+        <w:rPr>
+          <w:rFonts w:ascii="Times New Roman" w:hAnsi="Times New Roman" w:cs="Times New Roman"/>
+          <w:sz w:val="24"/>
+          <w:szCs w:val="24"/>
+        </w:rPr>
+      </w:pPr>
+      <w:r>
+        <w:rPr>
+          <w:rFonts w:ascii="Times New Roman" w:hAnsi="Times New Roman" w:cs="Times New Roman"/>
+          <w:sz w:val="24"/>
+          <w:szCs w:val="24"/>
+        </w:rPr>
+        <w:t>-</w:t>
+      </w:r>
+      <w:r>
+        <w:rPr>
+          <w:rFonts w:ascii="Times New Roman" w:hAnsi="Times New Roman" w:cs="Times New Roman"/>
+          <w:sz w:val="24"/>
+          <w:szCs w:val="24"/>
+        </w:rPr>
+        <w:t xml:space="preserve">Answer the research questions I wrote in the </w:t>
+      </w:r>
+      <w:r>
+        <w:rPr>
+          <w:rFonts w:ascii="Times New Roman" w:hAnsi="Times New Roman" w:cs="Times New Roman"/>
+          <w:sz w:val="24"/>
+          <w:szCs w:val="24"/>
+        </w:rPr>
+        <w:t>introduction.</w:t>
+      </w:r>
+    </w:p>
+    <w:p>
+      <w:pPr>
+        <w:rPr>
+          <w:rFonts w:ascii="Times New Roman" w:hAnsi="Times New Roman" w:cs="Times New Roman"/>
+          <w:sz w:val="24"/>
+          <w:szCs w:val="24"/>
         </w:rPr>
       </w:pPr>
     </w:p>
@@ -2102,18 +3262,18 @@
           <w:u w:val="single"/>
         </w:rPr>
       </w:pPr>
-      <w:bookmarkStart w:id="8" w:name="_Toc137939232"/>
-      <w:r>
-        <w:rPr>
-          <w:rFonts w:ascii="Times New Roman" w:hAnsi="Times New Roman" w:cs="Times New Roman"/>
-          <w:b/>
-          <w:bCs/>
-          <w:color w:val="auto"/>
-          <w:sz w:val="36"/>
-          <w:szCs w:val="36"/>
-          <w:u w:val="single"/>
-        </w:rPr>
-        <w:t>5</w:t>
+      <w:bookmarkStart w:id="13" w:name="_Toc137939237"/>
+      <w:r>
+        <w:rPr>
+          <w:rFonts w:ascii="Times New Roman" w:hAnsi="Times New Roman" w:cs="Times New Roman"/>
+          <w:b/>
+          <w:bCs/>
+          <w:color w:val="auto"/>
+          <w:sz w:val="36"/>
+          <w:szCs w:val="36"/>
+          <w:u w:val="single"/>
+        </w:rPr>
+        <w:t>8</w:t>
       </w:r>
       <w:r>
         <w:rPr>
@@ -2137,406 +3297,83 @@
           <w:szCs w:val="36"/>
           <w:u w:val="single"/>
         </w:rPr>
-        <w:t>Data Pre</w:t>
-      </w:r>
-      <w:r>
-        <w:rPr>
-          <w:rFonts w:ascii="Times New Roman" w:hAnsi="Times New Roman" w:cs="Times New Roman"/>
-          <w:b/>
-          <w:bCs/>
-          <w:color w:val="auto"/>
-          <w:sz w:val="36"/>
-          <w:szCs w:val="36"/>
-          <w:u w:val="single"/>
+        <w:t>Conclusion</w:t>
+      </w:r>
+      <w:bookmarkEnd w:id="13"/>
+    </w:p>
+    <w:p>
+      <w:pPr>
+        <w:rPr>
+          <w:rFonts w:ascii="Times New Roman" w:hAnsi="Times New Roman" w:cs="Times New Roman"/>
+          <w:sz w:val="24"/>
+          <w:szCs w:val="24"/>
+        </w:rPr>
+      </w:pPr>
+      <w:r>
+        <w:rPr>
+          <w:rFonts w:ascii="Times New Roman" w:hAnsi="Times New Roman" w:cs="Times New Roman"/>
+          <w:sz w:val="24"/>
+          <w:szCs w:val="24"/>
         </w:rPr>
         <w:t>-</w:t>
       </w:r>
       <w:r>
         <w:rPr>
           <w:rFonts w:ascii="Times New Roman" w:hAnsi="Times New Roman" w:cs="Times New Roman"/>
-          <w:b/>
-          <w:bCs/>
-          <w:color w:val="auto"/>
-          <w:sz w:val="36"/>
-          <w:szCs w:val="36"/>
-          <w:u w:val="single"/>
-        </w:rPr>
-        <w:t>processing &amp; Analysis</w:t>
-      </w:r>
-      <w:bookmarkEnd w:id="8"/>
-    </w:p>
-    <w:p>
-      <w:pPr>
-        <w:rPr>
-          <w:rFonts w:ascii="Times New Roman" w:hAnsi="Times New Roman" w:cs="Times New Roman"/>
-        </w:rPr>
-      </w:pPr>
-    </w:p>
-    <w:p>
-      <w:pPr>
-        <w:pStyle w:val="Heading2"/>
-        <w:rPr>
-          <w:rFonts w:ascii="Times New Roman" w:hAnsi="Times New Roman" w:cs="Times New Roman"/>
-          <w:b/>
-          <w:bCs/>
-          <w:color w:val="auto"/>
-          <w:sz w:val="28"/>
-          <w:szCs w:val="28"/>
-        </w:rPr>
-      </w:pPr>
-      <w:bookmarkStart w:id="9" w:name="_Toc137939233"/>
-      <w:r>
-        <w:rPr>
-          <w:rFonts w:ascii="Times New Roman" w:hAnsi="Times New Roman" w:cs="Times New Roman"/>
-          <w:b/>
-          <w:bCs/>
-          <w:color w:val="auto"/>
-          <w:sz w:val="28"/>
-          <w:szCs w:val="28"/>
-        </w:rPr>
-        <w:t>5</w:t>
-      </w:r>
-      <w:r>
-        <w:rPr>
-          <w:rFonts w:ascii="Times New Roman" w:hAnsi="Times New Roman" w:cs="Times New Roman"/>
-          <w:b/>
-          <w:bCs/>
-          <w:color w:val="auto"/>
-          <w:sz w:val="28"/>
-          <w:szCs w:val="28"/>
+          <w:sz w:val="24"/>
+          <w:szCs w:val="24"/>
+        </w:rPr>
+        <w:t>Summarise my findings in the project, and how it has contributed to ADR prediction.</w:t>
+      </w:r>
+    </w:p>
+    <w:p>
+      <w:pPr>
+        <w:rPr>
+          <w:rFonts w:ascii="Times New Roman" w:hAnsi="Times New Roman" w:cs="Times New Roman"/>
+          <w:sz w:val="24"/>
+          <w:szCs w:val="24"/>
+        </w:rPr>
+      </w:pPr>
+      <w:r>
+        <w:rPr>
+          <w:rFonts w:ascii="Times New Roman" w:hAnsi="Times New Roman" w:cs="Times New Roman"/>
+          <w:sz w:val="24"/>
+          <w:szCs w:val="24"/>
+        </w:rPr>
+        <w:t>-</w:t>
+      </w:r>
+      <w:r>
+        <w:rPr>
+          <w:rFonts w:ascii="Times New Roman" w:hAnsi="Times New Roman" w:cs="Times New Roman"/>
+          <w:sz w:val="24"/>
+          <w:szCs w:val="24"/>
+        </w:rPr>
+        <w:t>Identify future improvements to my work</w:t>
+      </w:r>
+      <w:r>
+        <w:rPr>
+          <w:rFonts w:ascii="Times New Roman" w:hAnsi="Times New Roman" w:cs="Times New Roman"/>
+          <w:sz w:val="24"/>
+          <w:szCs w:val="24"/>
+        </w:rPr>
+        <w:t>, and other potential areas</w:t>
+      </w:r>
+      <w:r>
+        <w:rPr>
+          <w:rFonts w:ascii="Times New Roman" w:hAnsi="Times New Roman" w:cs="Times New Roman"/>
+          <w:sz w:val="24"/>
+          <w:szCs w:val="24"/>
         </w:rPr>
         <w:t>.</w:t>
       </w:r>
       <w:r>
         <w:rPr>
           <w:rFonts w:ascii="Times New Roman" w:hAnsi="Times New Roman" w:cs="Times New Roman"/>
-          <w:b/>
-          <w:bCs/>
-          <w:color w:val="auto"/>
-          <w:sz w:val="28"/>
-          <w:szCs w:val="28"/>
-        </w:rPr>
-        <w:t>1</w:t>
-      </w:r>
-      <w:r>
-        <w:rPr>
-          <w:rFonts w:ascii="Times New Roman" w:hAnsi="Times New Roman" w:cs="Times New Roman"/>
-          <w:b/>
-          <w:bCs/>
-          <w:color w:val="auto"/>
-          <w:sz w:val="28"/>
-          <w:szCs w:val="28"/>
+          <w:sz w:val="24"/>
+          <w:szCs w:val="24"/>
         </w:rPr>
         <w:t xml:space="preserve"> </w:t>
       </w:r>
-      <w:r>
-        <w:rPr>
-          <w:rFonts w:ascii="Times New Roman" w:hAnsi="Times New Roman" w:cs="Times New Roman"/>
-          <w:b/>
-          <w:bCs/>
-          <w:color w:val="auto"/>
-          <w:sz w:val="28"/>
-          <w:szCs w:val="28"/>
-        </w:rPr>
-        <w:t>Pre-processing</w:t>
-      </w:r>
-      <w:bookmarkEnd w:id="9"/>
-    </w:p>
-    <w:p>
-      <w:pPr>
-        <w:rPr>
-          <w:rFonts w:ascii="Times New Roman" w:hAnsi="Times New Roman" w:cs="Times New Roman"/>
-          <w:sz w:val="24"/>
-          <w:szCs w:val="24"/>
-        </w:rPr>
-      </w:pPr>
-    </w:p>
-    <w:p>
-      <w:pPr>
-        <w:rPr>
-          <w:rFonts w:ascii="Times New Roman" w:hAnsi="Times New Roman" w:cs="Times New Roman"/>
-          <w:sz w:val="24"/>
-          <w:szCs w:val="24"/>
-        </w:rPr>
-      </w:pPr>
-    </w:p>
-    <w:p>
-      <w:pPr>
-        <w:pStyle w:val="Heading2"/>
-        <w:rPr>
-          <w:rFonts w:ascii="Times New Roman" w:hAnsi="Times New Roman" w:cs="Times New Roman"/>
-          <w:b/>
-          <w:bCs/>
-          <w:color w:val="auto"/>
-          <w:sz w:val="28"/>
-          <w:szCs w:val="28"/>
-        </w:rPr>
-      </w:pPr>
-      <w:bookmarkStart w:id="10" w:name="_Toc137939234"/>
-      <w:r>
-        <w:rPr>
-          <w:rFonts w:ascii="Times New Roman" w:hAnsi="Times New Roman" w:cs="Times New Roman"/>
-          <w:b/>
-          <w:bCs/>
-          <w:color w:val="auto"/>
-          <w:sz w:val="28"/>
-          <w:szCs w:val="28"/>
-        </w:rPr>
-        <w:t>5.</w:t>
-      </w:r>
-      <w:r>
-        <w:rPr>
-          <w:rFonts w:ascii="Times New Roman" w:hAnsi="Times New Roman" w:cs="Times New Roman"/>
-          <w:b/>
-          <w:bCs/>
-          <w:color w:val="auto"/>
-          <w:sz w:val="28"/>
-          <w:szCs w:val="28"/>
-        </w:rPr>
-        <w:t>2</w:t>
-      </w:r>
-      <w:r>
-        <w:rPr>
-          <w:rFonts w:ascii="Times New Roman" w:hAnsi="Times New Roman" w:cs="Times New Roman"/>
-          <w:b/>
-          <w:bCs/>
-          <w:color w:val="auto"/>
-          <w:sz w:val="28"/>
-          <w:szCs w:val="28"/>
-        </w:rPr>
-        <w:t xml:space="preserve"> </w:t>
-      </w:r>
-      <w:r>
-        <w:rPr>
-          <w:rFonts w:ascii="Times New Roman" w:hAnsi="Times New Roman" w:cs="Times New Roman"/>
-          <w:b/>
-          <w:bCs/>
-          <w:color w:val="auto"/>
-          <w:sz w:val="28"/>
-          <w:szCs w:val="28"/>
-        </w:rPr>
-        <w:t>Analysis</w:t>
-      </w:r>
-      <w:bookmarkEnd w:id="10"/>
-    </w:p>
-    <w:p>
-      <w:pPr>
-        <w:rPr>
-          <w:rFonts w:ascii="Times New Roman" w:hAnsi="Times New Roman" w:cs="Times New Roman"/>
-          <w:sz w:val="28"/>
-          <w:szCs w:val="28"/>
-        </w:rPr>
-      </w:pPr>
-    </w:p>
-    <w:p>
-      <w:pPr>
-        <w:rPr>
-          <w:rFonts w:ascii="Times New Roman" w:hAnsi="Times New Roman" w:cs="Times New Roman"/>
-          <w:sz w:val="28"/>
-          <w:szCs w:val="28"/>
-        </w:rPr>
-      </w:pPr>
-    </w:p>
-    <w:p>
-      <w:pPr>
-        <w:pStyle w:val="Heading1"/>
-        <w:rPr>
-          <w:rFonts w:ascii="Times New Roman" w:hAnsi="Times New Roman" w:cs="Times New Roman"/>
-          <w:b/>
-          <w:bCs/>
-          <w:color w:val="auto"/>
-          <w:sz w:val="36"/>
-          <w:szCs w:val="36"/>
-          <w:u w:val="single"/>
-        </w:rPr>
-      </w:pPr>
-      <w:bookmarkStart w:id="11" w:name="_Toc137939235"/>
-      <w:r>
-        <w:rPr>
-          <w:rFonts w:ascii="Times New Roman" w:hAnsi="Times New Roman" w:cs="Times New Roman"/>
-          <w:b/>
-          <w:bCs/>
-          <w:color w:val="auto"/>
-          <w:sz w:val="36"/>
-          <w:szCs w:val="36"/>
-          <w:u w:val="single"/>
-        </w:rPr>
-        <w:t>6</w:t>
-      </w:r>
-      <w:r>
-        <w:rPr>
-          <w:rFonts w:ascii="Times New Roman" w:hAnsi="Times New Roman" w:cs="Times New Roman"/>
-          <w:b/>
-          <w:bCs/>
-          <w:color w:val="auto"/>
-          <w:sz w:val="36"/>
-          <w:szCs w:val="36"/>
-          <w:u w:val="single"/>
-        </w:rPr>
-        <w:t xml:space="preserve">. </w:t>
-      </w:r>
-      <w:r>
-        <w:rPr>
-          <w:rFonts w:ascii="Times New Roman" w:hAnsi="Times New Roman" w:cs="Times New Roman"/>
-          <w:b/>
-          <w:bCs/>
-          <w:color w:val="auto"/>
-          <w:sz w:val="36"/>
-          <w:szCs w:val="36"/>
-          <w:u w:val="single"/>
-        </w:rPr>
-        <w:t>Model Development</w:t>
-      </w:r>
-      <w:bookmarkEnd w:id="11"/>
-    </w:p>
-    <w:p>
-      <w:pPr>
-        <w:rPr>
-          <w:rFonts w:ascii="Times New Roman" w:hAnsi="Times New Roman" w:cs="Times New Roman"/>
-          <w:sz w:val="24"/>
-          <w:szCs w:val="24"/>
-        </w:rPr>
-      </w:pPr>
-    </w:p>
-    <w:p>
-      <w:pPr>
-        <w:rPr>
-          <w:rFonts w:ascii="Times New Roman" w:hAnsi="Times New Roman" w:cs="Times New Roman"/>
-          <w:sz w:val="24"/>
-          <w:szCs w:val="24"/>
-        </w:rPr>
-      </w:pPr>
-    </w:p>
-    <w:p>
-      <w:pPr>
-        <w:pStyle w:val="Heading1"/>
-        <w:rPr>
-          <w:rFonts w:ascii="Times New Roman" w:hAnsi="Times New Roman" w:cs="Times New Roman"/>
-          <w:b/>
-          <w:bCs/>
-          <w:color w:val="auto"/>
-          <w:sz w:val="36"/>
-          <w:szCs w:val="36"/>
-          <w:u w:val="single"/>
-        </w:rPr>
-      </w:pPr>
-      <w:bookmarkStart w:id="12" w:name="_Toc137939236"/>
-      <w:r>
-        <w:rPr>
-          <w:rFonts w:ascii="Times New Roman" w:hAnsi="Times New Roman" w:cs="Times New Roman"/>
-          <w:b/>
-          <w:bCs/>
-          <w:color w:val="auto"/>
-          <w:sz w:val="36"/>
-          <w:szCs w:val="36"/>
-          <w:u w:val="single"/>
-        </w:rPr>
-        <w:t>7</w:t>
-      </w:r>
-      <w:r>
-        <w:rPr>
-          <w:rFonts w:ascii="Times New Roman" w:hAnsi="Times New Roman" w:cs="Times New Roman"/>
-          <w:b/>
-          <w:bCs/>
-          <w:color w:val="auto"/>
-          <w:sz w:val="36"/>
-          <w:szCs w:val="36"/>
-          <w:u w:val="single"/>
-        </w:rPr>
-        <w:t xml:space="preserve">. </w:t>
-      </w:r>
-      <w:r>
-        <w:rPr>
-          <w:rFonts w:ascii="Times New Roman" w:hAnsi="Times New Roman" w:cs="Times New Roman"/>
-          <w:b/>
-          <w:bCs/>
-          <w:color w:val="auto"/>
-          <w:sz w:val="36"/>
-          <w:szCs w:val="36"/>
-          <w:u w:val="single"/>
-        </w:rPr>
-        <w:t>Evaluation</w:t>
-      </w:r>
-      <w:bookmarkEnd w:id="12"/>
-    </w:p>
-    <w:p>
-      <w:pPr>
-        <w:rPr>
-          <w:rFonts w:ascii="Times New Roman" w:hAnsi="Times New Roman" w:cs="Times New Roman"/>
-          <w:sz w:val="24"/>
-          <w:szCs w:val="24"/>
-        </w:rPr>
-      </w:pPr>
-    </w:p>
-    <w:p>
-      <w:pPr>
-        <w:rPr>
-          <w:rFonts w:ascii="Times New Roman" w:hAnsi="Times New Roman" w:cs="Times New Roman"/>
-          <w:sz w:val="24"/>
-          <w:szCs w:val="24"/>
-        </w:rPr>
-      </w:pPr>
-    </w:p>
-    <w:p>
-      <w:pPr>
-        <w:pStyle w:val="Heading1"/>
-        <w:rPr>
-          <w:rFonts w:ascii="Times New Roman" w:hAnsi="Times New Roman" w:cs="Times New Roman"/>
-          <w:b/>
-          <w:bCs/>
-          <w:color w:val="auto"/>
-          <w:sz w:val="36"/>
-          <w:szCs w:val="36"/>
-          <w:u w:val="single"/>
-        </w:rPr>
-      </w:pPr>
-      <w:bookmarkStart w:id="13" w:name="_Toc137939237"/>
-      <w:r>
-        <w:rPr>
-          <w:rFonts w:ascii="Times New Roman" w:hAnsi="Times New Roman" w:cs="Times New Roman"/>
-          <w:b/>
-          <w:bCs/>
-          <w:color w:val="auto"/>
-          <w:sz w:val="36"/>
-          <w:szCs w:val="36"/>
-          <w:u w:val="single"/>
-        </w:rPr>
-        <w:t>8</w:t>
-      </w:r>
-      <w:r>
-        <w:rPr>
-          <w:rFonts w:ascii="Times New Roman" w:hAnsi="Times New Roman" w:cs="Times New Roman"/>
-          <w:b/>
-          <w:bCs/>
-          <w:color w:val="auto"/>
-          <w:sz w:val="36"/>
-          <w:szCs w:val="36"/>
-          <w:u w:val="single"/>
-        </w:rPr>
-        <w:t xml:space="preserve">. </w:t>
-      </w:r>
-      <w:r>
-        <w:rPr>
-          <w:rFonts w:ascii="Times New Roman" w:hAnsi="Times New Roman" w:cs="Times New Roman"/>
-          <w:b/>
-          <w:bCs/>
-          <w:color w:val="auto"/>
-          <w:sz w:val="36"/>
-          <w:szCs w:val="36"/>
-          <w:u w:val="single"/>
-        </w:rPr>
-        <w:t>Conclusion</w:t>
-      </w:r>
-      <w:bookmarkEnd w:id="13"/>
-    </w:p>
-    <w:p>
-      <w:pPr>
-        <w:rPr>
-          <w:rFonts w:ascii="Times New Roman" w:hAnsi="Times New Roman" w:cs="Times New Roman"/>
-          <w:sz w:val="24"/>
-          <w:szCs w:val="24"/>
-        </w:rPr>
-      </w:pPr>
     </w:p>
     <w:p>
       <w:pPr>

</xml_diff>

<commit_message>
Adding a potential title to the report
</commit_message>
<xml_diff>
--- a/Dissertation Report.docx
+++ b/Dissertation Report.docx
@@ -408,10 +408,93 @@
         <w:t>University of Gloucestershire</w:t>
       </w:r>
     </w:p>
+    <w:p>
+      <w:pPr>
+        <w:jc w:val="center"/>
+        <w:rPr>
+          <w:rFonts w:ascii="Times New Roman" w:hAnsi="Times New Roman" w:cs="Times New Roman"/>
+          <w:b/>
+          <w:bCs/>
+          <w:sz w:val="36"/>
+          <w:szCs w:val="36"/>
+        </w:rPr>
+      </w:pPr>
+      <w:r>
+        <w:rPr>
+          <w:rFonts w:ascii="Times New Roman" w:hAnsi="Times New Roman" w:cs="Times New Roman"/>
+          <w:b/>
+          <w:bCs/>
+          <w:sz w:val="36"/>
+          <w:szCs w:val="36"/>
+        </w:rPr>
+        <w:lastRenderedPageBreak/>
+        <w:t>Title goes here</w:t>
+      </w:r>
+    </w:p>
+    <w:p>
+      <w:pPr>
+        <w:jc w:val="center"/>
+        <w:rPr>
+          <w:rFonts w:ascii="Times New Roman" w:hAnsi="Times New Roman" w:cs="Times New Roman"/>
+          <w:i/>
+          <w:iCs/>
+          <w:color w:val="FF0000"/>
+          <w:sz w:val="36"/>
+          <w:szCs w:val="36"/>
+        </w:rPr>
+      </w:pPr>
+      <w:r>
+        <w:rPr>
+          <w:rFonts w:ascii="Times New Roman" w:hAnsi="Times New Roman" w:cs="Times New Roman"/>
+          <w:i/>
+          <w:iCs/>
+          <w:color w:val="FF0000"/>
+          <w:sz w:val="24"/>
+          <w:szCs w:val="24"/>
+        </w:rPr>
+        <w:t>Potential title???(</w:t>
+      </w:r>
+      <w:r>
+        <w:rPr>
+          <w:rFonts w:ascii="Times New Roman" w:hAnsi="Times New Roman" w:cs="Times New Roman"/>
+          <w:i/>
+          <w:iCs/>
+          <w:color w:val="FF0000"/>
+          <w:sz w:val="24"/>
+          <w:szCs w:val="24"/>
+        </w:rPr>
+        <w:t>Leveraging Ensemble Learning to Enhance Accuracy in Predicting Adverse Reactions to Preclinical Drugs</w:t>
+      </w:r>
+      <w:r>
+        <w:rPr>
+          <w:rFonts w:ascii="Times New Roman" w:hAnsi="Times New Roman" w:cs="Times New Roman"/>
+          <w:i/>
+          <w:iCs/>
+          <w:color w:val="FF0000"/>
+          <w:sz w:val="24"/>
+          <w:szCs w:val="24"/>
+        </w:rPr>
+        <w:t>)???</w:t>
+      </w:r>
+    </w:p>
+    <w:p>
+      <w:pPr>
+        <w:jc w:val="center"/>
+        <w:rPr>
+          <w:rFonts w:ascii="Times New Roman" w:hAnsi="Times New Roman" w:cs="Times New Roman"/>
+          <w:sz w:val="36"/>
+          <w:szCs w:val="36"/>
+        </w:rPr>
+      </w:pPr>
+    </w:p>
     <w:sdt>
       <w:sdtPr>
         <w:rPr>
-          <w:rFonts w:ascii="Times New Roman" w:hAnsi="Times New Roman" w:cs="Times New Roman"/>
+          <w:rFonts w:ascii="Times New Roman" w:eastAsiaTheme="minorHAnsi" w:hAnsi="Times New Roman" w:cs="Times New Roman"/>
+          <w:color w:val="auto"/>
+          <w:sz w:val="22"/>
+          <w:szCs w:val="22"/>
+          <w:lang w:val="en-GB"/>
         </w:rPr>
         <w:id w:val="-1077206548"/>
         <w:docPartObj>
@@ -421,14 +504,9 @@
       </w:sdtPr>
       <w:sdtEndPr>
         <w:rPr>
-          <w:rFonts w:eastAsiaTheme="minorHAnsi"/>
           <w:b/>
           <w:bCs/>
           <w:noProof/>
-          <w:color w:val="auto"/>
-          <w:sz w:val="22"/>
-          <w:szCs w:val="22"/>
-          <w:lang w:val="en-GB"/>
         </w:rPr>
       </w:sdtEndPr>
       <w:sdtContent>
@@ -2231,19 +2309,7 @@
           <w:szCs w:val="36"/>
           <w:u w:val="single"/>
         </w:rPr>
-        <w:t xml:space="preserve">. </w:t>
-      </w:r>
-      <w:r>
-        <w:rPr>
-          <w:rFonts w:ascii="Times New Roman" w:hAnsi="Times New Roman" w:cs="Times New Roman"/>
-          <w:b/>
-          <w:bCs/>
-          <w:color w:val="auto"/>
-          <w:sz w:val="36"/>
-          <w:szCs w:val="36"/>
-          <w:u w:val="single"/>
-        </w:rPr>
-        <w:t>Literature Review</w:t>
+        <w:t>. Literature Review</w:t>
       </w:r>
       <w:bookmarkEnd w:id="2"/>
     </w:p>
@@ -2328,31 +2394,7 @@
           <w:szCs w:val="36"/>
           <w:u w:val="single"/>
         </w:rPr>
-        <w:t>4</w:t>
-      </w:r>
-      <w:r>
-        <w:rPr>
-          <w:rFonts w:ascii="Times New Roman" w:hAnsi="Times New Roman" w:cs="Times New Roman"/>
-          <w:b/>
-          <w:bCs/>
-          <w:color w:val="auto"/>
-          <w:sz w:val="36"/>
-          <w:szCs w:val="36"/>
-          <w:u w:val="single"/>
-        </w:rPr>
-        <w:t xml:space="preserve">. </w:t>
-      </w:r>
-      <w:r>
-        <w:rPr>
-          <w:rFonts w:ascii="Times New Roman" w:hAnsi="Times New Roman" w:cs="Times New Roman"/>
-          <w:b/>
-          <w:bCs/>
-          <w:color w:val="auto"/>
-          <w:sz w:val="36"/>
-          <w:szCs w:val="36"/>
-          <w:u w:val="single"/>
-        </w:rPr>
-        <w:t>Methodology</w:t>
+        <w:t>4. Methodology</w:t>
       </w:r>
       <w:bookmarkEnd w:id="3"/>
     </w:p>
@@ -2712,9 +2754,71 @@
           <w:sz w:val="28"/>
           <w:szCs w:val="28"/>
         </w:rPr>
-        <w:t>5</w:t>
-      </w:r>
-      <w:r>
+        <w:t>5.1 Pre-processing</w:t>
+      </w:r>
+      <w:bookmarkEnd w:id="9"/>
+    </w:p>
+    <w:p>
+      <w:pPr>
+        <w:rPr>
+          <w:rFonts w:ascii="Times New Roman" w:hAnsi="Times New Roman" w:cs="Times New Roman"/>
+          <w:sz w:val="24"/>
+          <w:szCs w:val="24"/>
+        </w:rPr>
+      </w:pPr>
+      <w:r>
+        <w:rPr>
+          <w:rFonts w:ascii="Times New Roman" w:hAnsi="Times New Roman" w:cs="Times New Roman"/>
+          <w:sz w:val="24"/>
+          <w:szCs w:val="24"/>
+        </w:rPr>
+        <w:t>-</w:t>
+      </w:r>
+      <w:r>
+        <w:rPr>
+          <w:rFonts w:ascii="Times New Roman" w:hAnsi="Times New Roman" w:cs="Times New Roman"/>
+          <w:sz w:val="24"/>
+          <w:szCs w:val="24"/>
+        </w:rPr>
+        <w:t xml:space="preserve">Go through how I cleaned, merged and prepared the datasets for analysis. </w:t>
+      </w:r>
+      <w:r>
+        <w:rPr>
+          <w:rFonts w:ascii="Times New Roman" w:hAnsi="Times New Roman" w:cs="Times New Roman"/>
+          <w:sz w:val="24"/>
+          <w:szCs w:val="24"/>
+        </w:rPr>
+        <w:t>Provide relevant screenshots</w:t>
+      </w:r>
+      <w:r>
+        <w:rPr>
+          <w:rFonts w:ascii="Times New Roman" w:hAnsi="Times New Roman" w:cs="Times New Roman"/>
+          <w:sz w:val="24"/>
+          <w:szCs w:val="24"/>
+        </w:rPr>
+        <w:t xml:space="preserve"> and link papers which use the same analysis</w:t>
+      </w:r>
+      <w:r>
+        <w:rPr>
+          <w:rFonts w:ascii="Times New Roman" w:hAnsi="Times New Roman" w:cs="Times New Roman"/>
+          <w:sz w:val="24"/>
+          <w:szCs w:val="24"/>
+        </w:rPr>
+        <w:t xml:space="preserve"> tools I do.</w:t>
+      </w:r>
+    </w:p>
+    <w:p>
+      <w:pPr>
+        <w:rPr>
+          <w:rFonts w:ascii="Times New Roman" w:hAnsi="Times New Roman" w:cs="Times New Roman"/>
+          <w:sz w:val="24"/>
+          <w:szCs w:val="24"/>
+        </w:rPr>
+      </w:pPr>
+    </w:p>
+    <w:p>
+      <w:pPr>
+        <w:pStyle w:val="Heading2"/>
         <w:rPr>
           <w:rFonts w:ascii="Times New Roman" w:hAnsi="Times New Roman" w:cs="Times New Roman"/>
           <w:b/>
@@ -2723,8 +2827,8 @@
           <w:sz w:val="28"/>
           <w:szCs w:val="28"/>
         </w:rPr>
-        <w:t>.</w:t>
-      </w:r>
+      </w:pPr>
+      <w:bookmarkStart w:id="10" w:name="_Toc137939234"/>
       <w:r>
         <w:rPr>
           <w:rFonts w:ascii="Times New Roman" w:hAnsi="Times New Roman" w:cs="Times New Roman"/>
@@ -2734,31 +2838,124 @@
           <w:sz w:val="28"/>
           <w:szCs w:val="28"/>
         </w:rPr>
-        <w:t>1</w:t>
-      </w:r>
-      <w:r>
-        <w:rPr>
-          <w:rFonts w:ascii="Times New Roman" w:hAnsi="Times New Roman" w:cs="Times New Roman"/>
-          <w:b/>
-          <w:bCs/>
-          <w:color w:val="auto"/>
-          <w:sz w:val="28"/>
-          <w:szCs w:val="28"/>
-        </w:rPr>
-        <w:t xml:space="preserve"> </w:t>
-      </w:r>
-      <w:r>
-        <w:rPr>
-          <w:rFonts w:ascii="Times New Roman" w:hAnsi="Times New Roman" w:cs="Times New Roman"/>
-          <w:b/>
-          <w:bCs/>
-          <w:color w:val="auto"/>
-          <w:sz w:val="28"/>
-          <w:szCs w:val="28"/>
-        </w:rPr>
-        <w:t>Pre-processing</w:t>
-      </w:r>
-      <w:bookmarkEnd w:id="9"/>
+        <w:t>5.2 Analysis</w:t>
+      </w:r>
+      <w:bookmarkEnd w:id="10"/>
+    </w:p>
+    <w:p>
+      <w:pPr>
+        <w:rPr>
+          <w:rFonts w:ascii="Times New Roman" w:hAnsi="Times New Roman" w:cs="Times New Roman"/>
+          <w:sz w:val="24"/>
+          <w:szCs w:val="24"/>
+        </w:rPr>
+      </w:pPr>
+      <w:r>
+        <w:rPr>
+          <w:rFonts w:ascii="Times New Roman" w:hAnsi="Times New Roman" w:cs="Times New Roman"/>
+          <w:sz w:val="24"/>
+          <w:szCs w:val="24"/>
+        </w:rPr>
+        <w:t xml:space="preserve">-Give </w:t>
+      </w:r>
+      <w:r>
+        <w:rPr>
+          <w:rFonts w:ascii="Times New Roman" w:hAnsi="Times New Roman" w:cs="Times New Roman"/>
+          <w:sz w:val="24"/>
+          <w:szCs w:val="24"/>
+        </w:rPr>
+        <w:t xml:space="preserve">statistics and </w:t>
+      </w:r>
+      <w:r>
+        <w:rPr>
+          <w:rFonts w:ascii="Times New Roman" w:hAnsi="Times New Roman" w:cs="Times New Roman"/>
+          <w:sz w:val="24"/>
+          <w:szCs w:val="24"/>
+        </w:rPr>
+        <w:t>visual analysis of the data</w:t>
+      </w:r>
+      <w:r>
+        <w:rPr>
+          <w:rFonts w:ascii="Times New Roman" w:hAnsi="Times New Roman" w:cs="Times New Roman"/>
+          <w:sz w:val="24"/>
+          <w:szCs w:val="24"/>
+        </w:rPr>
+        <w:t>.</w:t>
+      </w:r>
+    </w:p>
+    <w:p>
+      <w:pPr>
+        <w:rPr>
+          <w:rFonts w:ascii="Times New Roman" w:hAnsi="Times New Roman" w:cs="Times New Roman"/>
+          <w:sz w:val="24"/>
+          <w:szCs w:val="24"/>
+        </w:rPr>
+      </w:pPr>
+      <w:r>
+        <w:rPr>
+          <w:rFonts w:ascii="Times New Roman" w:hAnsi="Times New Roman" w:cs="Times New Roman"/>
+          <w:sz w:val="24"/>
+          <w:szCs w:val="24"/>
+        </w:rPr>
+        <w:t xml:space="preserve">-Describe any further </w:t>
+      </w:r>
+      <w:r>
+        <w:rPr>
+          <w:rFonts w:ascii="Times New Roman" w:hAnsi="Times New Roman" w:cs="Times New Roman"/>
+          <w:sz w:val="24"/>
+          <w:szCs w:val="24"/>
+        </w:rPr>
+        <w:t>feature engineering done.</w:t>
+      </w:r>
+    </w:p>
+    <w:p>
+      <w:pPr>
+        <w:rPr>
+          <w:rFonts w:ascii="Times New Roman" w:hAnsi="Times New Roman" w:cs="Times New Roman"/>
+          <w:sz w:val="24"/>
+          <w:szCs w:val="24"/>
+        </w:rPr>
+      </w:pPr>
+    </w:p>
+    <w:p>
+      <w:pPr>
+        <w:pStyle w:val="Heading1"/>
+        <w:rPr>
+          <w:rFonts w:ascii="Times New Roman" w:hAnsi="Times New Roman" w:cs="Times New Roman"/>
+          <w:b/>
+          <w:bCs/>
+          <w:color w:val="auto"/>
+          <w:sz w:val="36"/>
+          <w:szCs w:val="36"/>
+          <w:u w:val="single"/>
+        </w:rPr>
+      </w:pPr>
+      <w:bookmarkStart w:id="11" w:name="_Toc137939235"/>
+      <w:r>
+        <w:rPr>
+          <w:rFonts w:ascii="Times New Roman" w:hAnsi="Times New Roman" w:cs="Times New Roman"/>
+          <w:b/>
+          <w:bCs/>
+          <w:color w:val="auto"/>
+          <w:sz w:val="36"/>
+          <w:szCs w:val="36"/>
+          <w:u w:val="single"/>
+        </w:rPr>
+        <w:t xml:space="preserve">6. </w:t>
+      </w:r>
+      <w:r>
+        <w:rPr>
+          <w:rFonts w:ascii="Times New Roman" w:hAnsi="Times New Roman" w:cs="Times New Roman"/>
+          <w:b/>
+          <w:bCs/>
+          <w:color w:val="auto"/>
+          <w:sz w:val="36"/>
+          <w:szCs w:val="36"/>
+          <w:u w:val="single"/>
+        </w:rPr>
+        <w:t>Model Development</w:t>
+      </w:r>
+      <w:bookmarkEnd w:id="11"/>
     </w:p>
     <w:p>
       <w:pPr>
@@ -2782,132 +2979,7 @@
           <w:sz w:val="24"/>
           <w:szCs w:val="24"/>
         </w:rPr>
-        <w:t xml:space="preserve">Go through how I cleaned, merged and prepared the datasets for analysis. </w:t>
-      </w:r>
-      <w:r>
-        <w:rPr>
-          <w:rFonts w:ascii="Times New Roman" w:hAnsi="Times New Roman" w:cs="Times New Roman"/>
-          <w:sz w:val="24"/>
-          <w:szCs w:val="24"/>
-        </w:rPr>
-        <w:t>Provide relevant screenshots</w:t>
-      </w:r>
-      <w:r>
-        <w:rPr>
-          <w:rFonts w:ascii="Times New Roman" w:hAnsi="Times New Roman" w:cs="Times New Roman"/>
-          <w:sz w:val="24"/>
-          <w:szCs w:val="24"/>
-        </w:rPr>
-        <w:t xml:space="preserve"> and link papers which use the same analysis</w:t>
-      </w:r>
-      <w:r>
-        <w:rPr>
-          <w:rFonts w:ascii="Times New Roman" w:hAnsi="Times New Roman" w:cs="Times New Roman"/>
-          <w:sz w:val="24"/>
-          <w:szCs w:val="24"/>
-        </w:rPr>
-        <w:t xml:space="preserve"> tools I do.</w:t>
-      </w:r>
-    </w:p>
-    <w:p>
-      <w:pPr>
-        <w:rPr>
-          <w:rFonts w:ascii="Times New Roman" w:hAnsi="Times New Roman" w:cs="Times New Roman"/>
-          <w:sz w:val="24"/>
-          <w:szCs w:val="24"/>
-        </w:rPr>
-      </w:pPr>
-    </w:p>
-    <w:p>
-      <w:pPr>
-        <w:pStyle w:val="Heading2"/>
-        <w:rPr>
-          <w:rFonts w:ascii="Times New Roman" w:hAnsi="Times New Roman" w:cs="Times New Roman"/>
-          <w:b/>
-          <w:bCs/>
-          <w:color w:val="auto"/>
-          <w:sz w:val="28"/>
-          <w:szCs w:val="28"/>
-        </w:rPr>
-      </w:pPr>
-      <w:bookmarkStart w:id="10" w:name="_Toc137939234"/>
-      <w:r>
-        <w:rPr>
-          <w:rFonts w:ascii="Times New Roman" w:hAnsi="Times New Roman" w:cs="Times New Roman"/>
-          <w:b/>
-          <w:bCs/>
-          <w:color w:val="auto"/>
-          <w:sz w:val="28"/>
-          <w:szCs w:val="28"/>
-        </w:rPr>
-        <w:t>5.</w:t>
-      </w:r>
-      <w:r>
-        <w:rPr>
-          <w:rFonts w:ascii="Times New Roman" w:hAnsi="Times New Roman" w:cs="Times New Roman"/>
-          <w:b/>
-          <w:bCs/>
-          <w:color w:val="auto"/>
-          <w:sz w:val="28"/>
-          <w:szCs w:val="28"/>
-        </w:rPr>
-        <w:t>2</w:t>
-      </w:r>
-      <w:r>
-        <w:rPr>
-          <w:rFonts w:ascii="Times New Roman" w:hAnsi="Times New Roman" w:cs="Times New Roman"/>
-          <w:b/>
-          <w:bCs/>
-          <w:color w:val="auto"/>
-          <w:sz w:val="28"/>
-          <w:szCs w:val="28"/>
-        </w:rPr>
-        <w:t xml:space="preserve"> </w:t>
-      </w:r>
-      <w:r>
-        <w:rPr>
-          <w:rFonts w:ascii="Times New Roman" w:hAnsi="Times New Roman" w:cs="Times New Roman"/>
-          <w:b/>
-          <w:bCs/>
-          <w:color w:val="auto"/>
-          <w:sz w:val="28"/>
-          <w:szCs w:val="28"/>
-        </w:rPr>
-        <w:t>Analysis</w:t>
-      </w:r>
-      <w:bookmarkEnd w:id="10"/>
-    </w:p>
-    <w:p>
-      <w:pPr>
-        <w:rPr>
-          <w:rFonts w:ascii="Times New Roman" w:hAnsi="Times New Roman" w:cs="Times New Roman"/>
-          <w:sz w:val="24"/>
-          <w:szCs w:val="24"/>
-        </w:rPr>
-      </w:pPr>
-      <w:r>
-        <w:rPr>
-          <w:rFonts w:ascii="Times New Roman" w:hAnsi="Times New Roman" w:cs="Times New Roman"/>
-          <w:sz w:val="24"/>
-          <w:szCs w:val="24"/>
-        </w:rPr>
-        <w:t xml:space="preserve">-Give </w:t>
-      </w:r>
-      <w:r>
-        <w:rPr>
-          <w:rFonts w:ascii="Times New Roman" w:hAnsi="Times New Roman" w:cs="Times New Roman"/>
-          <w:sz w:val="24"/>
-          <w:szCs w:val="24"/>
-        </w:rPr>
-        <w:t xml:space="preserve">statistics and </w:t>
-      </w:r>
-      <w:r>
-        <w:rPr>
-          <w:rFonts w:ascii="Times New Roman" w:hAnsi="Times New Roman" w:cs="Times New Roman"/>
-          <w:sz w:val="24"/>
-          <w:szCs w:val="24"/>
-        </w:rPr>
-        <w:t>visual analysis of the data</w:t>
+        <w:t>Explain the design and architecture of my model</w:t>
       </w:r>
       <w:r>
         <w:rPr>
@@ -2932,15 +3004,57 @@
           <w:sz w:val="24"/>
           <w:szCs w:val="24"/>
         </w:rPr>
-        <w:t xml:space="preserve">-Describe any further </w:t>
-      </w:r>
-      <w:r>
-        <w:rPr>
-          <w:rFonts w:ascii="Times New Roman" w:hAnsi="Times New Roman" w:cs="Times New Roman"/>
-          <w:sz w:val="24"/>
-          <w:szCs w:val="24"/>
-        </w:rPr>
-        <w:t>feature engineering done.</w:t>
+        <w:lastRenderedPageBreak/>
+        <w:t>-Detail the models training process, hyperparameter tuning and cross validation techniques used.</w:t>
+      </w:r>
+    </w:p>
+    <w:p>
+      <w:pPr>
+        <w:rPr>
+          <w:rFonts w:ascii="Times New Roman" w:hAnsi="Times New Roman" w:cs="Times New Roman"/>
+          <w:sz w:val="24"/>
+          <w:szCs w:val="24"/>
+        </w:rPr>
+      </w:pPr>
+      <w:r>
+        <w:rPr>
+          <w:rFonts w:ascii="Times New Roman" w:hAnsi="Times New Roman" w:cs="Times New Roman"/>
+          <w:sz w:val="24"/>
+          <w:szCs w:val="24"/>
+        </w:rPr>
+        <w:t>-</w:t>
+      </w:r>
+      <w:r>
+        <w:rPr>
+          <w:rFonts w:ascii="Times New Roman" w:hAnsi="Times New Roman" w:cs="Times New Roman"/>
+          <w:sz w:val="24"/>
+          <w:szCs w:val="24"/>
+        </w:rPr>
+        <w:t xml:space="preserve">Evaluate the models performance via its </w:t>
+      </w:r>
+      <w:r>
+        <w:rPr>
+          <w:rFonts w:ascii="Times New Roman" w:hAnsi="Times New Roman" w:cs="Times New Roman"/>
+          <w:sz w:val="24"/>
+          <w:szCs w:val="24"/>
+        </w:rPr>
+        <w:t>accuracy, precision, recall, F1 score</w:t>
+      </w:r>
+      <w:r>
+        <w:rPr>
+          <w:rFonts w:ascii="Times New Roman" w:hAnsi="Times New Roman" w:cs="Times New Roman"/>
+          <w:sz w:val="24"/>
+          <w:szCs w:val="24"/>
+        </w:rPr>
+        <w:t xml:space="preserve">, and other metrics laid out in the </w:t>
+      </w:r>
+      <w:r>
+        <w:rPr>
+          <w:rFonts w:ascii="Times New Roman" w:hAnsi="Times New Roman" w:cs="Times New Roman"/>
+          <w:sz w:val="24"/>
+          <w:szCs w:val="24"/>
+        </w:rPr>
+        <w:t>methodology.</w:t>
       </w:r>
     </w:p>
     <w:p>
@@ -2965,166 +3079,6 @@
           <w:u w:val="single"/>
         </w:rPr>
       </w:pPr>
-      <w:bookmarkStart w:id="11" w:name="_Toc137939235"/>
-      <w:r>
-        <w:rPr>
-          <w:rFonts w:ascii="Times New Roman" w:hAnsi="Times New Roman" w:cs="Times New Roman"/>
-          <w:b/>
-          <w:bCs/>
-          <w:color w:val="auto"/>
-          <w:sz w:val="36"/>
-          <w:szCs w:val="36"/>
-          <w:u w:val="single"/>
-        </w:rPr>
-        <w:t>6</w:t>
-      </w:r>
-      <w:r>
-        <w:rPr>
-          <w:rFonts w:ascii="Times New Roman" w:hAnsi="Times New Roman" w:cs="Times New Roman"/>
-          <w:b/>
-          <w:bCs/>
-          <w:color w:val="auto"/>
-          <w:sz w:val="36"/>
-          <w:szCs w:val="36"/>
-          <w:u w:val="single"/>
-        </w:rPr>
-        <w:t xml:space="preserve">. </w:t>
-      </w:r>
-      <w:r>
-        <w:rPr>
-          <w:rFonts w:ascii="Times New Roman" w:hAnsi="Times New Roman" w:cs="Times New Roman"/>
-          <w:b/>
-          <w:bCs/>
-          <w:color w:val="auto"/>
-          <w:sz w:val="36"/>
-          <w:szCs w:val="36"/>
-          <w:u w:val="single"/>
-        </w:rPr>
-        <w:t>Model Development</w:t>
-      </w:r>
-      <w:bookmarkEnd w:id="11"/>
-    </w:p>
-    <w:p>
-      <w:pPr>
-        <w:rPr>
-          <w:rFonts w:ascii="Times New Roman" w:hAnsi="Times New Roman" w:cs="Times New Roman"/>
-          <w:sz w:val="24"/>
-          <w:szCs w:val="24"/>
-        </w:rPr>
-      </w:pPr>
-      <w:r>
-        <w:rPr>
-          <w:rFonts w:ascii="Times New Roman" w:hAnsi="Times New Roman" w:cs="Times New Roman"/>
-          <w:sz w:val="24"/>
-          <w:szCs w:val="24"/>
-        </w:rPr>
-        <w:t>-</w:t>
-      </w:r>
-      <w:r>
-        <w:rPr>
-          <w:rFonts w:ascii="Times New Roman" w:hAnsi="Times New Roman" w:cs="Times New Roman"/>
-          <w:sz w:val="24"/>
-          <w:szCs w:val="24"/>
-        </w:rPr>
-        <w:t>Explain the design and architecture of my model</w:t>
-      </w:r>
-      <w:r>
-        <w:rPr>
-          <w:rFonts w:ascii="Times New Roman" w:hAnsi="Times New Roman" w:cs="Times New Roman"/>
-          <w:sz w:val="24"/>
-          <w:szCs w:val="24"/>
-        </w:rPr>
-        <w:t>.</w:t>
-      </w:r>
-    </w:p>
-    <w:p>
-      <w:pPr>
-        <w:rPr>
-          <w:rFonts w:ascii="Times New Roman" w:hAnsi="Times New Roman" w:cs="Times New Roman"/>
-          <w:sz w:val="24"/>
-          <w:szCs w:val="24"/>
-        </w:rPr>
-      </w:pPr>
-      <w:r>
-        <w:rPr>
-          <w:rFonts w:ascii="Times New Roman" w:hAnsi="Times New Roman" w:cs="Times New Roman"/>
-          <w:sz w:val="24"/>
-          <w:szCs w:val="24"/>
-        </w:rPr>
-        <w:t>-Detail the models training process, hyperparameter tuning and cross validation techniques used.</w:t>
-      </w:r>
-    </w:p>
-    <w:p>
-      <w:pPr>
-        <w:rPr>
-          <w:rFonts w:ascii="Times New Roman" w:hAnsi="Times New Roman" w:cs="Times New Roman"/>
-          <w:sz w:val="24"/>
-          <w:szCs w:val="24"/>
-        </w:rPr>
-      </w:pPr>
-      <w:r>
-        <w:rPr>
-          <w:rFonts w:ascii="Times New Roman" w:hAnsi="Times New Roman" w:cs="Times New Roman"/>
-          <w:sz w:val="24"/>
-          <w:szCs w:val="24"/>
-        </w:rPr>
-        <w:t>-</w:t>
-      </w:r>
-      <w:r>
-        <w:rPr>
-          <w:rFonts w:ascii="Times New Roman" w:hAnsi="Times New Roman" w:cs="Times New Roman"/>
-          <w:sz w:val="24"/>
-          <w:szCs w:val="24"/>
-        </w:rPr>
-        <w:t xml:space="preserve">Evaluate the models performance via its </w:t>
-      </w:r>
-      <w:r>
-        <w:rPr>
-          <w:rFonts w:ascii="Times New Roman" w:hAnsi="Times New Roman" w:cs="Times New Roman"/>
-          <w:sz w:val="24"/>
-          <w:szCs w:val="24"/>
-        </w:rPr>
-        <w:t>accuracy, precision, recall, F1 score</w:t>
-      </w:r>
-      <w:r>
-        <w:rPr>
-          <w:rFonts w:ascii="Times New Roman" w:hAnsi="Times New Roman" w:cs="Times New Roman"/>
-          <w:sz w:val="24"/>
-          <w:szCs w:val="24"/>
-        </w:rPr>
-        <w:t xml:space="preserve">, and other metrics laid out in the </w:t>
-      </w:r>
-      <w:r>
-        <w:rPr>
-          <w:rFonts w:ascii="Times New Roman" w:hAnsi="Times New Roman" w:cs="Times New Roman"/>
-          <w:sz w:val="24"/>
-          <w:szCs w:val="24"/>
-        </w:rPr>
-        <w:t>methodology.</w:t>
-      </w:r>
-    </w:p>
-    <w:p>
-      <w:pPr>
-        <w:rPr>
-          <w:rFonts w:ascii="Times New Roman" w:hAnsi="Times New Roman" w:cs="Times New Roman"/>
-          <w:sz w:val="24"/>
-          <w:szCs w:val="24"/>
-        </w:rPr>
-      </w:pPr>
-    </w:p>
-    <w:p>
-      <w:pPr>
-        <w:pStyle w:val="Heading1"/>
-        <w:rPr>
-          <w:rFonts w:ascii="Times New Roman" w:hAnsi="Times New Roman" w:cs="Times New Roman"/>
-          <w:b/>
-          <w:bCs/>
-          <w:color w:val="auto"/>
-          <w:sz w:val="36"/>
-          <w:szCs w:val="36"/>
-          <w:u w:val="single"/>
-        </w:rPr>
-      </w:pPr>
       <w:bookmarkStart w:id="12" w:name="_Toc137939236"/>
       <w:r>
         <w:rPr>
@@ -3136,32 +3090,7 @@
           <w:szCs w:val="36"/>
           <w:u w:val="single"/>
         </w:rPr>
-        <w:lastRenderedPageBreak/>
-        <w:t>7</w:t>
-      </w:r>
-      <w:r>
-        <w:rPr>
-          <w:rFonts w:ascii="Times New Roman" w:hAnsi="Times New Roman" w:cs="Times New Roman"/>
-          <w:b/>
-          <w:bCs/>
-          <w:color w:val="auto"/>
-          <w:sz w:val="36"/>
-          <w:szCs w:val="36"/>
-          <w:u w:val="single"/>
-        </w:rPr>
-        <w:t xml:space="preserve">. </w:t>
-      </w:r>
-      <w:r>
-        <w:rPr>
-          <w:rFonts w:ascii="Times New Roman" w:hAnsi="Times New Roman" w:cs="Times New Roman"/>
-          <w:b/>
-          <w:bCs/>
-          <w:color w:val="auto"/>
-          <w:sz w:val="36"/>
-          <w:szCs w:val="36"/>
-          <w:u w:val="single"/>
-        </w:rPr>
-        <w:t>Evaluation</w:t>
+        <w:t>7. Evaluation</w:t>
       </w:r>
       <w:bookmarkEnd w:id="12"/>
     </w:p>

</xml_diff>

<commit_message>
Adding dissertation titles to main report, and gathering references
</commit_message>
<xml_diff>
--- a/Dissertation Report.docx
+++ b/Dissertation Report.docx
@@ -439,8 +439,8 @@
           <w:i/>
           <w:iCs/>
           <w:color w:val="FF0000"/>
-          <w:sz w:val="36"/>
-          <w:szCs w:val="36"/>
+          <w:sz w:val="24"/>
+          <w:szCs w:val="24"/>
         </w:rPr>
       </w:pPr>
       <w:r>
@@ -452,19 +452,21 @@
           <w:sz w:val="24"/>
           <w:szCs w:val="24"/>
         </w:rPr>
-        <w:t>Potential title???(</w:t>
-      </w:r>
-      <w:r>
+        <w:t>One of these???</w:t>
+      </w:r>
+    </w:p>
+    <w:p>
+      <w:pPr>
+        <w:jc w:val="center"/>
         <w:rPr>
           <w:rFonts w:ascii="Times New Roman" w:hAnsi="Times New Roman" w:cs="Times New Roman"/>
           <w:i/>
           <w:iCs/>
           <w:color w:val="FF0000"/>
-          <w:sz w:val="24"/>
-          <w:szCs w:val="24"/>
-        </w:rPr>
-        <w:t>Leveraging Ensemble Learning to Enhance Accuracy in Predicting Adverse Reactions to Preclinical Drugs</w:t>
-      </w:r>
+          <w:sz w:val="36"/>
+          <w:szCs w:val="36"/>
+        </w:rPr>
+      </w:pPr>
       <w:r>
         <w:rPr>
           <w:rFonts w:ascii="Times New Roman" w:hAnsi="Times New Roman" w:cs="Times New Roman"/>
@@ -474,12 +476,186 @@
           <w:sz w:val="24"/>
           <w:szCs w:val="24"/>
         </w:rPr>
-        <w:t>)???</w:t>
+        <w:t>“</w:t>
+      </w:r>
+      <w:r>
+        <w:rPr>
+          <w:rFonts w:ascii="Times New Roman" w:hAnsi="Times New Roman" w:cs="Times New Roman"/>
+          <w:i/>
+          <w:iCs/>
+          <w:color w:val="FF0000"/>
+          <w:sz w:val="24"/>
+          <w:szCs w:val="24"/>
+        </w:rPr>
+        <w:t xml:space="preserve">Leveraging </w:t>
+      </w:r>
+      <w:r>
+        <w:rPr>
+          <w:rFonts w:ascii="Times New Roman" w:hAnsi="Times New Roman" w:cs="Times New Roman"/>
+          <w:i/>
+          <w:iCs/>
+          <w:color w:val="FF0000"/>
+          <w:sz w:val="24"/>
+          <w:szCs w:val="24"/>
+        </w:rPr>
+        <w:t xml:space="preserve">Hybrid </w:t>
+      </w:r>
+      <w:r>
+        <w:rPr>
+          <w:rFonts w:ascii="Times New Roman" w:hAnsi="Times New Roman" w:cs="Times New Roman"/>
+          <w:i/>
+          <w:iCs/>
+          <w:color w:val="FF0000"/>
+          <w:sz w:val="24"/>
+          <w:szCs w:val="24"/>
+        </w:rPr>
+        <w:t>Architecture</w:t>
+      </w:r>
+      <w:r>
+        <w:rPr>
+          <w:rFonts w:ascii="Times New Roman" w:hAnsi="Times New Roman" w:cs="Times New Roman"/>
+          <w:i/>
+          <w:iCs/>
+          <w:color w:val="FF0000"/>
+          <w:sz w:val="24"/>
+          <w:szCs w:val="24"/>
+        </w:rPr>
+        <w:t xml:space="preserve"> to Enhance Accuracy in Predicting Adverse Reactions to Preclinical Drugs</w:t>
+      </w:r>
+      <w:r>
+        <w:rPr>
+          <w:rFonts w:ascii="Times New Roman" w:hAnsi="Times New Roman" w:cs="Times New Roman"/>
+          <w:i/>
+          <w:iCs/>
+          <w:color w:val="FF0000"/>
+          <w:sz w:val="24"/>
+          <w:szCs w:val="24"/>
+        </w:rPr>
+        <w:t>”</w:t>
       </w:r>
     </w:p>
     <w:p>
       <w:pPr>
         <w:jc w:val="center"/>
+        <w:rPr>
+          <w:rFonts w:ascii="Times New Roman" w:hAnsi="Times New Roman" w:cs="Times New Roman"/>
+          <w:i/>
+          <w:iCs/>
+          <w:color w:val="FF0000"/>
+          <w:sz w:val="24"/>
+          <w:szCs w:val="24"/>
+        </w:rPr>
+      </w:pPr>
+      <w:r>
+        <w:rPr>
+          <w:rFonts w:ascii="Times New Roman" w:hAnsi="Times New Roman" w:cs="Times New Roman"/>
+          <w:i/>
+          <w:iCs/>
+          <w:color w:val="FF0000"/>
+          <w:sz w:val="24"/>
+          <w:szCs w:val="24"/>
+        </w:rPr>
+        <w:t>"Ensemble Learning for Accurate Prediction of Adverse Reactions to Preclinical Drugs: A Comparative Study"</w:t>
+      </w:r>
+    </w:p>
+    <w:p>
+      <w:pPr>
+        <w:jc w:val="center"/>
+        <w:rPr>
+          <w:rFonts w:ascii="Times New Roman" w:hAnsi="Times New Roman" w:cs="Times New Roman"/>
+          <w:i/>
+          <w:iCs/>
+          <w:color w:val="FF0000"/>
+          <w:sz w:val="24"/>
+          <w:szCs w:val="24"/>
+        </w:rPr>
+      </w:pPr>
+      <w:r>
+        <w:rPr>
+          <w:rFonts w:ascii="Times New Roman" w:hAnsi="Times New Roman" w:cs="Times New Roman"/>
+          <w:i/>
+          <w:iCs/>
+          <w:color w:val="FF0000"/>
+          <w:sz w:val="24"/>
+          <w:szCs w:val="24"/>
+        </w:rPr>
+        <w:t>"Harnessing the Power of Ensemble Learning in Predicting Adverse Drug Reactions during Preclinical Trials"</w:t>
+      </w:r>
+    </w:p>
+    <w:p>
+      <w:pPr>
+        <w:jc w:val="center"/>
+        <w:rPr>
+          <w:rFonts w:ascii="Times New Roman" w:hAnsi="Times New Roman" w:cs="Times New Roman"/>
+          <w:i/>
+          <w:iCs/>
+          <w:color w:val="FF0000"/>
+          <w:sz w:val="24"/>
+          <w:szCs w:val="24"/>
+        </w:rPr>
+      </w:pPr>
+      <w:r>
+        <w:rPr>
+          <w:rFonts w:ascii="Times New Roman" w:hAnsi="Times New Roman" w:cs="Times New Roman"/>
+          <w:i/>
+          <w:iCs/>
+          <w:color w:val="FF0000"/>
+          <w:sz w:val="24"/>
+          <w:szCs w:val="24"/>
+        </w:rPr>
+        <w:t>"Improving Predictive Performance through Ensemble Learning: A Study on Adverse Reactions to Preclinical Drugs"</w:t>
+      </w:r>
+    </w:p>
+    <w:p>
+      <w:pPr>
+        <w:jc w:val="center"/>
+        <w:rPr>
+          <w:rFonts w:ascii="Times New Roman" w:hAnsi="Times New Roman" w:cs="Times New Roman"/>
+          <w:i/>
+          <w:iCs/>
+          <w:color w:val="FF0000"/>
+          <w:sz w:val="24"/>
+          <w:szCs w:val="24"/>
+        </w:rPr>
+      </w:pPr>
+      <w:r>
+        <w:rPr>
+          <w:rFonts w:ascii="Times New Roman" w:hAnsi="Times New Roman" w:cs="Times New Roman"/>
+          <w:i/>
+          <w:iCs/>
+          <w:color w:val="FF0000"/>
+          <w:sz w:val="24"/>
+          <w:szCs w:val="24"/>
+        </w:rPr>
+        <w:t>"A Comparative Analysis of Ensemble Learning Techniques for Predicting Adverse Reactions to Preclinical Drugs"</w:t>
+      </w:r>
+    </w:p>
+    <w:p>
+      <w:pPr>
+        <w:jc w:val="center"/>
+        <w:rPr>
+          <w:rFonts w:ascii="Times New Roman" w:hAnsi="Times New Roman" w:cs="Times New Roman"/>
+          <w:i/>
+          <w:iCs/>
+          <w:color w:val="FF0000"/>
+          <w:sz w:val="24"/>
+          <w:szCs w:val="24"/>
+        </w:rPr>
+      </w:pPr>
+      <w:r>
+        <w:rPr>
+          <w:rFonts w:ascii="Times New Roman" w:hAnsi="Times New Roman" w:cs="Times New Roman"/>
+          <w:i/>
+          <w:iCs/>
+          <w:color w:val="FF0000"/>
+          <w:sz w:val="24"/>
+          <w:szCs w:val="24"/>
+        </w:rPr>
+        <w:t>"Leveraging Ensemble Learning to Enhance Accuracy in Predicting Adverse Reactions to Preclinical Drugs"</w:t>
+      </w:r>
+    </w:p>
+    <w:p>
+      <w:pPr>
         <w:rPr>
           <w:rFonts w:ascii="Times New Roman" w:hAnsi="Times New Roman" w:cs="Times New Roman"/>
           <w:sz w:val="36"/>
@@ -542,8 +718,6 @@
               <w:rFonts w:eastAsiaTheme="minorEastAsia"/>
               <w:noProof/>
               <w:kern w:val="2"/>
-              <w:sz w:val="24"/>
-              <w:szCs w:val="24"/>
               <w:lang w:eastAsia="en-GB"/>
               <w14:ligatures w14:val="standardContextual"/>
             </w:rPr>
@@ -572,7 +746,7 @@
             </w:rPr>
             <w:fldChar w:fldCharType="separate"/>
           </w:r>
-          <w:hyperlink w:anchor="_Toc137939224" w:history="1">
+          <w:hyperlink w:anchor="_Toc138356804" w:history="1">
             <w:r>
               <w:rPr>
                 <w:rStyle w:val="Hyperlink"/>
@@ -580,8 +754,6 @@
                 <w:b/>
                 <w:bCs/>
                 <w:noProof/>
-                <w:sz w:val="24"/>
-                <w:szCs w:val="24"/>
               </w:rPr>
               <w:t>1. Abstract</w:t>
             </w:r>
@@ -589,8 +761,6 @@
               <w:rPr>
                 <w:noProof/>
                 <w:webHidden/>
-                <w:sz w:val="24"/>
-                <w:szCs w:val="24"/>
               </w:rPr>
               <w:tab/>
             </w:r>
@@ -598,8 +768,6 @@
               <w:rPr>
                 <w:noProof/>
                 <w:webHidden/>
-                <w:sz w:val="24"/>
-                <w:szCs w:val="24"/>
               </w:rPr>
               <w:fldChar w:fldCharType="begin"/>
             </w:r>
@@ -607,25 +775,19 @@
               <w:rPr>
                 <w:noProof/>
                 <w:webHidden/>
-                <w:sz w:val="24"/>
-                <w:szCs w:val="24"/>
-              </w:rPr>
-              <w:instrText xml:space="preserve"> PAGEREF _Toc137939224 \h </w:instrText>
-            </w:r>
-            <w:r>
-              <w:rPr>
-                <w:noProof/>
-                <w:webHidden/>
-                <w:sz w:val="24"/>
-                <w:szCs w:val="24"/>
-              </w:rPr>
-            </w:r>
-            <w:r>
-              <w:rPr>
-                <w:noProof/>
-                <w:webHidden/>
-                <w:sz w:val="24"/>
-                <w:szCs w:val="24"/>
+              </w:rPr>
+              <w:instrText xml:space="preserve"> PAGEREF _Toc138356804 \h </w:instrText>
+            </w:r>
+            <w:r>
+              <w:rPr>
+                <w:noProof/>
+                <w:webHidden/>
+              </w:rPr>
+            </w:r>
+            <w:r>
+              <w:rPr>
+                <w:noProof/>
+                <w:webHidden/>
               </w:rPr>
               <w:fldChar w:fldCharType="separate"/>
             </w:r>
@@ -633,8 +795,6 @@
               <w:rPr>
                 <w:noProof/>
                 <w:webHidden/>
-                <w:sz w:val="24"/>
-                <w:szCs w:val="24"/>
               </w:rPr>
               <w:t>2</w:t>
             </w:r>
@@ -642,8 +802,6 @@
               <w:rPr>
                 <w:noProof/>
                 <w:webHidden/>
-                <w:sz w:val="24"/>
-                <w:szCs w:val="24"/>
               </w:rPr>
               <w:fldChar w:fldCharType="end"/>
             </w:r>
@@ -659,13 +817,11 @@
               <w:rFonts w:eastAsiaTheme="minorEastAsia"/>
               <w:noProof/>
               <w:kern w:val="2"/>
-              <w:sz w:val="24"/>
-              <w:szCs w:val="24"/>
               <w:lang w:eastAsia="en-GB"/>
               <w14:ligatures w14:val="standardContextual"/>
             </w:rPr>
           </w:pPr>
-          <w:hyperlink w:anchor="_Toc137939225" w:history="1">
+          <w:hyperlink w:anchor="_Toc138356805" w:history="1">
             <w:r>
               <w:rPr>
                 <w:rStyle w:val="Hyperlink"/>
@@ -673,8 +829,6 @@
                 <w:b/>
                 <w:bCs/>
                 <w:noProof/>
-                <w:sz w:val="24"/>
-                <w:szCs w:val="24"/>
               </w:rPr>
               <w:t>2. Introduction</w:t>
             </w:r>
@@ -682,8 +836,6 @@
               <w:rPr>
                 <w:noProof/>
                 <w:webHidden/>
-                <w:sz w:val="24"/>
-                <w:szCs w:val="24"/>
               </w:rPr>
               <w:tab/>
             </w:r>
@@ -691,8 +843,6 @@
               <w:rPr>
                 <w:noProof/>
                 <w:webHidden/>
-                <w:sz w:val="24"/>
-                <w:szCs w:val="24"/>
               </w:rPr>
               <w:fldChar w:fldCharType="begin"/>
             </w:r>
@@ -700,25 +850,19 @@
               <w:rPr>
                 <w:noProof/>
                 <w:webHidden/>
-                <w:sz w:val="24"/>
-                <w:szCs w:val="24"/>
-              </w:rPr>
-              <w:instrText xml:space="preserve"> PAGEREF _Toc137939225 \h </w:instrText>
-            </w:r>
-            <w:r>
-              <w:rPr>
-                <w:noProof/>
-                <w:webHidden/>
-                <w:sz w:val="24"/>
-                <w:szCs w:val="24"/>
-              </w:rPr>
-            </w:r>
-            <w:r>
-              <w:rPr>
-                <w:noProof/>
-                <w:webHidden/>
-                <w:sz w:val="24"/>
-                <w:szCs w:val="24"/>
+              </w:rPr>
+              <w:instrText xml:space="preserve"> PAGEREF _Toc138356805 \h </w:instrText>
+            </w:r>
+            <w:r>
+              <w:rPr>
+                <w:noProof/>
+                <w:webHidden/>
+              </w:rPr>
+            </w:r>
+            <w:r>
+              <w:rPr>
+                <w:noProof/>
+                <w:webHidden/>
               </w:rPr>
               <w:fldChar w:fldCharType="separate"/>
             </w:r>
@@ -726,8 +870,6 @@
               <w:rPr>
                 <w:noProof/>
                 <w:webHidden/>
-                <w:sz w:val="24"/>
-                <w:szCs w:val="24"/>
               </w:rPr>
               <w:t>2</w:t>
             </w:r>
@@ -735,8 +877,6 @@
               <w:rPr>
                 <w:noProof/>
                 <w:webHidden/>
-                <w:sz w:val="24"/>
-                <w:szCs w:val="24"/>
               </w:rPr>
               <w:fldChar w:fldCharType="end"/>
             </w:r>
@@ -752,13 +892,11 @@
               <w:rFonts w:eastAsiaTheme="minorEastAsia"/>
               <w:noProof/>
               <w:kern w:val="2"/>
-              <w:sz w:val="24"/>
-              <w:szCs w:val="24"/>
               <w:lang w:eastAsia="en-GB"/>
               <w14:ligatures w14:val="standardContextual"/>
             </w:rPr>
           </w:pPr>
-          <w:hyperlink w:anchor="_Toc137939226" w:history="1">
+          <w:hyperlink w:anchor="_Toc138356806" w:history="1">
             <w:r>
               <w:rPr>
                 <w:rStyle w:val="Hyperlink"/>
@@ -766,8 +904,6 @@
                 <w:b/>
                 <w:bCs/>
                 <w:noProof/>
-                <w:sz w:val="24"/>
-                <w:szCs w:val="24"/>
               </w:rPr>
               <w:t>3. Literature Review</w:t>
             </w:r>
@@ -775,8 +911,6 @@
               <w:rPr>
                 <w:noProof/>
                 <w:webHidden/>
-                <w:sz w:val="24"/>
-                <w:szCs w:val="24"/>
               </w:rPr>
               <w:tab/>
             </w:r>
@@ -784,8 +918,6 @@
               <w:rPr>
                 <w:noProof/>
                 <w:webHidden/>
-                <w:sz w:val="24"/>
-                <w:szCs w:val="24"/>
               </w:rPr>
               <w:fldChar w:fldCharType="begin"/>
             </w:r>
@@ -793,25 +925,19 @@
               <w:rPr>
                 <w:noProof/>
                 <w:webHidden/>
-                <w:sz w:val="24"/>
-                <w:szCs w:val="24"/>
-              </w:rPr>
-              <w:instrText xml:space="preserve"> PAGEREF _Toc137939226 \h </w:instrText>
-            </w:r>
-            <w:r>
-              <w:rPr>
-                <w:noProof/>
-                <w:webHidden/>
-                <w:sz w:val="24"/>
-                <w:szCs w:val="24"/>
-              </w:rPr>
-            </w:r>
-            <w:r>
-              <w:rPr>
-                <w:noProof/>
-                <w:webHidden/>
-                <w:sz w:val="24"/>
-                <w:szCs w:val="24"/>
+              </w:rPr>
+              <w:instrText xml:space="preserve"> PAGEREF _Toc138356806 \h </w:instrText>
+            </w:r>
+            <w:r>
+              <w:rPr>
+                <w:noProof/>
+                <w:webHidden/>
+              </w:rPr>
+            </w:r>
+            <w:r>
+              <w:rPr>
+                <w:noProof/>
+                <w:webHidden/>
               </w:rPr>
               <w:fldChar w:fldCharType="separate"/>
             </w:r>
@@ -819,17 +945,13 @@
               <w:rPr>
                 <w:noProof/>
                 <w:webHidden/>
-                <w:sz w:val="24"/>
-                <w:szCs w:val="24"/>
-              </w:rPr>
-              <w:t>2</w:t>
-            </w:r>
-            <w:r>
-              <w:rPr>
-                <w:noProof/>
-                <w:webHidden/>
-                <w:sz w:val="24"/>
-                <w:szCs w:val="24"/>
+              </w:rPr>
+              <w:t>3</w:t>
+            </w:r>
+            <w:r>
+              <w:rPr>
+                <w:noProof/>
+                <w:webHidden/>
               </w:rPr>
               <w:fldChar w:fldCharType="end"/>
             </w:r>
@@ -845,13 +967,11 @@
               <w:rFonts w:eastAsiaTheme="minorEastAsia"/>
               <w:noProof/>
               <w:kern w:val="2"/>
-              <w:sz w:val="24"/>
-              <w:szCs w:val="24"/>
               <w:lang w:eastAsia="en-GB"/>
               <w14:ligatures w14:val="standardContextual"/>
             </w:rPr>
           </w:pPr>
-          <w:hyperlink w:anchor="_Toc137939227" w:history="1">
+          <w:hyperlink w:anchor="_Toc138356807" w:history="1">
             <w:r>
               <w:rPr>
                 <w:rStyle w:val="Hyperlink"/>
@@ -859,8 +979,6 @@
                 <w:b/>
                 <w:bCs/>
                 <w:noProof/>
-                <w:sz w:val="24"/>
-                <w:szCs w:val="24"/>
               </w:rPr>
               <w:t>4. Methodology</w:t>
             </w:r>
@@ -868,8 +986,6 @@
               <w:rPr>
                 <w:noProof/>
                 <w:webHidden/>
-                <w:sz w:val="24"/>
-                <w:szCs w:val="24"/>
               </w:rPr>
               <w:tab/>
             </w:r>
@@ -877,8 +993,6 @@
               <w:rPr>
                 <w:noProof/>
                 <w:webHidden/>
-                <w:sz w:val="24"/>
-                <w:szCs w:val="24"/>
               </w:rPr>
               <w:fldChar w:fldCharType="begin"/>
             </w:r>
@@ -886,25 +1000,19 @@
               <w:rPr>
                 <w:noProof/>
                 <w:webHidden/>
-                <w:sz w:val="24"/>
-                <w:szCs w:val="24"/>
-              </w:rPr>
-              <w:instrText xml:space="preserve"> PAGEREF _Toc137939227 \h </w:instrText>
-            </w:r>
-            <w:r>
-              <w:rPr>
-                <w:noProof/>
-                <w:webHidden/>
-                <w:sz w:val="24"/>
-                <w:szCs w:val="24"/>
-              </w:rPr>
-            </w:r>
-            <w:r>
-              <w:rPr>
-                <w:noProof/>
-                <w:webHidden/>
-                <w:sz w:val="24"/>
-                <w:szCs w:val="24"/>
+              </w:rPr>
+              <w:instrText xml:space="preserve"> PAGEREF _Toc138356807 \h </w:instrText>
+            </w:r>
+            <w:r>
+              <w:rPr>
+                <w:noProof/>
+                <w:webHidden/>
+              </w:rPr>
+            </w:r>
+            <w:r>
+              <w:rPr>
+                <w:noProof/>
+                <w:webHidden/>
               </w:rPr>
               <w:fldChar w:fldCharType="separate"/>
             </w:r>
@@ -912,17 +1020,13 @@
               <w:rPr>
                 <w:noProof/>
                 <w:webHidden/>
-                <w:sz w:val="24"/>
-                <w:szCs w:val="24"/>
-              </w:rPr>
-              <w:t>2</w:t>
-            </w:r>
-            <w:r>
-              <w:rPr>
-                <w:noProof/>
-                <w:webHidden/>
-                <w:sz w:val="24"/>
-                <w:szCs w:val="24"/>
+              </w:rPr>
+              <w:t>3</w:t>
+            </w:r>
+            <w:r>
+              <w:rPr>
+                <w:noProof/>
+                <w:webHidden/>
               </w:rPr>
               <w:fldChar w:fldCharType="end"/>
             </w:r>
@@ -938,13 +1042,11 @@
               <w:rFonts w:eastAsiaTheme="minorEastAsia"/>
               <w:noProof/>
               <w:kern w:val="2"/>
-              <w:sz w:val="24"/>
-              <w:szCs w:val="24"/>
               <w:lang w:eastAsia="en-GB"/>
               <w14:ligatures w14:val="standardContextual"/>
             </w:rPr>
           </w:pPr>
-          <w:hyperlink w:anchor="_Toc137939228" w:history="1">
+          <w:hyperlink w:anchor="_Toc138356808" w:history="1">
             <w:r>
               <w:rPr>
                 <w:rStyle w:val="Hyperlink"/>
@@ -952,8 +1054,6 @@
                 <w:b/>
                 <w:bCs/>
                 <w:noProof/>
-                <w:sz w:val="24"/>
-                <w:szCs w:val="24"/>
               </w:rPr>
               <w:t>4.1 Dataset Collection</w:t>
             </w:r>
@@ -961,8 +1061,6 @@
               <w:rPr>
                 <w:noProof/>
                 <w:webHidden/>
-                <w:sz w:val="24"/>
-                <w:szCs w:val="24"/>
               </w:rPr>
               <w:tab/>
             </w:r>
@@ -970,8 +1068,6 @@
               <w:rPr>
                 <w:noProof/>
                 <w:webHidden/>
-                <w:sz w:val="24"/>
-                <w:szCs w:val="24"/>
               </w:rPr>
               <w:fldChar w:fldCharType="begin"/>
             </w:r>
@@ -979,25 +1075,19 @@
               <w:rPr>
                 <w:noProof/>
                 <w:webHidden/>
-                <w:sz w:val="24"/>
-                <w:szCs w:val="24"/>
-              </w:rPr>
-              <w:instrText xml:space="preserve"> PAGEREF _Toc137939228 \h </w:instrText>
-            </w:r>
-            <w:r>
-              <w:rPr>
-                <w:noProof/>
-                <w:webHidden/>
-                <w:sz w:val="24"/>
-                <w:szCs w:val="24"/>
-              </w:rPr>
-            </w:r>
-            <w:r>
-              <w:rPr>
-                <w:noProof/>
-                <w:webHidden/>
-                <w:sz w:val="24"/>
-                <w:szCs w:val="24"/>
+              </w:rPr>
+              <w:instrText xml:space="preserve"> PAGEREF _Toc138356808 \h </w:instrText>
+            </w:r>
+            <w:r>
+              <w:rPr>
+                <w:noProof/>
+                <w:webHidden/>
+              </w:rPr>
+            </w:r>
+            <w:r>
+              <w:rPr>
+                <w:noProof/>
+                <w:webHidden/>
               </w:rPr>
               <w:fldChar w:fldCharType="separate"/>
             </w:r>
@@ -1005,17 +1095,13 @@
               <w:rPr>
                 <w:noProof/>
                 <w:webHidden/>
-                <w:sz w:val="24"/>
-                <w:szCs w:val="24"/>
-              </w:rPr>
-              <w:t>2</w:t>
-            </w:r>
-            <w:r>
-              <w:rPr>
-                <w:noProof/>
-                <w:webHidden/>
-                <w:sz w:val="24"/>
-                <w:szCs w:val="24"/>
+              </w:rPr>
+              <w:t>3</w:t>
+            </w:r>
+            <w:r>
+              <w:rPr>
+                <w:noProof/>
+                <w:webHidden/>
               </w:rPr>
               <w:fldChar w:fldCharType="end"/>
             </w:r>
@@ -1031,13 +1117,11 @@
               <w:rFonts w:eastAsiaTheme="minorEastAsia"/>
               <w:noProof/>
               <w:kern w:val="2"/>
-              <w:sz w:val="24"/>
-              <w:szCs w:val="24"/>
               <w:lang w:eastAsia="en-GB"/>
               <w14:ligatures w14:val="standardContextual"/>
             </w:rPr>
           </w:pPr>
-          <w:hyperlink w:anchor="_Toc137939229" w:history="1">
+          <w:hyperlink w:anchor="_Toc138356809" w:history="1">
             <w:r>
               <w:rPr>
                 <w:rStyle w:val="Hyperlink"/>
@@ -1045,8 +1129,6 @@
                 <w:b/>
                 <w:bCs/>
                 <w:noProof/>
-                <w:sz w:val="24"/>
-                <w:szCs w:val="24"/>
               </w:rPr>
               <w:t>4.2 Feature Selection</w:t>
             </w:r>
@@ -1054,8 +1136,6 @@
               <w:rPr>
                 <w:noProof/>
                 <w:webHidden/>
-                <w:sz w:val="24"/>
-                <w:szCs w:val="24"/>
               </w:rPr>
               <w:tab/>
             </w:r>
@@ -1063,8 +1143,6 @@
               <w:rPr>
                 <w:noProof/>
                 <w:webHidden/>
-                <w:sz w:val="24"/>
-                <w:szCs w:val="24"/>
               </w:rPr>
               <w:fldChar w:fldCharType="begin"/>
             </w:r>
@@ -1072,25 +1150,19 @@
               <w:rPr>
                 <w:noProof/>
                 <w:webHidden/>
-                <w:sz w:val="24"/>
-                <w:szCs w:val="24"/>
-              </w:rPr>
-              <w:instrText xml:space="preserve"> PAGEREF _Toc137939229 \h </w:instrText>
-            </w:r>
-            <w:r>
-              <w:rPr>
-                <w:noProof/>
-                <w:webHidden/>
-                <w:sz w:val="24"/>
-                <w:szCs w:val="24"/>
-              </w:rPr>
-            </w:r>
-            <w:r>
-              <w:rPr>
-                <w:noProof/>
-                <w:webHidden/>
-                <w:sz w:val="24"/>
-                <w:szCs w:val="24"/>
+              </w:rPr>
+              <w:instrText xml:space="preserve"> PAGEREF _Toc138356809 \h </w:instrText>
+            </w:r>
+            <w:r>
+              <w:rPr>
+                <w:noProof/>
+                <w:webHidden/>
+              </w:rPr>
+            </w:r>
+            <w:r>
+              <w:rPr>
+                <w:noProof/>
+                <w:webHidden/>
               </w:rPr>
               <w:fldChar w:fldCharType="separate"/>
             </w:r>
@@ -1098,8 +1170,6 @@
               <w:rPr>
                 <w:noProof/>
                 <w:webHidden/>
-                <w:sz w:val="24"/>
-                <w:szCs w:val="24"/>
               </w:rPr>
               <w:t>3</w:t>
             </w:r>
@@ -1107,8 +1177,6 @@
               <w:rPr>
                 <w:noProof/>
                 <w:webHidden/>
-                <w:sz w:val="24"/>
-                <w:szCs w:val="24"/>
               </w:rPr>
               <w:fldChar w:fldCharType="end"/>
             </w:r>
@@ -1124,13 +1192,11 @@
               <w:rFonts w:eastAsiaTheme="minorEastAsia"/>
               <w:noProof/>
               <w:kern w:val="2"/>
-              <w:sz w:val="24"/>
-              <w:szCs w:val="24"/>
               <w:lang w:eastAsia="en-GB"/>
               <w14:ligatures w14:val="standardContextual"/>
             </w:rPr>
           </w:pPr>
-          <w:hyperlink w:anchor="_Toc137939230" w:history="1">
+          <w:hyperlink w:anchor="_Toc138356810" w:history="1">
             <w:r>
               <w:rPr>
                 <w:rStyle w:val="Hyperlink"/>
@@ -1138,8 +1204,6 @@
                 <w:b/>
                 <w:bCs/>
                 <w:noProof/>
-                <w:sz w:val="24"/>
-                <w:szCs w:val="24"/>
               </w:rPr>
               <w:t>4.3 Techniques</w:t>
             </w:r>
@@ -1147,8 +1211,6 @@
               <w:rPr>
                 <w:noProof/>
                 <w:webHidden/>
-                <w:sz w:val="24"/>
-                <w:szCs w:val="24"/>
               </w:rPr>
               <w:tab/>
             </w:r>
@@ -1156,8 +1218,6 @@
               <w:rPr>
                 <w:noProof/>
                 <w:webHidden/>
-                <w:sz w:val="24"/>
-                <w:szCs w:val="24"/>
               </w:rPr>
               <w:fldChar w:fldCharType="begin"/>
             </w:r>
@@ -1165,25 +1225,19 @@
               <w:rPr>
                 <w:noProof/>
                 <w:webHidden/>
-                <w:sz w:val="24"/>
-                <w:szCs w:val="24"/>
-              </w:rPr>
-              <w:instrText xml:space="preserve"> PAGEREF _Toc137939230 \h </w:instrText>
-            </w:r>
-            <w:r>
-              <w:rPr>
-                <w:noProof/>
-                <w:webHidden/>
-                <w:sz w:val="24"/>
-                <w:szCs w:val="24"/>
-              </w:rPr>
-            </w:r>
-            <w:r>
-              <w:rPr>
-                <w:noProof/>
-                <w:webHidden/>
-                <w:sz w:val="24"/>
-                <w:szCs w:val="24"/>
+              </w:rPr>
+              <w:instrText xml:space="preserve"> PAGEREF _Toc138356810 \h </w:instrText>
+            </w:r>
+            <w:r>
+              <w:rPr>
+                <w:noProof/>
+                <w:webHidden/>
+              </w:rPr>
+            </w:r>
+            <w:r>
+              <w:rPr>
+                <w:noProof/>
+                <w:webHidden/>
               </w:rPr>
               <w:fldChar w:fldCharType="separate"/>
             </w:r>
@@ -1191,8 +1245,6 @@
               <w:rPr>
                 <w:noProof/>
                 <w:webHidden/>
-                <w:sz w:val="24"/>
-                <w:szCs w:val="24"/>
               </w:rPr>
               <w:t>3</w:t>
             </w:r>
@@ -1200,8 +1252,6 @@
               <w:rPr>
                 <w:noProof/>
                 <w:webHidden/>
-                <w:sz w:val="24"/>
-                <w:szCs w:val="24"/>
               </w:rPr>
               <w:fldChar w:fldCharType="end"/>
             </w:r>
@@ -1217,13 +1267,11 @@
               <w:rFonts w:eastAsiaTheme="minorEastAsia"/>
               <w:noProof/>
               <w:kern w:val="2"/>
-              <w:sz w:val="24"/>
-              <w:szCs w:val="24"/>
               <w:lang w:eastAsia="en-GB"/>
               <w14:ligatures w14:val="standardContextual"/>
             </w:rPr>
           </w:pPr>
-          <w:hyperlink w:anchor="_Toc137939231" w:history="1">
+          <w:hyperlink w:anchor="_Toc138356811" w:history="1">
             <w:r>
               <w:rPr>
                 <w:rStyle w:val="Hyperlink"/>
@@ -1231,8 +1279,6 @@
                 <w:b/>
                 <w:bCs/>
                 <w:noProof/>
-                <w:sz w:val="24"/>
-                <w:szCs w:val="24"/>
               </w:rPr>
               <w:t>4.4 Evaluation Metrics</w:t>
             </w:r>
@@ -1240,8 +1286,6 @@
               <w:rPr>
                 <w:noProof/>
                 <w:webHidden/>
-                <w:sz w:val="24"/>
-                <w:szCs w:val="24"/>
               </w:rPr>
               <w:tab/>
             </w:r>
@@ -1249,8 +1293,6 @@
               <w:rPr>
                 <w:noProof/>
                 <w:webHidden/>
-                <w:sz w:val="24"/>
-                <w:szCs w:val="24"/>
               </w:rPr>
               <w:fldChar w:fldCharType="begin"/>
             </w:r>
@@ -1258,25 +1300,19 @@
               <w:rPr>
                 <w:noProof/>
                 <w:webHidden/>
-                <w:sz w:val="24"/>
-                <w:szCs w:val="24"/>
-              </w:rPr>
-              <w:instrText xml:space="preserve"> PAGEREF _Toc137939231 \h </w:instrText>
-            </w:r>
-            <w:r>
-              <w:rPr>
-                <w:noProof/>
-                <w:webHidden/>
-                <w:sz w:val="24"/>
-                <w:szCs w:val="24"/>
-              </w:rPr>
-            </w:r>
-            <w:r>
-              <w:rPr>
-                <w:noProof/>
-                <w:webHidden/>
-                <w:sz w:val="24"/>
-                <w:szCs w:val="24"/>
+              </w:rPr>
+              <w:instrText xml:space="preserve"> PAGEREF _Toc138356811 \h </w:instrText>
+            </w:r>
+            <w:r>
+              <w:rPr>
+                <w:noProof/>
+                <w:webHidden/>
+              </w:rPr>
+            </w:r>
+            <w:r>
+              <w:rPr>
+                <w:noProof/>
+                <w:webHidden/>
               </w:rPr>
               <w:fldChar w:fldCharType="separate"/>
             </w:r>
@@ -1284,8 +1320,6 @@
               <w:rPr>
                 <w:noProof/>
                 <w:webHidden/>
-                <w:sz w:val="24"/>
-                <w:szCs w:val="24"/>
               </w:rPr>
               <w:t>3</w:t>
             </w:r>
@@ -1293,8 +1327,6 @@
               <w:rPr>
                 <w:noProof/>
                 <w:webHidden/>
-                <w:sz w:val="24"/>
-                <w:szCs w:val="24"/>
               </w:rPr>
               <w:fldChar w:fldCharType="end"/>
             </w:r>
@@ -1310,13 +1342,11 @@
               <w:rFonts w:eastAsiaTheme="minorEastAsia"/>
               <w:noProof/>
               <w:kern w:val="2"/>
-              <w:sz w:val="24"/>
-              <w:szCs w:val="24"/>
               <w:lang w:eastAsia="en-GB"/>
               <w14:ligatures w14:val="standardContextual"/>
             </w:rPr>
           </w:pPr>
-          <w:hyperlink w:anchor="_Toc137939232" w:history="1">
+          <w:hyperlink w:anchor="_Toc138356812" w:history="1">
             <w:r>
               <w:rPr>
                 <w:rStyle w:val="Hyperlink"/>
@@ -1324,8 +1354,6 @@
                 <w:b/>
                 <w:bCs/>
                 <w:noProof/>
-                <w:sz w:val="24"/>
-                <w:szCs w:val="24"/>
               </w:rPr>
               <w:t>5. Data Pre-processing &amp; Analysis</w:t>
             </w:r>
@@ -1333,8 +1361,6 @@
               <w:rPr>
                 <w:noProof/>
                 <w:webHidden/>
-                <w:sz w:val="24"/>
-                <w:szCs w:val="24"/>
               </w:rPr>
               <w:tab/>
             </w:r>
@@ -1342,8 +1368,6 @@
               <w:rPr>
                 <w:noProof/>
                 <w:webHidden/>
-                <w:sz w:val="24"/>
-                <w:szCs w:val="24"/>
               </w:rPr>
               <w:fldChar w:fldCharType="begin"/>
             </w:r>
@@ -1351,25 +1375,19 @@
               <w:rPr>
                 <w:noProof/>
                 <w:webHidden/>
-                <w:sz w:val="24"/>
-                <w:szCs w:val="24"/>
-              </w:rPr>
-              <w:instrText xml:space="preserve"> PAGEREF _Toc137939232 \h </w:instrText>
-            </w:r>
-            <w:r>
-              <w:rPr>
-                <w:noProof/>
-                <w:webHidden/>
-                <w:sz w:val="24"/>
-                <w:szCs w:val="24"/>
-              </w:rPr>
-            </w:r>
-            <w:r>
-              <w:rPr>
-                <w:noProof/>
-                <w:webHidden/>
-                <w:sz w:val="24"/>
-                <w:szCs w:val="24"/>
+              </w:rPr>
+              <w:instrText xml:space="preserve"> PAGEREF _Toc138356812 \h </w:instrText>
+            </w:r>
+            <w:r>
+              <w:rPr>
+                <w:noProof/>
+                <w:webHidden/>
+              </w:rPr>
+            </w:r>
+            <w:r>
+              <w:rPr>
+                <w:noProof/>
+                <w:webHidden/>
               </w:rPr>
               <w:fldChar w:fldCharType="separate"/>
             </w:r>
@@ -1377,8 +1395,6 @@
               <w:rPr>
                 <w:noProof/>
                 <w:webHidden/>
-                <w:sz w:val="24"/>
-                <w:szCs w:val="24"/>
               </w:rPr>
               <w:t>3</w:t>
             </w:r>
@@ -1386,8 +1402,6 @@
               <w:rPr>
                 <w:noProof/>
                 <w:webHidden/>
-                <w:sz w:val="24"/>
-                <w:szCs w:val="24"/>
               </w:rPr>
               <w:fldChar w:fldCharType="end"/>
             </w:r>
@@ -1403,13 +1417,11 @@
               <w:rFonts w:eastAsiaTheme="minorEastAsia"/>
               <w:noProof/>
               <w:kern w:val="2"/>
-              <w:sz w:val="24"/>
-              <w:szCs w:val="24"/>
               <w:lang w:eastAsia="en-GB"/>
               <w14:ligatures w14:val="standardContextual"/>
             </w:rPr>
           </w:pPr>
-          <w:hyperlink w:anchor="_Toc137939233" w:history="1">
+          <w:hyperlink w:anchor="_Toc138356813" w:history="1">
             <w:r>
               <w:rPr>
                 <w:rStyle w:val="Hyperlink"/>
@@ -1417,17 +1429,13 @@
                 <w:b/>
                 <w:bCs/>
                 <w:noProof/>
-                <w:sz w:val="24"/>
-                <w:szCs w:val="24"/>
-              </w:rPr>
-              <w:t>5.1 Pre-processing</w:t>
-            </w:r>
-            <w:r>
-              <w:rPr>
-                <w:noProof/>
-                <w:webHidden/>
-                <w:sz w:val="24"/>
-                <w:szCs w:val="24"/>
+              </w:rPr>
+              <w:t>5.1 Data Pre-processing</w:t>
+            </w:r>
+            <w:r>
+              <w:rPr>
+                <w:noProof/>
+                <w:webHidden/>
               </w:rPr>
               <w:tab/>
             </w:r>
@@ -1435,8 +1443,6 @@
               <w:rPr>
                 <w:noProof/>
                 <w:webHidden/>
-                <w:sz w:val="24"/>
-                <w:szCs w:val="24"/>
               </w:rPr>
               <w:fldChar w:fldCharType="begin"/>
             </w:r>
@@ -1444,25 +1450,19 @@
               <w:rPr>
                 <w:noProof/>
                 <w:webHidden/>
-                <w:sz w:val="24"/>
-                <w:szCs w:val="24"/>
-              </w:rPr>
-              <w:instrText xml:space="preserve"> PAGEREF _Toc137939233 \h </w:instrText>
-            </w:r>
-            <w:r>
-              <w:rPr>
-                <w:noProof/>
-                <w:webHidden/>
-                <w:sz w:val="24"/>
-                <w:szCs w:val="24"/>
-              </w:rPr>
-            </w:r>
-            <w:r>
-              <w:rPr>
-                <w:noProof/>
-                <w:webHidden/>
-                <w:sz w:val="24"/>
-                <w:szCs w:val="24"/>
+              </w:rPr>
+              <w:instrText xml:space="preserve"> PAGEREF _Toc138356813 \h </w:instrText>
+            </w:r>
+            <w:r>
+              <w:rPr>
+                <w:noProof/>
+                <w:webHidden/>
+              </w:rPr>
+            </w:r>
+            <w:r>
+              <w:rPr>
+                <w:noProof/>
+                <w:webHidden/>
               </w:rPr>
               <w:fldChar w:fldCharType="separate"/>
             </w:r>
@@ -1470,8 +1470,6 @@
               <w:rPr>
                 <w:noProof/>
                 <w:webHidden/>
-                <w:sz w:val="24"/>
-                <w:szCs w:val="24"/>
               </w:rPr>
               <w:t>3</w:t>
             </w:r>
@@ -1479,8 +1477,6 @@
               <w:rPr>
                 <w:noProof/>
                 <w:webHidden/>
-                <w:sz w:val="24"/>
-                <w:szCs w:val="24"/>
               </w:rPr>
               <w:fldChar w:fldCharType="end"/>
             </w:r>
@@ -1496,13 +1492,11 @@
               <w:rFonts w:eastAsiaTheme="minorEastAsia"/>
               <w:noProof/>
               <w:kern w:val="2"/>
-              <w:sz w:val="24"/>
-              <w:szCs w:val="24"/>
               <w:lang w:eastAsia="en-GB"/>
               <w14:ligatures w14:val="standardContextual"/>
             </w:rPr>
           </w:pPr>
-          <w:hyperlink w:anchor="_Toc137939234" w:history="1">
+          <w:hyperlink w:anchor="_Toc138356814" w:history="1">
             <w:r>
               <w:rPr>
                 <w:rStyle w:val="Hyperlink"/>
@@ -1510,17 +1504,13 @@
                 <w:b/>
                 <w:bCs/>
                 <w:noProof/>
-                <w:sz w:val="24"/>
-                <w:szCs w:val="24"/>
-              </w:rPr>
-              <w:t>5.2 Analysis</w:t>
-            </w:r>
-            <w:r>
-              <w:rPr>
-                <w:noProof/>
-                <w:webHidden/>
-                <w:sz w:val="24"/>
-                <w:szCs w:val="24"/>
+              </w:rPr>
+              <w:t>5.2 Data Analysis</w:t>
+            </w:r>
+            <w:r>
+              <w:rPr>
+                <w:noProof/>
+                <w:webHidden/>
               </w:rPr>
               <w:tab/>
             </w:r>
@@ -1528,8 +1518,6 @@
               <w:rPr>
                 <w:noProof/>
                 <w:webHidden/>
-                <w:sz w:val="24"/>
-                <w:szCs w:val="24"/>
               </w:rPr>
               <w:fldChar w:fldCharType="begin"/>
             </w:r>
@@ -1537,25 +1525,19 @@
               <w:rPr>
                 <w:noProof/>
                 <w:webHidden/>
-                <w:sz w:val="24"/>
-                <w:szCs w:val="24"/>
-              </w:rPr>
-              <w:instrText xml:space="preserve"> PAGEREF _Toc137939234 \h </w:instrText>
-            </w:r>
-            <w:r>
-              <w:rPr>
-                <w:noProof/>
-                <w:webHidden/>
-                <w:sz w:val="24"/>
-                <w:szCs w:val="24"/>
-              </w:rPr>
-            </w:r>
-            <w:r>
-              <w:rPr>
-                <w:noProof/>
-                <w:webHidden/>
-                <w:sz w:val="24"/>
-                <w:szCs w:val="24"/>
+              </w:rPr>
+              <w:instrText xml:space="preserve"> PAGEREF _Toc138356814 \h </w:instrText>
+            </w:r>
+            <w:r>
+              <w:rPr>
+                <w:noProof/>
+                <w:webHidden/>
+              </w:rPr>
+            </w:r>
+            <w:r>
+              <w:rPr>
+                <w:noProof/>
+                <w:webHidden/>
               </w:rPr>
               <w:fldChar w:fldCharType="separate"/>
             </w:r>
@@ -1563,8 +1545,6 @@
               <w:rPr>
                 <w:noProof/>
                 <w:webHidden/>
-                <w:sz w:val="24"/>
-                <w:szCs w:val="24"/>
               </w:rPr>
               <w:t>3</w:t>
             </w:r>
@@ -1572,8 +1552,6 @@
               <w:rPr>
                 <w:noProof/>
                 <w:webHidden/>
-                <w:sz w:val="24"/>
-                <w:szCs w:val="24"/>
               </w:rPr>
               <w:fldChar w:fldCharType="end"/>
             </w:r>
@@ -1589,13 +1567,11 @@
               <w:rFonts w:eastAsiaTheme="minorEastAsia"/>
               <w:noProof/>
               <w:kern w:val="2"/>
-              <w:sz w:val="24"/>
-              <w:szCs w:val="24"/>
               <w:lang w:eastAsia="en-GB"/>
               <w14:ligatures w14:val="standardContextual"/>
             </w:rPr>
           </w:pPr>
-          <w:hyperlink w:anchor="_Toc137939235" w:history="1">
+          <w:hyperlink w:anchor="_Toc138356815" w:history="1">
             <w:r>
               <w:rPr>
                 <w:rStyle w:val="Hyperlink"/>
@@ -1603,17 +1579,13 @@
                 <w:b/>
                 <w:bCs/>
                 <w:noProof/>
-                <w:sz w:val="24"/>
-                <w:szCs w:val="24"/>
-              </w:rPr>
-              <w:t>6. Model Development</w:t>
-            </w:r>
-            <w:r>
-              <w:rPr>
-                <w:noProof/>
-                <w:webHidden/>
-                <w:sz w:val="24"/>
-                <w:szCs w:val="24"/>
+              </w:rPr>
+              <w:t>6. Classic Model Development</w:t>
+            </w:r>
+            <w:r>
+              <w:rPr>
+                <w:noProof/>
+                <w:webHidden/>
               </w:rPr>
               <w:tab/>
             </w:r>
@@ -1621,8 +1593,6 @@
               <w:rPr>
                 <w:noProof/>
                 <w:webHidden/>
-                <w:sz w:val="24"/>
-                <w:szCs w:val="24"/>
               </w:rPr>
               <w:fldChar w:fldCharType="begin"/>
             </w:r>
@@ -1630,25 +1600,19 @@
               <w:rPr>
                 <w:noProof/>
                 <w:webHidden/>
-                <w:sz w:val="24"/>
-                <w:szCs w:val="24"/>
-              </w:rPr>
-              <w:instrText xml:space="preserve"> PAGEREF _Toc137939235 \h </w:instrText>
-            </w:r>
-            <w:r>
-              <w:rPr>
-                <w:noProof/>
-                <w:webHidden/>
-                <w:sz w:val="24"/>
-                <w:szCs w:val="24"/>
-              </w:rPr>
-            </w:r>
-            <w:r>
-              <w:rPr>
-                <w:noProof/>
-                <w:webHidden/>
-                <w:sz w:val="24"/>
-                <w:szCs w:val="24"/>
+              </w:rPr>
+              <w:instrText xml:space="preserve"> PAGEREF _Toc138356815 \h </w:instrText>
+            </w:r>
+            <w:r>
+              <w:rPr>
+                <w:noProof/>
+                <w:webHidden/>
+              </w:rPr>
+            </w:r>
+            <w:r>
+              <w:rPr>
+                <w:noProof/>
+                <w:webHidden/>
               </w:rPr>
               <w:fldChar w:fldCharType="separate"/>
             </w:r>
@@ -1656,8 +1620,6 @@
               <w:rPr>
                 <w:noProof/>
                 <w:webHidden/>
-                <w:sz w:val="24"/>
-                <w:szCs w:val="24"/>
               </w:rPr>
               <w:t>3</w:t>
             </w:r>
@@ -1665,8 +1627,6 @@
               <w:rPr>
                 <w:noProof/>
                 <w:webHidden/>
-                <w:sz w:val="24"/>
-                <w:szCs w:val="24"/>
               </w:rPr>
               <w:fldChar w:fldCharType="end"/>
             </w:r>
@@ -1682,13 +1642,11 @@
               <w:rFonts w:eastAsiaTheme="minorEastAsia"/>
               <w:noProof/>
               <w:kern w:val="2"/>
-              <w:sz w:val="24"/>
-              <w:szCs w:val="24"/>
               <w:lang w:eastAsia="en-GB"/>
               <w14:ligatures w14:val="standardContextual"/>
             </w:rPr>
           </w:pPr>
-          <w:hyperlink w:anchor="_Toc137939236" w:history="1">
+          <w:hyperlink w:anchor="_Toc138356816" w:history="1">
             <w:r>
               <w:rPr>
                 <w:rStyle w:val="Hyperlink"/>
@@ -1696,17 +1654,13 @@
                 <w:b/>
                 <w:bCs/>
                 <w:noProof/>
-                <w:sz w:val="24"/>
-                <w:szCs w:val="24"/>
-              </w:rPr>
-              <w:t>7. Evaluation</w:t>
-            </w:r>
-            <w:r>
-              <w:rPr>
-                <w:noProof/>
-                <w:webHidden/>
-                <w:sz w:val="24"/>
-                <w:szCs w:val="24"/>
+              </w:rPr>
+              <w:t>7. Hybrid Model Development</w:t>
+            </w:r>
+            <w:r>
+              <w:rPr>
+                <w:noProof/>
+                <w:webHidden/>
               </w:rPr>
               <w:tab/>
             </w:r>
@@ -1714,8 +1668,6 @@
               <w:rPr>
                 <w:noProof/>
                 <w:webHidden/>
-                <w:sz w:val="24"/>
-                <w:szCs w:val="24"/>
               </w:rPr>
               <w:fldChar w:fldCharType="begin"/>
             </w:r>
@@ -1723,25 +1675,19 @@
               <w:rPr>
                 <w:noProof/>
                 <w:webHidden/>
-                <w:sz w:val="24"/>
-                <w:szCs w:val="24"/>
-              </w:rPr>
-              <w:instrText xml:space="preserve"> PAGEREF _Toc137939236 \h </w:instrText>
-            </w:r>
-            <w:r>
-              <w:rPr>
-                <w:noProof/>
-                <w:webHidden/>
-                <w:sz w:val="24"/>
-                <w:szCs w:val="24"/>
-              </w:rPr>
-            </w:r>
-            <w:r>
-              <w:rPr>
-                <w:noProof/>
-                <w:webHidden/>
-                <w:sz w:val="24"/>
-                <w:szCs w:val="24"/>
+              </w:rPr>
+              <w:instrText xml:space="preserve"> PAGEREF _Toc138356816 \h </w:instrText>
+            </w:r>
+            <w:r>
+              <w:rPr>
+                <w:noProof/>
+                <w:webHidden/>
+              </w:rPr>
+            </w:r>
+            <w:r>
+              <w:rPr>
+                <w:noProof/>
+                <w:webHidden/>
               </w:rPr>
               <w:fldChar w:fldCharType="separate"/>
             </w:r>
@@ -1749,17 +1695,13 @@
               <w:rPr>
                 <w:noProof/>
                 <w:webHidden/>
-                <w:sz w:val="24"/>
-                <w:szCs w:val="24"/>
-              </w:rPr>
-              <w:t>3</w:t>
-            </w:r>
-            <w:r>
-              <w:rPr>
-                <w:noProof/>
-                <w:webHidden/>
-                <w:sz w:val="24"/>
-                <w:szCs w:val="24"/>
+              </w:rPr>
+              <w:t>4</w:t>
+            </w:r>
+            <w:r>
+              <w:rPr>
+                <w:noProof/>
+                <w:webHidden/>
               </w:rPr>
               <w:fldChar w:fldCharType="end"/>
             </w:r>
@@ -1775,13 +1717,11 @@
               <w:rFonts w:eastAsiaTheme="minorEastAsia"/>
               <w:noProof/>
               <w:kern w:val="2"/>
-              <w:sz w:val="24"/>
-              <w:szCs w:val="24"/>
               <w:lang w:eastAsia="en-GB"/>
               <w14:ligatures w14:val="standardContextual"/>
             </w:rPr>
           </w:pPr>
-          <w:hyperlink w:anchor="_Toc137939237" w:history="1">
+          <w:hyperlink w:anchor="_Toc138356817" w:history="1">
             <w:r>
               <w:rPr>
                 <w:rStyle w:val="Hyperlink"/>
@@ -1789,17 +1729,13 @@
                 <w:b/>
                 <w:bCs/>
                 <w:noProof/>
-                <w:sz w:val="24"/>
-                <w:szCs w:val="24"/>
-              </w:rPr>
-              <w:t>8. Conclusion</w:t>
-            </w:r>
-            <w:r>
-              <w:rPr>
-                <w:noProof/>
-                <w:webHidden/>
-                <w:sz w:val="24"/>
-                <w:szCs w:val="24"/>
+              </w:rPr>
+              <w:t>8. Evaluation</w:t>
+            </w:r>
+            <w:r>
+              <w:rPr>
+                <w:noProof/>
+                <w:webHidden/>
               </w:rPr>
               <w:tab/>
             </w:r>
@@ -1807,8 +1743,6 @@
               <w:rPr>
                 <w:noProof/>
                 <w:webHidden/>
-                <w:sz w:val="24"/>
-                <w:szCs w:val="24"/>
               </w:rPr>
               <w:fldChar w:fldCharType="begin"/>
             </w:r>
@@ -1816,25 +1750,19 @@
               <w:rPr>
                 <w:noProof/>
                 <w:webHidden/>
-                <w:sz w:val="24"/>
-                <w:szCs w:val="24"/>
-              </w:rPr>
-              <w:instrText xml:space="preserve"> PAGEREF _Toc137939237 \h </w:instrText>
-            </w:r>
-            <w:r>
-              <w:rPr>
-                <w:noProof/>
-                <w:webHidden/>
-                <w:sz w:val="24"/>
-                <w:szCs w:val="24"/>
-              </w:rPr>
-            </w:r>
-            <w:r>
-              <w:rPr>
-                <w:noProof/>
-                <w:webHidden/>
-                <w:sz w:val="24"/>
-                <w:szCs w:val="24"/>
+              </w:rPr>
+              <w:instrText xml:space="preserve"> PAGEREF _Toc138356817 \h </w:instrText>
+            </w:r>
+            <w:r>
+              <w:rPr>
+                <w:noProof/>
+                <w:webHidden/>
+              </w:rPr>
+            </w:r>
+            <w:r>
+              <w:rPr>
+                <w:noProof/>
+                <w:webHidden/>
               </w:rPr>
               <w:fldChar w:fldCharType="separate"/>
             </w:r>
@@ -1842,17 +1770,13 @@
               <w:rPr>
                 <w:noProof/>
                 <w:webHidden/>
-                <w:sz w:val="24"/>
-                <w:szCs w:val="24"/>
-              </w:rPr>
-              <w:t>3</w:t>
-            </w:r>
-            <w:r>
-              <w:rPr>
-                <w:noProof/>
-                <w:webHidden/>
-                <w:sz w:val="24"/>
-                <w:szCs w:val="24"/>
+              </w:rPr>
+              <w:t>4</w:t>
+            </w:r>
+            <w:r>
+              <w:rPr>
+                <w:noProof/>
+                <w:webHidden/>
               </w:rPr>
               <w:fldChar w:fldCharType="end"/>
             </w:r>
@@ -1868,13 +1792,11 @@
               <w:rFonts w:eastAsiaTheme="minorEastAsia"/>
               <w:noProof/>
               <w:kern w:val="2"/>
-              <w:sz w:val="24"/>
-              <w:szCs w:val="24"/>
               <w:lang w:eastAsia="en-GB"/>
               <w14:ligatures w14:val="standardContextual"/>
             </w:rPr>
           </w:pPr>
-          <w:hyperlink w:anchor="_Toc137939238" w:history="1">
+          <w:hyperlink w:anchor="_Toc138356818" w:history="1">
             <w:r>
               <w:rPr>
                 <w:rStyle w:val="Hyperlink"/>
@@ -1882,17 +1804,13 @@
                 <w:b/>
                 <w:bCs/>
                 <w:noProof/>
-                <w:sz w:val="24"/>
-                <w:szCs w:val="24"/>
-              </w:rPr>
-              <w:t>9. References</w:t>
-            </w:r>
-            <w:r>
-              <w:rPr>
-                <w:noProof/>
-                <w:webHidden/>
-                <w:sz w:val="24"/>
-                <w:szCs w:val="24"/>
+              </w:rPr>
+              <w:t>9. Conclusion</w:t>
+            </w:r>
+            <w:r>
+              <w:rPr>
+                <w:noProof/>
+                <w:webHidden/>
               </w:rPr>
               <w:tab/>
             </w:r>
@@ -1900,8 +1818,6 @@
               <w:rPr>
                 <w:noProof/>
                 <w:webHidden/>
-                <w:sz w:val="24"/>
-                <w:szCs w:val="24"/>
               </w:rPr>
               <w:fldChar w:fldCharType="begin"/>
             </w:r>
@@ -1909,25 +1825,19 @@
               <w:rPr>
                 <w:noProof/>
                 <w:webHidden/>
-                <w:sz w:val="24"/>
-                <w:szCs w:val="24"/>
-              </w:rPr>
-              <w:instrText xml:space="preserve"> PAGEREF _Toc137939238 \h </w:instrText>
-            </w:r>
-            <w:r>
-              <w:rPr>
-                <w:noProof/>
-                <w:webHidden/>
-                <w:sz w:val="24"/>
-                <w:szCs w:val="24"/>
-              </w:rPr>
-            </w:r>
-            <w:r>
-              <w:rPr>
-                <w:noProof/>
-                <w:webHidden/>
-                <w:sz w:val="24"/>
-                <w:szCs w:val="24"/>
+              </w:rPr>
+              <w:instrText xml:space="preserve"> PAGEREF _Toc138356818 \h </w:instrText>
+            </w:r>
+            <w:r>
+              <w:rPr>
+                <w:noProof/>
+                <w:webHidden/>
+              </w:rPr>
+            </w:r>
+            <w:r>
+              <w:rPr>
+                <w:noProof/>
+                <w:webHidden/>
               </w:rPr>
               <w:fldChar w:fldCharType="separate"/>
             </w:r>
@@ -1935,17 +1845,13 @@
               <w:rPr>
                 <w:noProof/>
                 <w:webHidden/>
-                <w:sz w:val="24"/>
-                <w:szCs w:val="24"/>
-              </w:rPr>
-              <w:t>3</w:t>
-            </w:r>
-            <w:r>
-              <w:rPr>
-                <w:noProof/>
-                <w:webHidden/>
-                <w:sz w:val="24"/>
-                <w:szCs w:val="24"/>
+              </w:rPr>
+              <w:t>4</w:t>
+            </w:r>
+            <w:r>
+              <w:rPr>
+                <w:noProof/>
+                <w:webHidden/>
               </w:rPr>
               <w:fldChar w:fldCharType="end"/>
             </w:r>
@@ -1961,13 +1867,11 @@
               <w:rFonts w:eastAsiaTheme="minorEastAsia"/>
               <w:noProof/>
               <w:kern w:val="2"/>
-              <w:sz w:val="24"/>
-              <w:szCs w:val="24"/>
               <w:lang w:eastAsia="en-GB"/>
               <w14:ligatures w14:val="standardContextual"/>
             </w:rPr>
           </w:pPr>
-          <w:hyperlink w:anchor="_Toc137939239" w:history="1">
+          <w:hyperlink w:anchor="_Toc138356819" w:history="1">
             <w:r>
               <w:rPr>
                 <w:rStyle w:val="Hyperlink"/>
@@ -1975,17 +1879,13 @@
                 <w:b/>
                 <w:bCs/>
                 <w:noProof/>
-                <w:sz w:val="24"/>
-                <w:szCs w:val="24"/>
-              </w:rPr>
-              <w:t>10. Appendix</w:t>
-            </w:r>
-            <w:r>
-              <w:rPr>
-                <w:noProof/>
-                <w:webHidden/>
-                <w:sz w:val="24"/>
-                <w:szCs w:val="24"/>
+              </w:rPr>
+              <w:t>10. References</w:t>
+            </w:r>
+            <w:r>
+              <w:rPr>
+                <w:noProof/>
+                <w:webHidden/>
               </w:rPr>
               <w:tab/>
             </w:r>
@@ -1993,8 +1893,6 @@
               <w:rPr>
                 <w:noProof/>
                 <w:webHidden/>
-                <w:sz w:val="24"/>
-                <w:szCs w:val="24"/>
               </w:rPr>
               <w:fldChar w:fldCharType="begin"/>
             </w:r>
@@ -2002,25 +1900,19 @@
               <w:rPr>
                 <w:noProof/>
                 <w:webHidden/>
-                <w:sz w:val="24"/>
-                <w:szCs w:val="24"/>
-              </w:rPr>
-              <w:instrText xml:space="preserve"> PAGEREF _Toc137939239 \h </w:instrText>
-            </w:r>
-            <w:r>
-              <w:rPr>
-                <w:noProof/>
-                <w:webHidden/>
-                <w:sz w:val="24"/>
-                <w:szCs w:val="24"/>
-              </w:rPr>
-            </w:r>
-            <w:r>
-              <w:rPr>
-                <w:noProof/>
-                <w:webHidden/>
-                <w:sz w:val="24"/>
-                <w:szCs w:val="24"/>
+              </w:rPr>
+              <w:instrText xml:space="preserve"> PAGEREF _Toc138356819 \h </w:instrText>
+            </w:r>
+            <w:r>
+              <w:rPr>
+                <w:noProof/>
+                <w:webHidden/>
+              </w:rPr>
+            </w:r>
+            <w:r>
+              <w:rPr>
+                <w:noProof/>
+                <w:webHidden/>
               </w:rPr>
               <w:fldChar w:fldCharType="separate"/>
             </w:r>
@@ -2028,17 +1920,88 @@
               <w:rPr>
                 <w:noProof/>
                 <w:webHidden/>
-                <w:sz w:val="24"/>
-                <w:szCs w:val="24"/>
-              </w:rPr>
-              <w:t>3</w:t>
-            </w:r>
-            <w:r>
-              <w:rPr>
-                <w:noProof/>
-                <w:webHidden/>
-                <w:sz w:val="24"/>
-                <w:szCs w:val="24"/>
+              </w:rPr>
+              <w:t>4</w:t>
+            </w:r>
+            <w:r>
+              <w:rPr>
+                <w:noProof/>
+                <w:webHidden/>
+              </w:rPr>
+              <w:fldChar w:fldCharType="end"/>
+            </w:r>
+          </w:hyperlink>
+        </w:p>
+        <w:p>
+          <w:pPr>
+            <w:pStyle w:val="TOC1"/>
+            <w:tabs>
+              <w:tab w:val="right" w:leader="dot" w:pos="9016"/>
+            </w:tabs>
+            <w:rPr>
+              <w:rFonts w:eastAsiaTheme="minorEastAsia"/>
+              <w:noProof/>
+              <w:kern w:val="2"/>
+              <w:lang w:eastAsia="en-GB"/>
+              <w14:ligatures w14:val="standardContextual"/>
+            </w:rPr>
+          </w:pPr>
+          <w:hyperlink w:anchor="_Toc138356820" w:history="1">
+            <w:r>
+              <w:rPr>
+                <w:rStyle w:val="Hyperlink"/>
+                <w:rFonts w:ascii="Times New Roman" w:hAnsi="Times New Roman" w:cs="Times New Roman"/>
+                <w:b/>
+                <w:bCs/>
+                <w:noProof/>
+              </w:rPr>
+              <w:t>11. Appendix</w:t>
+            </w:r>
+            <w:r>
+              <w:rPr>
+                <w:noProof/>
+                <w:webHidden/>
+              </w:rPr>
+              <w:tab/>
+            </w:r>
+            <w:r>
+              <w:rPr>
+                <w:noProof/>
+                <w:webHidden/>
+              </w:rPr>
+              <w:fldChar w:fldCharType="begin"/>
+            </w:r>
+            <w:r>
+              <w:rPr>
+                <w:noProof/>
+                <w:webHidden/>
+              </w:rPr>
+              <w:instrText xml:space="preserve"> PAGEREF _Toc138356820 \h </w:instrText>
+            </w:r>
+            <w:r>
+              <w:rPr>
+                <w:noProof/>
+                <w:webHidden/>
+              </w:rPr>
+            </w:r>
+            <w:r>
+              <w:rPr>
+                <w:noProof/>
+                <w:webHidden/>
+              </w:rPr>
+              <w:fldChar w:fldCharType="separate"/>
+            </w:r>
+            <w:r>
+              <w:rPr>
+                <w:noProof/>
+                <w:webHidden/>
+              </w:rPr>
+              <w:t>4</w:t>
+            </w:r>
+            <w:r>
+              <w:rPr>
+                <w:noProof/>
+                <w:webHidden/>
               </w:rPr>
               <w:fldChar w:fldCharType="end"/>
             </w:r>
@@ -2084,17 +2047,18 @@
           <w:u w:val="single"/>
         </w:rPr>
       </w:pPr>
-      <w:bookmarkStart w:id="0" w:name="_Toc137939224"/>
-      <w:r>
-        <w:rPr>
-          <w:rFonts w:ascii="Times New Roman" w:hAnsi="Times New Roman" w:cs="Times New Roman"/>
-          <w:b/>
-          <w:bCs/>
-          <w:color w:val="auto"/>
-          <w:sz w:val="36"/>
-          <w:szCs w:val="36"/>
-          <w:u w:val="single"/>
-        </w:rPr>
+      <w:bookmarkStart w:id="0" w:name="_Toc138356804"/>
+      <w:r>
+        <w:rPr>
+          <w:rFonts w:ascii="Times New Roman" w:hAnsi="Times New Roman" w:cs="Times New Roman"/>
+          <w:b/>
+          <w:bCs/>
+          <w:color w:val="auto"/>
+          <w:sz w:val="36"/>
+          <w:szCs w:val="36"/>
+          <w:u w:val="single"/>
+        </w:rPr>
+        <w:lastRenderedPageBreak/>
         <w:t xml:space="preserve">1. </w:t>
       </w:r>
       <w:r>
@@ -2148,7 +2112,7 @@
           <w:u w:val="single"/>
         </w:rPr>
       </w:pPr>
-      <w:bookmarkStart w:id="1" w:name="_Toc137939225"/>
+      <w:bookmarkStart w:id="1" w:name="_Toc138356805"/>
       <w:r>
         <w:rPr>
           <w:rFonts w:ascii="Times New Roman" w:hAnsi="Times New Roman" w:cs="Times New Roman"/>
@@ -2270,6 +2234,25 @@
       <w:pPr>
         <w:rPr>
           <w:rFonts w:ascii="Times New Roman" w:hAnsi="Times New Roman" w:cs="Times New Roman"/>
+          <w:color w:val="FF0000"/>
+          <w:sz w:val="24"/>
+          <w:szCs w:val="24"/>
+        </w:rPr>
+      </w:pPr>
+      <w:r>
+        <w:rPr>
+          <w:rFonts w:ascii="Times New Roman" w:hAnsi="Times New Roman" w:cs="Times New Roman"/>
+          <w:color w:val="FF0000"/>
+          <w:sz w:val="24"/>
+          <w:szCs w:val="24"/>
+        </w:rPr>
+        <w:t xml:space="preserve">-I will need to choose between single or multi label classification of ADRs. Either I’m making a model which can predict for one specific ADR, or I’m trying to make a model which can predict for all ADR’s a compound may have. </w:t>
+      </w:r>
+    </w:p>
+    <w:p>
+      <w:pPr>
+        <w:rPr>
+          <w:rFonts w:ascii="Times New Roman" w:hAnsi="Times New Roman" w:cs="Times New Roman"/>
         </w:rPr>
       </w:pPr>
     </w:p>
@@ -2286,7 +2269,7 @@
           <w:u w:val="single"/>
         </w:rPr>
       </w:pPr>
-      <w:bookmarkStart w:id="2" w:name="_Toc137939226"/>
+      <w:bookmarkStart w:id="2" w:name="_Toc138356806"/>
       <w:r>
         <w:rPr>
           <w:rFonts w:ascii="Times New Roman" w:hAnsi="Times New Roman" w:cs="Times New Roman"/>
@@ -2383,7 +2366,7 @@
           <w:u w:val="single"/>
         </w:rPr>
       </w:pPr>
-      <w:bookmarkStart w:id="3" w:name="_Toc137939227"/>
+      <w:bookmarkStart w:id="3" w:name="_Toc138356807"/>
       <w:r>
         <w:rPr>
           <w:rFonts w:ascii="Times New Roman" w:hAnsi="Times New Roman" w:cs="Times New Roman"/>
@@ -2419,7 +2402,7 @@
           <w:szCs w:val="28"/>
         </w:rPr>
       </w:pPr>
-      <w:bookmarkStart w:id="4" w:name="_Toc137939228"/>
+      <w:bookmarkStart w:id="4" w:name="_Toc138356808"/>
       <w:r>
         <w:rPr>
           <w:rFonts w:ascii="Times New Roman" w:hAnsi="Times New Roman" w:cs="Times New Roman"/>
@@ -2471,7 +2454,7 @@
           <w:szCs w:val="28"/>
         </w:rPr>
       </w:pPr>
-      <w:bookmarkStart w:id="5" w:name="_Toc137939229"/>
+      <w:bookmarkStart w:id="5" w:name="_Toc138356809"/>
       <w:r>
         <w:rPr>
           <w:rFonts w:ascii="Times New Roman" w:hAnsi="Times New Roman" w:cs="Times New Roman"/>
@@ -2539,7 +2522,7 @@
           <w:szCs w:val="28"/>
         </w:rPr>
       </w:pPr>
-      <w:bookmarkStart w:id="6" w:name="_Toc137939230"/>
+      <w:bookmarkStart w:id="6" w:name="_Toc138356810"/>
       <w:r>
         <w:rPr>
           <w:rFonts w:ascii="Times New Roman" w:hAnsi="Times New Roman" w:cs="Times New Roman"/>
@@ -2599,7 +2582,7 @@
           <w:szCs w:val="28"/>
         </w:rPr>
       </w:pPr>
-      <w:bookmarkStart w:id="7" w:name="_Toc137939231"/>
+      <w:bookmarkStart w:id="7" w:name="_Toc138356811"/>
       <w:r>
         <w:rPr>
           <w:rFonts w:ascii="Times New Roman" w:hAnsi="Times New Roman" w:cs="Times New Roman"/>
@@ -2660,17 +2643,18 @@
           <w:u w:val="single"/>
         </w:rPr>
       </w:pPr>
-      <w:bookmarkStart w:id="8" w:name="_Toc137939232"/>
-      <w:r>
-        <w:rPr>
-          <w:rFonts w:ascii="Times New Roman" w:hAnsi="Times New Roman" w:cs="Times New Roman"/>
-          <w:b/>
-          <w:bCs/>
-          <w:color w:val="auto"/>
-          <w:sz w:val="36"/>
-          <w:szCs w:val="36"/>
-          <w:u w:val="single"/>
-        </w:rPr>
+      <w:bookmarkStart w:id="8" w:name="_Toc138356812"/>
+      <w:r>
+        <w:rPr>
+          <w:rFonts w:ascii="Times New Roman" w:hAnsi="Times New Roman" w:cs="Times New Roman"/>
+          <w:b/>
+          <w:bCs/>
+          <w:color w:val="auto"/>
+          <w:sz w:val="36"/>
+          <w:szCs w:val="36"/>
+          <w:u w:val="single"/>
+        </w:rPr>
+        <w:lastRenderedPageBreak/>
         <w:t>5</w:t>
       </w:r>
       <w:r>
@@ -2744,7 +2728,7 @@
           <w:szCs w:val="28"/>
         </w:rPr>
       </w:pPr>
-      <w:bookmarkStart w:id="9" w:name="_Toc137939233"/>
+      <w:bookmarkStart w:id="9" w:name="_Toc138356813"/>
       <w:r>
         <w:rPr>
           <w:rFonts w:ascii="Times New Roman" w:hAnsi="Times New Roman" w:cs="Times New Roman"/>
@@ -2754,71 +2738,9 @@
           <w:sz w:val="28"/>
           <w:szCs w:val="28"/>
         </w:rPr>
-        <w:t>5.1 Pre-processing</w:t>
-      </w:r>
-      <w:bookmarkEnd w:id="9"/>
-    </w:p>
-    <w:p>
-      <w:pPr>
-        <w:rPr>
-          <w:rFonts w:ascii="Times New Roman" w:hAnsi="Times New Roman" w:cs="Times New Roman"/>
-          <w:sz w:val="24"/>
-          <w:szCs w:val="24"/>
-        </w:rPr>
-      </w:pPr>
-      <w:r>
-        <w:rPr>
-          <w:rFonts w:ascii="Times New Roman" w:hAnsi="Times New Roman" w:cs="Times New Roman"/>
-          <w:sz w:val="24"/>
-          <w:szCs w:val="24"/>
-        </w:rPr>
-        <w:t>-</w:t>
-      </w:r>
-      <w:r>
-        <w:rPr>
-          <w:rFonts w:ascii="Times New Roman" w:hAnsi="Times New Roman" w:cs="Times New Roman"/>
-          <w:sz w:val="24"/>
-          <w:szCs w:val="24"/>
-        </w:rPr>
-        <w:t xml:space="preserve">Go through how I cleaned, merged and prepared the datasets for analysis. </w:t>
-      </w:r>
-      <w:r>
-        <w:rPr>
-          <w:rFonts w:ascii="Times New Roman" w:hAnsi="Times New Roman" w:cs="Times New Roman"/>
-          <w:sz w:val="24"/>
-          <w:szCs w:val="24"/>
-        </w:rPr>
-        <w:t>Provide relevant screenshots</w:t>
-      </w:r>
-      <w:r>
-        <w:rPr>
-          <w:rFonts w:ascii="Times New Roman" w:hAnsi="Times New Roman" w:cs="Times New Roman"/>
-          <w:sz w:val="24"/>
-          <w:szCs w:val="24"/>
-        </w:rPr>
-        <w:t xml:space="preserve"> and link papers which use the same analysis</w:t>
-      </w:r>
-      <w:r>
-        <w:rPr>
-          <w:rFonts w:ascii="Times New Roman" w:hAnsi="Times New Roman" w:cs="Times New Roman"/>
-          <w:sz w:val="24"/>
-          <w:szCs w:val="24"/>
-        </w:rPr>
-        <w:t xml:space="preserve"> tools I do.</w:t>
-      </w:r>
-    </w:p>
-    <w:p>
-      <w:pPr>
-        <w:rPr>
-          <w:rFonts w:ascii="Times New Roman" w:hAnsi="Times New Roman" w:cs="Times New Roman"/>
-          <w:sz w:val="24"/>
-          <w:szCs w:val="24"/>
-        </w:rPr>
-      </w:pPr>
-    </w:p>
-    <w:p>
-      <w:pPr>
-        <w:pStyle w:val="Heading2"/>
+        <w:t xml:space="preserve">5.1 </w:t>
+      </w:r>
+      <w:r>
         <w:rPr>
           <w:rFonts w:ascii="Times New Roman" w:hAnsi="Times New Roman" w:cs="Times New Roman"/>
           <w:b/>
@@ -2827,8 +2749,8 @@
           <w:sz w:val="28"/>
           <w:szCs w:val="28"/>
         </w:rPr>
-      </w:pPr>
-      <w:bookmarkStart w:id="10" w:name="_Toc137939234"/>
+        <w:t xml:space="preserve">Data </w:t>
+      </w:r>
       <w:r>
         <w:rPr>
           <w:rFonts w:ascii="Times New Roman" w:hAnsi="Times New Roman" w:cs="Times New Roman"/>
@@ -2838,7 +2760,113 @@
           <w:sz w:val="28"/>
           <w:szCs w:val="28"/>
         </w:rPr>
-        <w:t>5.2 Analysis</w:t>
+        <w:t>Pre-processing</w:t>
+      </w:r>
+      <w:bookmarkEnd w:id="9"/>
+    </w:p>
+    <w:p>
+      <w:pPr>
+        <w:rPr>
+          <w:rFonts w:ascii="Times New Roman" w:hAnsi="Times New Roman" w:cs="Times New Roman"/>
+          <w:sz w:val="24"/>
+          <w:szCs w:val="24"/>
+        </w:rPr>
+      </w:pPr>
+      <w:r>
+        <w:rPr>
+          <w:rFonts w:ascii="Times New Roman" w:hAnsi="Times New Roman" w:cs="Times New Roman"/>
+          <w:sz w:val="24"/>
+          <w:szCs w:val="24"/>
+        </w:rPr>
+        <w:t>-</w:t>
+      </w:r>
+      <w:r>
+        <w:rPr>
+          <w:rFonts w:ascii="Times New Roman" w:hAnsi="Times New Roman" w:cs="Times New Roman"/>
+          <w:sz w:val="24"/>
+          <w:szCs w:val="24"/>
+        </w:rPr>
+        <w:t xml:space="preserve">Go through how I cleaned, merged and prepared the datasets for analysis. </w:t>
+      </w:r>
+      <w:r>
+        <w:rPr>
+          <w:rFonts w:ascii="Times New Roman" w:hAnsi="Times New Roman" w:cs="Times New Roman"/>
+          <w:sz w:val="24"/>
+          <w:szCs w:val="24"/>
+        </w:rPr>
+        <w:t>Provide relevant screenshots</w:t>
+      </w:r>
+      <w:r>
+        <w:rPr>
+          <w:rFonts w:ascii="Times New Roman" w:hAnsi="Times New Roman" w:cs="Times New Roman"/>
+          <w:sz w:val="24"/>
+          <w:szCs w:val="24"/>
+        </w:rPr>
+        <w:t xml:space="preserve"> and link papers which use the same analysis</w:t>
+      </w:r>
+      <w:r>
+        <w:rPr>
+          <w:rFonts w:ascii="Times New Roman" w:hAnsi="Times New Roman" w:cs="Times New Roman"/>
+          <w:sz w:val="24"/>
+          <w:szCs w:val="24"/>
+        </w:rPr>
+        <w:t xml:space="preserve"> tools I do.</w:t>
+      </w:r>
+    </w:p>
+    <w:p>
+      <w:pPr>
+        <w:rPr>
+          <w:rFonts w:ascii="Times New Roman" w:hAnsi="Times New Roman" w:cs="Times New Roman"/>
+          <w:sz w:val="24"/>
+          <w:szCs w:val="24"/>
+        </w:rPr>
+      </w:pPr>
+    </w:p>
+    <w:p>
+      <w:pPr>
+        <w:pStyle w:val="Heading2"/>
+        <w:rPr>
+          <w:rFonts w:ascii="Times New Roman" w:hAnsi="Times New Roman" w:cs="Times New Roman"/>
+          <w:b/>
+          <w:bCs/>
+          <w:color w:val="auto"/>
+          <w:sz w:val="28"/>
+          <w:szCs w:val="28"/>
+        </w:rPr>
+      </w:pPr>
+      <w:bookmarkStart w:id="10" w:name="_Toc138356814"/>
+      <w:r>
+        <w:rPr>
+          <w:rFonts w:ascii="Times New Roman" w:hAnsi="Times New Roman" w:cs="Times New Roman"/>
+          <w:b/>
+          <w:bCs/>
+          <w:color w:val="auto"/>
+          <w:sz w:val="28"/>
+          <w:szCs w:val="28"/>
+        </w:rPr>
+        <w:t xml:space="preserve">5.2 </w:t>
+      </w:r>
+      <w:r>
+        <w:rPr>
+          <w:rFonts w:ascii="Times New Roman" w:hAnsi="Times New Roman" w:cs="Times New Roman"/>
+          <w:b/>
+          <w:bCs/>
+          <w:color w:val="auto"/>
+          <w:sz w:val="28"/>
+          <w:szCs w:val="28"/>
+        </w:rPr>
+        <w:t xml:space="preserve">Data </w:t>
+      </w:r>
+      <w:r>
+        <w:rPr>
+          <w:rFonts w:ascii="Times New Roman" w:hAnsi="Times New Roman" w:cs="Times New Roman"/>
+          <w:b/>
+          <w:bCs/>
+          <w:color w:val="auto"/>
+          <w:sz w:val="28"/>
+          <w:szCs w:val="28"/>
+        </w:rPr>
+        <w:t>Analysis</w:t>
       </w:r>
       <w:bookmarkEnd w:id="10"/>
     </w:p>
@@ -2930,7 +2958,7 @@
           <w:u w:val="single"/>
         </w:rPr>
       </w:pPr>
-      <w:bookmarkStart w:id="11" w:name="_Toc137939235"/>
+      <w:bookmarkStart w:id="11" w:name="_Toc138356815"/>
       <w:r>
         <w:rPr>
           <w:rFonts w:ascii="Times New Roman" w:hAnsi="Times New Roman" w:cs="Times New Roman"/>
@@ -2953,6 +2981,18 @@
           <w:szCs w:val="36"/>
           <w:u w:val="single"/>
         </w:rPr>
+        <w:t xml:space="preserve">Classic </w:t>
+      </w:r>
+      <w:r>
+        <w:rPr>
+          <w:rFonts w:ascii="Times New Roman" w:hAnsi="Times New Roman" w:cs="Times New Roman"/>
+          <w:b/>
+          <w:bCs/>
+          <w:color w:val="auto"/>
+          <w:sz w:val="36"/>
+          <w:szCs w:val="36"/>
+          <w:u w:val="single"/>
+        </w:rPr>
         <w:t>Model Development</w:t>
       </w:r>
       <w:bookmarkEnd w:id="11"/>
@@ -2971,6 +3011,169 @@
           <w:sz w:val="24"/>
           <w:szCs w:val="24"/>
         </w:rPr>
+        <w:t xml:space="preserve">-Create 3 or 4 </w:t>
+      </w:r>
+      <w:r>
+        <w:rPr>
+          <w:rFonts w:ascii="Times New Roman" w:hAnsi="Times New Roman" w:cs="Times New Roman"/>
+          <w:sz w:val="24"/>
+          <w:szCs w:val="24"/>
+        </w:rPr>
+        <w:t xml:space="preserve">of the models from the literature review, the ones that got the best results. </w:t>
+      </w:r>
+      <w:r>
+        <w:rPr>
+          <w:rFonts w:ascii="Times New Roman" w:hAnsi="Times New Roman" w:cs="Times New Roman"/>
+          <w:sz w:val="24"/>
+          <w:szCs w:val="24"/>
+        </w:rPr>
+        <w:t xml:space="preserve">Fit them to my data, and </w:t>
+      </w:r>
+      <w:r>
+        <w:rPr>
+          <w:rFonts w:ascii="Times New Roman" w:hAnsi="Times New Roman" w:cs="Times New Roman"/>
+          <w:sz w:val="24"/>
+          <w:szCs w:val="24"/>
+        </w:rPr>
+        <w:t>see how they perform.</w:t>
+      </w:r>
+    </w:p>
+    <w:p>
+      <w:pPr>
+        <w:rPr>
+          <w:rFonts w:ascii="Times New Roman" w:hAnsi="Times New Roman" w:cs="Times New Roman"/>
+          <w:sz w:val="24"/>
+          <w:szCs w:val="24"/>
+        </w:rPr>
+      </w:pPr>
+      <w:r>
+        <w:rPr>
+          <w:rFonts w:ascii="Times New Roman" w:hAnsi="Times New Roman" w:cs="Times New Roman"/>
+          <w:sz w:val="24"/>
+          <w:szCs w:val="24"/>
+        </w:rPr>
+        <w:t>-Evaluate t</w:t>
+      </w:r>
+      <w:r>
+        <w:rPr>
+          <w:rFonts w:ascii="Times New Roman" w:hAnsi="Times New Roman" w:cs="Times New Roman"/>
+          <w:sz w:val="24"/>
+          <w:szCs w:val="24"/>
+        </w:rPr>
+        <w:t xml:space="preserve">heir </w:t>
+      </w:r>
+      <w:r>
+        <w:rPr>
+          <w:rFonts w:ascii="Times New Roman" w:hAnsi="Times New Roman" w:cs="Times New Roman"/>
+          <w:sz w:val="24"/>
+          <w:szCs w:val="24"/>
+        </w:rPr>
+        <w:t xml:space="preserve">performance via </w:t>
+      </w:r>
+      <w:r>
+        <w:rPr>
+          <w:rFonts w:ascii="Times New Roman" w:hAnsi="Times New Roman" w:cs="Times New Roman"/>
+          <w:sz w:val="24"/>
+          <w:szCs w:val="24"/>
+        </w:rPr>
+        <w:t>accuracy, precision, recall, F1 score</w:t>
+      </w:r>
+      <w:r>
+        <w:rPr>
+          <w:rFonts w:ascii="Times New Roman" w:hAnsi="Times New Roman" w:cs="Times New Roman"/>
+          <w:sz w:val="24"/>
+          <w:szCs w:val="24"/>
+        </w:rPr>
+        <w:t>, k-fold cross-validation and other metrics laid out in the methodology.</w:t>
+      </w:r>
+    </w:p>
+    <w:p>
+      <w:pPr>
+        <w:rPr>
+          <w:rFonts w:ascii="Times New Roman" w:hAnsi="Times New Roman" w:cs="Times New Roman"/>
+          <w:sz w:val="24"/>
+          <w:szCs w:val="24"/>
+        </w:rPr>
+      </w:pPr>
+    </w:p>
+    <w:p>
+      <w:pPr>
+        <w:pStyle w:val="Heading1"/>
+        <w:rPr>
+          <w:rFonts w:ascii="Times New Roman" w:hAnsi="Times New Roman" w:cs="Times New Roman"/>
+          <w:b/>
+          <w:bCs/>
+          <w:color w:val="auto"/>
+          <w:sz w:val="36"/>
+          <w:szCs w:val="36"/>
+          <w:u w:val="single"/>
+        </w:rPr>
+      </w:pPr>
+      <w:bookmarkStart w:id="12" w:name="_Toc138356816"/>
+      <w:r>
+        <w:rPr>
+          <w:rFonts w:ascii="Times New Roman" w:hAnsi="Times New Roman" w:cs="Times New Roman"/>
+          <w:b/>
+          <w:bCs/>
+          <w:color w:val="auto"/>
+          <w:sz w:val="36"/>
+          <w:szCs w:val="36"/>
+          <w:u w:val="single"/>
+        </w:rPr>
+        <w:t>7</w:t>
+      </w:r>
+      <w:r>
+        <w:rPr>
+          <w:rFonts w:ascii="Times New Roman" w:hAnsi="Times New Roman" w:cs="Times New Roman"/>
+          <w:b/>
+          <w:bCs/>
+          <w:color w:val="auto"/>
+          <w:sz w:val="36"/>
+          <w:szCs w:val="36"/>
+          <w:u w:val="single"/>
+        </w:rPr>
+        <w:t xml:space="preserve">. </w:t>
+      </w:r>
+      <w:r>
+        <w:rPr>
+          <w:rFonts w:ascii="Times New Roman" w:hAnsi="Times New Roman" w:cs="Times New Roman"/>
+          <w:b/>
+          <w:bCs/>
+          <w:color w:val="auto"/>
+          <w:sz w:val="36"/>
+          <w:szCs w:val="36"/>
+          <w:u w:val="single"/>
+        </w:rPr>
+        <w:t xml:space="preserve">Hybrid </w:t>
+      </w:r>
+      <w:r>
+        <w:rPr>
+          <w:rFonts w:ascii="Times New Roman" w:hAnsi="Times New Roman" w:cs="Times New Roman"/>
+          <w:b/>
+          <w:bCs/>
+          <w:color w:val="auto"/>
+          <w:sz w:val="36"/>
+          <w:szCs w:val="36"/>
+          <w:u w:val="single"/>
+        </w:rPr>
+        <w:t>Model Development</w:t>
+      </w:r>
+      <w:bookmarkEnd w:id="12"/>
+    </w:p>
+    <w:p>
+      <w:pPr>
+        <w:rPr>
+          <w:rFonts w:ascii="Times New Roman" w:hAnsi="Times New Roman" w:cs="Times New Roman"/>
+          <w:sz w:val="24"/>
+          <w:szCs w:val="24"/>
+        </w:rPr>
+      </w:pPr>
+      <w:r>
+        <w:rPr>
+          <w:rFonts w:ascii="Times New Roman" w:hAnsi="Times New Roman" w:cs="Times New Roman"/>
+          <w:sz w:val="24"/>
+          <w:szCs w:val="24"/>
+        </w:rPr>
         <w:t>-</w:t>
       </w:r>
       <w:r>
@@ -3004,24 +3207,407 @@
           <w:sz w:val="24"/>
           <w:szCs w:val="24"/>
         </w:rPr>
+        <w:t>-Detail the models training process, hyperparameter tuning and cross validation techniques used.</w:t>
+      </w:r>
+    </w:p>
+    <w:p>
+      <w:pPr>
+        <w:rPr>
+          <w:rFonts w:ascii="Times New Roman" w:hAnsi="Times New Roman" w:cs="Times New Roman"/>
+          <w:sz w:val="24"/>
+          <w:szCs w:val="24"/>
+        </w:rPr>
+      </w:pPr>
+      <w:r>
+        <w:rPr>
+          <w:rFonts w:ascii="Times New Roman" w:hAnsi="Times New Roman" w:cs="Times New Roman"/>
+          <w:sz w:val="24"/>
+          <w:szCs w:val="24"/>
+        </w:rPr>
+        <w:t>-</w:t>
+      </w:r>
+      <w:r>
+        <w:rPr>
+          <w:rFonts w:ascii="Times New Roman" w:hAnsi="Times New Roman" w:cs="Times New Roman"/>
+          <w:sz w:val="24"/>
+          <w:szCs w:val="24"/>
+        </w:rPr>
+        <w:t xml:space="preserve">Evaluate the models performance via its </w:t>
+      </w:r>
+      <w:r>
+        <w:rPr>
+          <w:rFonts w:ascii="Times New Roman" w:hAnsi="Times New Roman" w:cs="Times New Roman"/>
+          <w:sz w:val="24"/>
+          <w:szCs w:val="24"/>
+        </w:rPr>
+        <w:t>accuracy, precision, recall, F1 score</w:t>
+      </w:r>
+      <w:r>
+        <w:rPr>
+          <w:rFonts w:ascii="Times New Roman" w:hAnsi="Times New Roman" w:cs="Times New Roman"/>
+          <w:sz w:val="24"/>
+          <w:szCs w:val="24"/>
+        </w:rPr>
+        <w:t xml:space="preserve">, </w:t>
+      </w:r>
+      <w:r>
+        <w:rPr>
+          <w:rFonts w:ascii="Times New Roman" w:hAnsi="Times New Roman" w:cs="Times New Roman"/>
+          <w:sz w:val="24"/>
+          <w:szCs w:val="24"/>
+        </w:rPr>
+        <w:t>k-fold cross-vali</w:t>
+      </w:r>
+      <w:r>
+        <w:rPr>
+          <w:rFonts w:ascii="Times New Roman" w:hAnsi="Times New Roman" w:cs="Times New Roman"/>
+          <w:sz w:val="24"/>
+          <w:szCs w:val="24"/>
+        </w:rPr>
+        <w:t>d</w:t>
+      </w:r>
+      <w:r>
+        <w:rPr>
+          <w:rFonts w:ascii="Times New Roman" w:hAnsi="Times New Roman" w:cs="Times New Roman"/>
+          <w:sz w:val="24"/>
+          <w:szCs w:val="24"/>
+        </w:rPr>
+        <w:t>ation</w:t>
+      </w:r>
+      <w:r>
+        <w:rPr>
+          <w:rFonts w:ascii="Times New Roman" w:hAnsi="Times New Roman" w:cs="Times New Roman"/>
+          <w:sz w:val="24"/>
+          <w:szCs w:val="24"/>
+        </w:rPr>
+        <w:t xml:space="preserve"> </w:t>
+      </w:r>
+      <w:r>
+        <w:rPr>
+          <w:rFonts w:ascii="Times New Roman" w:hAnsi="Times New Roman" w:cs="Times New Roman"/>
+          <w:sz w:val="24"/>
+          <w:szCs w:val="24"/>
+        </w:rPr>
+        <w:t xml:space="preserve">and other metrics laid out in the </w:t>
+      </w:r>
+      <w:r>
+        <w:rPr>
+          <w:rFonts w:ascii="Times New Roman" w:hAnsi="Times New Roman" w:cs="Times New Roman"/>
+          <w:sz w:val="24"/>
+          <w:szCs w:val="24"/>
+        </w:rPr>
+        <w:t>methodology</w:t>
+      </w:r>
+      <w:r>
+        <w:rPr>
+          <w:rFonts w:ascii="Times New Roman" w:hAnsi="Times New Roman" w:cs="Times New Roman"/>
+          <w:sz w:val="24"/>
+          <w:szCs w:val="24"/>
+        </w:rPr>
+        <w:t>.</w:t>
+      </w:r>
+    </w:p>
+    <w:p>
+      <w:pPr>
+        <w:rPr>
+          <w:rFonts w:ascii="Times New Roman" w:hAnsi="Times New Roman" w:cs="Times New Roman"/>
+          <w:sz w:val="24"/>
+          <w:szCs w:val="24"/>
+        </w:rPr>
+      </w:pPr>
+    </w:p>
+    <w:p>
+      <w:pPr>
+        <w:pStyle w:val="Heading1"/>
+        <w:rPr>
+          <w:rFonts w:ascii="Times New Roman" w:hAnsi="Times New Roman" w:cs="Times New Roman"/>
+          <w:b/>
+          <w:bCs/>
+          <w:color w:val="auto"/>
+          <w:sz w:val="36"/>
+          <w:szCs w:val="36"/>
+          <w:u w:val="single"/>
+        </w:rPr>
+      </w:pPr>
+      <w:bookmarkStart w:id="13" w:name="_Toc138356817"/>
+      <w:r>
+        <w:rPr>
+          <w:rFonts w:ascii="Times New Roman" w:hAnsi="Times New Roman" w:cs="Times New Roman"/>
+          <w:b/>
+          <w:bCs/>
+          <w:color w:val="auto"/>
+          <w:sz w:val="36"/>
+          <w:szCs w:val="36"/>
+          <w:u w:val="single"/>
+        </w:rPr>
+        <w:t>8</w:t>
+      </w:r>
+      <w:r>
+        <w:rPr>
+          <w:rFonts w:ascii="Times New Roman" w:hAnsi="Times New Roman" w:cs="Times New Roman"/>
+          <w:b/>
+          <w:bCs/>
+          <w:color w:val="auto"/>
+          <w:sz w:val="36"/>
+          <w:szCs w:val="36"/>
+          <w:u w:val="single"/>
+        </w:rPr>
+        <w:t>. Evaluation</w:t>
+      </w:r>
+      <w:bookmarkEnd w:id="13"/>
+    </w:p>
+    <w:p>
+      <w:pPr>
+        <w:rPr>
+          <w:rFonts w:ascii="Times New Roman" w:hAnsi="Times New Roman" w:cs="Times New Roman"/>
+          <w:sz w:val="24"/>
+          <w:szCs w:val="24"/>
+        </w:rPr>
+      </w:pPr>
+      <w:r>
+        <w:rPr>
+          <w:rFonts w:ascii="Times New Roman" w:hAnsi="Times New Roman" w:cs="Times New Roman"/>
+          <w:sz w:val="24"/>
+          <w:szCs w:val="24"/>
+        </w:rPr>
+        <w:t xml:space="preserve">-Analyse the results I got from my model, and compare them to </w:t>
+      </w:r>
+      <w:r>
+        <w:rPr>
+          <w:rFonts w:ascii="Times New Roman" w:hAnsi="Times New Roman" w:cs="Times New Roman"/>
+          <w:sz w:val="24"/>
+          <w:szCs w:val="24"/>
+        </w:rPr>
+        <w:t xml:space="preserve">the </w:t>
+      </w:r>
+      <w:r>
+        <w:rPr>
+          <w:rFonts w:ascii="Times New Roman" w:hAnsi="Times New Roman" w:cs="Times New Roman"/>
+          <w:sz w:val="24"/>
+          <w:szCs w:val="24"/>
+        </w:rPr>
+        <w:t>existing</w:t>
+      </w:r>
+      <w:r>
+        <w:rPr>
+          <w:rFonts w:ascii="Times New Roman" w:hAnsi="Times New Roman" w:cs="Times New Roman"/>
+          <w:sz w:val="24"/>
+          <w:szCs w:val="24"/>
+        </w:rPr>
+        <w:t xml:space="preserve"> classical</w:t>
+      </w:r>
+      <w:r>
+        <w:rPr>
+          <w:rFonts w:ascii="Times New Roman" w:hAnsi="Times New Roman" w:cs="Times New Roman"/>
+          <w:sz w:val="24"/>
+          <w:szCs w:val="24"/>
+        </w:rPr>
+        <w:t xml:space="preserve"> models</w:t>
+      </w:r>
+      <w:r>
+        <w:rPr>
+          <w:rFonts w:ascii="Times New Roman" w:hAnsi="Times New Roman" w:cs="Times New Roman"/>
+          <w:sz w:val="24"/>
+          <w:szCs w:val="24"/>
+        </w:rPr>
+        <w:t>.</w:t>
+      </w:r>
+    </w:p>
+    <w:p>
+      <w:pPr>
+        <w:rPr>
+          <w:rFonts w:ascii="Times New Roman" w:hAnsi="Times New Roman" w:cs="Times New Roman"/>
+          <w:sz w:val="24"/>
+          <w:szCs w:val="24"/>
+        </w:rPr>
+      </w:pPr>
+      <w:r>
+        <w:rPr>
+          <w:rFonts w:ascii="Times New Roman" w:hAnsi="Times New Roman" w:cs="Times New Roman"/>
+          <w:sz w:val="24"/>
+          <w:szCs w:val="24"/>
+        </w:rPr>
+        <w:t>-</w:t>
+      </w:r>
+      <w:r>
+        <w:rPr>
+          <w:rFonts w:ascii="Times New Roman" w:hAnsi="Times New Roman" w:cs="Times New Roman"/>
+          <w:sz w:val="24"/>
+          <w:szCs w:val="24"/>
+        </w:rPr>
+        <w:t>Discuss improvements or limitations that might have held my model back.</w:t>
+      </w:r>
+    </w:p>
+    <w:p>
+      <w:pPr>
+        <w:rPr>
+          <w:rFonts w:ascii="Times New Roman" w:hAnsi="Times New Roman" w:cs="Times New Roman"/>
+          <w:sz w:val="24"/>
+          <w:szCs w:val="24"/>
+        </w:rPr>
+      </w:pPr>
+      <w:r>
+        <w:rPr>
+          <w:rFonts w:ascii="Times New Roman" w:hAnsi="Times New Roman" w:cs="Times New Roman"/>
+          <w:sz w:val="24"/>
+          <w:szCs w:val="24"/>
+        </w:rPr>
+        <w:tab/>
+        <w:t>-Predict severity of ADRs</w:t>
+      </w:r>
+    </w:p>
+    <w:p>
+      <w:pPr>
+        <w:rPr>
+          <w:rFonts w:ascii="Times New Roman" w:hAnsi="Times New Roman" w:cs="Times New Roman"/>
+          <w:sz w:val="24"/>
+          <w:szCs w:val="24"/>
+        </w:rPr>
+      </w:pPr>
+      <w:r>
+        <w:rPr>
+          <w:rFonts w:ascii="Times New Roman" w:hAnsi="Times New Roman" w:cs="Times New Roman"/>
+          <w:sz w:val="24"/>
+          <w:szCs w:val="24"/>
+        </w:rPr>
+        <w:tab/>
+        <w:t>-Include patient data for enhanced accuracy</w:t>
+      </w:r>
+    </w:p>
+    <w:p>
+      <w:pPr>
+        <w:rPr>
+          <w:rFonts w:ascii="Times New Roman" w:hAnsi="Times New Roman" w:cs="Times New Roman"/>
+          <w:sz w:val="24"/>
+          <w:szCs w:val="24"/>
+        </w:rPr>
+      </w:pPr>
+      <w:r>
+        <w:rPr>
+          <w:rFonts w:ascii="Times New Roman" w:hAnsi="Times New Roman" w:cs="Times New Roman"/>
+          <w:sz w:val="24"/>
+          <w:szCs w:val="24"/>
+        </w:rPr>
+        <w:t>-</w:t>
+      </w:r>
+      <w:r>
+        <w:rPr>
+          <w:rFonts w:ascii="Times New Roman" w:hAnsi="Times New Roman" w:cs="Times New Roman"/>
+          <w:sz w:val="24"/>
+          <w:szCs w:val="24"/>
+        </w:rPr>
+        <w:t xml:space="preserve">Answer the research questions I wrote in the </w:t>
+      </w:r>
+      <w:r>
+        <w:rPr>
+          <w:rFonts w:ascii="Times New Roman" w:hAnsi="Times New Roman" w:cs="Times New Roman"/>
+          <w:sz w:val="24"/>
+          <w:szCs w:val="24"/>
+        </w:rPr>
+        <w:t>introduction.</w:t>
+      </w:r>
+    </w:p>
+    <w:p>
+      <w:pPr>
+        <w:rPr>
+          <w:rFonts w:ascii="Times New Roman" w:hAnsi="Times New Roman" w:cs="Times New Roman"/>
+          <w:sz w:val="24"/>
+          <w:szCs w:val="24"/>
+        </w:rPr>
+      </w:pPr>
+    </w:p>
+    <w:p>
+      <w:pPr>
+        <w:pStyle w:val="Heading1"/>
+        <w:rPr>
+          <w:rFonts w:ascii="Times New Roman" w:hAnsi="Times New Roman" w:cs="Times New Roman"/>
+          <w:b/>
+          <w:bCs/>
+          <w:color w:val="auto"/>
+          <w:sz w:val="36"/>
+          <w:szCs w:val="36"/>
+          <w:u w:val="single"/>
+        </w:rPr>
+      </w:pPr>
+      <w:bookmarkStart w:id="14" w:name="_Toc138356818"/>
+      <w:r>
+        <w:rPr>
+          <w:rFonts w:ascii="Times New Roman" w:hAnsi="Times New Roman" w:cs="Times New Roman"/>
+          <w:b/>
+          <w:bCs/>
+          <w:color w:val="auto"/>
+          <w:sz w:val="36"/>
+          <w:szCs w:val="36"/>
+          <w:u w:val="single"/>
+        </w:rPr>
+        <w:t>9</w:t>
+      </w:r>
+      <w:r>
+        <w:rPr>
+          <w:rFonts w:ascii="Times New Roman" w:hAnsi="Times New Roman" w:cs="Times New Roman"/>
+          <w:b/>
+          <w:bCs/>
+          <w:color w:val="auto"/>
+          <w:sz w:val="36"/>
+          <w:szCs w:val="36"/>
+          <w:u w:val="single"/>
+        </w:rPr>
+        <w:t xml:space="preserve">. </w:t>
+      </w:r>
+      <w:r>
+        <w:rPr>
+          <w:rFonts w:ascii="Times New Roman" w:hAnsi="Times New Roman" w:cs="Times New Roman"/>
+          <w:b/>
+          <w:bCs/>
+          <w:color w:val="auto"/>
+          <w:sz w:val="36"/>
+          <w:szCs w:val="36"/>
+          <w:u w:val="single"/>
+        </w:rPr>
+        <w:t>Conclusion</w:t>
+      </w:r>
+      <w:bookmarkEnd w:id="14"/>
+    </w:p>
+    <w:p>
+      <w:pPr>
+        <w:rPr>
+          <w:rFonts w:ascii="Times New Roman" w:hAnsi="Times New Roman" w:cs="Times New Roman"/>
+          <w:sz w:val="24"/>
+          <w:szCs w:val="24"/>
+        </w:rPr>
+      </w:pPr>
+      <w:r>
+        <w:rPr>
+          <w:rFonts w:ascii="Times New Roman" w:hAnsi="Times New Roman" w:cs="Times New Roman"/>
+          <w:sz w:val="24"/>
+          <w:szCs w:val="24"/>
+        </w:rPr>
+        <w:t>-</w:t>
+      </w:r>
+      <w:r>
+        <w:rPr>
+          <w:rFonts w:ascii="Times New Roman" w:hAnsi="Times New Roman" w:cs="Times New Roman"/>
+          <w:sz w:val="24"/>
+          <w:szCs w:val="24"/>
+        </w:rPr>
+        <w:t>Summarise my findings in the project, and how it has contributed to ADR prediction.</w:t>
+      </w:r>
+    </w:p>
+    <w:p>
+      <w:pPr>
+        <w:rPr>
+          <w:rFonts w:ascii="Times New Roman" w:hAnsi="Times New Roman" w:cs="Times New Roman"/>
+          <w:sz w:val="24"/>
+          <w:szCs w:val="24"/>
+        </w:rPr>
+      </w:pPr>
+      <w:r>
+        <w:rPr>
+          <w:rFonts w:ascii="Times New Roman" w:hAnsi="Times New Roman" w:cs="Times New Roman"/>
+          <w:sz w:val="24"/>
+          <w:szCs w:val="24"/>
+        </w:rPr>
         <w:lastRenderedPageBreak/>
-        <w:t>-Detail the models training process, hyperparameter tuning and cross validation techniques used.</w:t>
-      </w:r>
-    </w:p>
-    <w:p>
-      <w:pPr>
-        <w:rPr>
-          <w:rFonts w:ascii="Times New Roman" w:hAnsi="Times New Roman" w:cs="Times New Roman"/>
-          <w:sz w:val="24"/>
-          <w:szCs w:val="24"/>
-        </w:rPr>
-      </w:pPr>
-      <w:r>
-        <w:rPr>
-          <w:rFonts w:ascii="Times New Roman" w:hAnsi="Times New Roman" w:cs="Times New Roman"/>
-          <w:sz w:val="24"/>
-          <w:szCs w:val="24"/>
-        </w:rPr>
         <w:t>-</w:t>
       </w:r>
       <w:r>
@@ -3030,31 +3616,31 @@
           <w:sz w:val="24"/>
           <w:szCs w:val="24"/>
         </w:rPr>
-        <w:t xml:space="preserve">Evaluate the models performance via its </w:t>
-      </w:r>
-      <w:r>
-        <w:rPr>
-          <w:rFonts w:ascii="Times New Roman" w:hAnsi="Times New Roman" w:cs="Times New Roman"/>
-          <w:sz w:val="24"/>
-          <w:szCs w:val="24"/>
-        </w:rPr>
-        <w:t>accuracy, precision, recall, F1 score</w:t>
-      </w:r>
-      <w:r>
-        <w:rPr>
-          <w:rFonts w:ascii="Times New Roman" w:hAnsi="Times New Roman" w:cs="Times New Roman"/>
-          <w:sz w:val="24"/>
-          <w:szCs w:val="24"/>
-        </w:rPr>
-        <w:t xml:space="preserve">, and other metrics laid out in the </w:t>
-      </w:r>
-      <w:r>
-        <w:rPr>
-          <w:rFonts w:ascii="Times New Roman" w:hAnsi="Times New Roman" w:cs="Times New Roman"/>
-          <w:sz w:val="24"/>
-          <w:szCs w:val="24"/>
-        </w:rPr>
-        <w:t>methodology.</w:t>
+        <w:t>Identify future improvements to my work</w:t>
+      </w:r>
+      <w:r>
+        <w:rPr>
+          <w:rFonts w:ascii="Times New Roman" w:hAnsi="Times New Roman" w:cs="Times New Roman"/>
+          <w:sz w:val="24"/>
+          <w:szCs w:val="24"/>
+        </w:rPr>
+        <w:t>, and other potential areas</w:t>
+      </w:r>
+      <w:r>
+        <w:rPr>
+          <w:rFonts w:ascii="Times New Roman" w:hAnsi="Times New Roman" w:cs="Times New Roman"/>
+          <w:sz w:val="24"/>
+          <w:szCs w:val="24"/>
+        </w:rPr>
+        <w:t>.</w:t>
+      </w:r>
+      <w:r>
+        <w:rPr>
+          <w:rFonts w:ascii="Times New Roman" w:hAnsi="Times New Roman" w:cs="Times New Roman"/>
+          <w:sz w:val="24"/>
+          <w:szCs w:val="24"/>
+        </w:rPr>
+        <w:t xml:space="preserve"> </w:t>
       </w:r>
     </w:p>
     <w:p>
@@ -3079,95 +3665,53 @@
           <w:u w:val="single"/>
         </w:rPr>
       </w:pPr>
-      <w:bookmarkStart w:id="12" w:name="_Toc137939236"/>
-      <w:r>
-        <w:rPr>
-          <w:rFonts w:ascii="Times New Roman" w:hAnsi="Times New Roman" w:cs="Times New Roman"/>
-          <w:b/>
-          <w:bCs/>
-          <w:color w:val="auto"/>
-          <w:sz w:val="36"/>
-          <w:szCs w:val="36"/>
-          <w:u w:val="single"/>
-        </w:rPr>
-        <w:t>7. Evaluation</w:t>
-      </w:r>
-      <w:bookmarkEnd w:id="12"/>
-    </w:p>
-    <w:p>
-      <w:pPr>
-        <w:rPr>
-          <w:rFonts w:ascii="Times New Roman" w:hAnsi="Times New Roman" w:cs="Times New Roman"/>
-          <w:sz w:val="24"/>
-          <w:szCs w:val="24"/>
-        </w:rPr>
-      </w:pPr>
-      <w:r>
-        <w:rPr>
-          <w:rFonts w:ascii="Times New Roman" w:hAnsi="Times New Roman" w:cs="Times New Roman"/>
-          <w:sz w:val="24"/>
-          <w:szCs w:val="24"/>
-        </w:rPr>
-        <w:t>-Analyse the results I got from my model, and compare them to existing models from the literature review.</w:t>
-      </w:r>
-    </w:p>
-    <w:p>
-      <w:pPr>
-        <w:rPr>
-          <w:rFonts w:ascii="Times New Roman" w:hAnsi="Times New Roman" w:cs="Times New Roman"/>
-          <w:sz w:val="24"/>
-          <w:szCs w:val="24"/>
-        </w:rPr>
-      </w:pPr>
-      <w:r>
-        <w:rPr>
-          <w:rFonts w:ascii="Times New Roman" w:hAnsi="Times New Roman" w:cs="Times New Roman"/>
-          <w:sz w:val="24"/>
-          <w:szCs w:val="24"/>
-        </w:rPr>
-        <w:t>-</w:t>
-      </w:r>
-      <w:r>
-        <w:rPr>
-          <w:rFonts w:ascii="Times New Roman" w:hAnsi="Times New Roman" w:cs="Times New Roman"/>
-          <w:sz w:val="24"/>
-          <w:szCs w:val="24"/>
-        </w:rPr>
-        <w:t>Discuss improvements or limitations that might have held my model back.</w:t>
-      </w:r>
-    </w:p>
-    <w:p>
-      <w:pPr>
-        <w:rPr>
-          <w:rFonts w:ascii="Times New Roman" w:hAnsi="Times New Roman" w:cs="Times New Roman"/>
-          <w:sz w:val="24"/>
-          <w:szCs w:val="24"/>
-        </w:rPr>
-      </w:pPr>
-      <w:r>
-        <w:rPr>
-          <w:rFonts w:ascii="Times New Roman" w:hAnsi="Times New Roman" w:cs="Times New Roman"/>
-          <w:sz w:val="24"/>
-          <w:szCs w:val="24"/>
-        </w:rPr>
-        <w:t>-</w:t>
-      </w:r>
-      <w:r>
-        <w:rPr>
-          <w:rFonts w:ascii="Times New Roman" w:hAnsi="Times New Roman" w:cs="Times New Roman"/>
-          <w:sz w:val="24"/>
-          <w:szCs w:val="24"/>
-        </w:rPr>
-        <w:t xml:space="preserve">Answer the research questions I wrote in the </w:t>
-      </w:r>
-      <w:r>
-        <w:rPr>
-          <w:rFonts w:ascii="Times New Roman" w:hAnsi="Times New Roman" w:cs="Times New Roman"/>
-          <w:sz w:val="24"/>
-          <w:szCs w:val="24"/>
-        </w:rPr>
-        <w:t>introduction.</w:t>
-      </w:r>
+      <w:bookmarkStart w:id="15" w:name="_Toc138356819"/>
+      <w:r>
+        <w:rPr>
+          <w:rFonts w:ascii="Times New Roman" w:hAnsi="Times New Roman" w:cs="Times New Roman"/>
+          <w:b/>
+          <w:bCs/>
+          <w:color w:val="auto"/>
+          <w:sz w:val="36"/>
+          <w:szCs w:val="36"/>
+          <w:u w:val="single"/>
+        </w:rPr>
+        <w:t>10</w:t>
+      </w:r>
+      <w:r>
+        <w:rPr>
+          <w:rFonts w:ascii="Times New Roman" w:hAnsi="Times New Roman" w:cs="Times New Roman"/>
+          <w:b/>
+          <w:bCs/>
+          <w:color w:val="auto"/>
+          <w:sz w:val="36"/>
+          <w:szCs w:val="36"/>
+          <w:u w:val="single"/>
+        </w:rPr>
+        <w:t xml:space="preserve">. </w:t>
+      </w:r>
+      <w:r>
+        <w:rPr>
+          <w:rFonts w:ascii="Times New Roman" w:hAnsi="Times New Roman" w:cs="Times New Roman"/>
+          <w:b/>
+          <w:bCs/>
+          <w:color w:val="auto"/>
+          <w:sz w:val="36"/>
+          <w:szCs w:val="36"/>
+          <w:u w:val="single"/>
+        </w:rPr>
+        <w:t>References</w:t>
+      </w:r>
+      <w:bookmarkEnd w:id="15"/>
+    </w:p>
+    <w:p>
+      <w:pPr>
+        <w:rPr>
+          <w:rFonts w:ascii="Times New Roman" w:hAnsi="Times New Roman" w:cs="Times New Roman"/>
+          <w:sz w:val="24"/>
+          <w:szCs w:val="24"/>
+        </w:rPr>
+      </w:pPr>
     </w:p>
     <w:p>
       <w:pPr>
@@ -3191,18 +3735,30 @@
           <w:u w:val="single"/>
         </w:rPr>
       </w:pPr>
-      <w:bookmarkStart w:id="13" w:name="_Toc137939237"/>
-      <w:r>
-        <w:rPr>
-          <w:rFonts w:ascii="Times New Roman" w:hAnsi="Times New Roman" w:cs="Times New Roman"/>
-          <w:b/>
-          <w:bCs/>
-          <w:color w:val="auto"/>
-          <w:sz w:val="36"/>
-          <w:szCs w:val="36"/>
-          <w:u w:val="single"/>
-        </w:rPr>
-        <w:t>8</w:t>
+      <w:bookmarkStart w:id="16" w:name="_Toc138356820"/>
+      <w:r>
+        <w:rPr>
+          <w:rFonts w:ascii="Times New Roman" w:hAnsi="Times New Roman" w:cs="Times New Roman"/>
+          <w:b/>
+          <w:bCs/>
+          <w:color w:val="auto"/>
+          <w:sz w:val="36"/>
+          <w:szCs w:val="36"/>
+          <w:u w:val="single"/>
+        </w:rPr>
+        <w:t>1</w:t>
+      </w:r>
+      <w:r>
+        <w:rPr>
+          <w:rFonts w:ascii="Times New Roman" w:hAnsi="Times New Roman" w:cs="Times New Roman"/>
+          <w:b/>
+          <w:bCs/>
+          <w:color w:val="auto"/>
+          <w:sz w:val="36"/>
+          <w:szCs w:val="36"/>
+          <w:u w:val="single"/>
+        </w:rPr>
+        <w:t>1</w:t>
       </w:r>
       <w:r>
         <w:rPr>
@@ -3226,214 +3782,9 @@
           <w:szCs w:val="36"/>
           <w:u w:val="single"/>
         </w:rPr>
-        <w:t>Conclusion</w:t>
-      </w:r>
-      <w:bookmarkEnd w:id="13"/>
-    </w:p>
-    <w:p>
-      <w:pPr>
-        <w:rPr>
-          <w:rFonts w:ascii="Times New Roman" w:hAnsi="Times New Roman" w:cs="Times New Roman"/>
-          <w:sz w:val="24"/>
-          <w:szCs w:val="24"/>
-        </w:rPr>
-      </w:pPr>
-      <w:r>
-        <w:rPr>
-          <w:rFonts w:ascii="Times New Roman" w:hAnsi="Times New Roman" w:cs="Times New Roman"/>
-          <w:sz w:val="24"/>
-          <w:szCs w:val="24"/>
-        </w:rPr>
-        <w:t>-</w:t>
-      </w:r>
-      <w:r>
-        <w:rPr>
-          <w:rFonts w:ascii="Times New Roman" w:hAnsi="Times New Roman" w:cs="Times New Roman"/>
-          <w:sz w:val="24"/>
-          <w:szCs w:val="24"/>
-        </w:rPr>
-        <w:t>Summarise my findings in the project, and how it has contributed to ADR prediction.</w:t>
-      </w:r>
-    </w:p>
-    <w:p>
-      <w:pPr>
-        <w:rPr>
-          <w:rFonts w:ascii="Times New Roman" w:hAnsi="Times New Roman" w:cs="Times New Roman"/>
-          <w:sz w:val="24"/>
-          <w:szCs w:val="24"/>
-        </w:rPr>
-      </w:pPr>
-      <w:r>
-        <w:rPr>
-          <w:rFonts w:ascii="Times New Roman" w:hAnsi="Times New Roman" w:cs="Times New Roman"/>
-          <w:sz w:val="24"/>
-          <w:szCs w:val="24"/>
-        </w:rPr>
-        <w:t>-</w:t>
-      </w:r>
-      <w:r>
-        <w:rPr>
-          <w:rFonts w:ascii="Times New Roman" w:hAnsi="Times New Roman" w:cs="Times New Roman"/>
-          <w:sz w:val="24"/>
-          <w:szCs w:val="24"/>
-        </w:rPr>
-        <w:t>Identify future improvements to my work</w:t>
-      </w:r>
-      <w:r>
-        <w:rPr>
-          <w:rFonts w:ascii="Times New Roman" w:hAnsi="Times New Roman" w:cs="Times New Roman"/>
-          <w:sz w:val="24"/>
-          <w:szCs w:val="24"/>
-        </w:rPr>
-        <w:t>, and other potential areas</w:t>
-      </w:r>
-      <w:r>
-        <w:rPr>
-          <w:rFonts w:ascii="Times New Roman" w:hAnsi="Times New Roman" w:cs="Times New Roman"/>
-          <w:sz w:val="24"/>
-          <w:szCs w:val="24"/>
-        </w:rPr>
-        <w:t>.</w:t>
-      </w:r>
-      <w:r>
-        <w:rPr>
-          <w:rFonts w:ascii="Times New Roman" w:hAnsi="Times New Roman" w:cs="Times New Roman"/>
-          <w:sz w:val="24"/>
-          <w:szCs w:val="24"/>
-        </w:rPr>
-        <w:t xml:space="preserve"> </w:t>
-      </w:r>
-    </w:p>
-    <w:p>
-      <w:pPr>
-        <w:rPr>
-          <w:rFonts w:ascii="Times New Roman" w:hAnsi="Times New Roman" w:cs="Times New Roman"/>
-          <w:sz w:val="24"/>
-          <w:szCs w:val="24"/>
-        </w:rPr>
-      </w:pPr>
-    </w:p>
-    <w:p>
-      <w:pPr>
-        <w:pStyle w:val="Heading1"/>
-        <w:rPr>
-          <w:rFonts w:ascii="Times New Roman" w:hAnsi="Times New Roman" w:cs="Times New Roman"/>
-          <w:b/>
-          <w:bCs/>
-          <w:color w:val="auto"/>
-          <w:sz w:val="36"/>
-          <w:szCs w:val="36"/>
-          <w:u w:val="single"/>
-        </w:rPr>
-      </w:pPr>
-      <w:bookmarkStart w:id="14" w:name="_Toc137939238"/>
-      <w:r>
-        <w:rPr>
-          <w:rFonts w:ascii="Times New Roman" w:hAnsi="Times New Roman" w:cs="Times New Roman"/>
-          <w:b/>
-          <w:bCs/>
-          <w:color w:val="auto"/>
-          <w:sz w:val="36"/>
-          <w:szCs w:val="36"/>
-          <w:u w:val="single"/>
-        </w:rPr>
-        <w:t>9</w:t>
-      </w:r>
-      <w:r>
-        <w:rPr>
-          <w:rFonts w:ascii="Times New Roman" w:hAnsi="Times New Roman" w:cs="Times New Roman"/>
-          <w:b/>
-          <w:bCs/>
-          <w:color w:val="auto"/>
-          <w:sz w:val="36"/>
-          <w:szCs w:val="36"/>
-          <w:u w:val="single"/>
-        </w:rPr>
-        <w:t xml:space="preserve">. </w:t>
-      </w:r>
-      <w:r>
-        <w:rPr>
-          <w:rFonts w:ascii="Times New Roman" w:hAnsi="Times New Roman" w:cs="Times New Roman"/>
-          <w:b/>
-          <w:bCs/>
-          <w:color w:val="auto"/>
-          <w:sz w:val="36"/>
-          <w:szCs w:val="36"/>
-          <w:u w:val="single"/>
-        </w:rPr>
-        <w:t>References</w:t>
-      </w:r>
-      <w:bookmarkEnd w:id="14"/>
-    </w:p>
-    <w:p>
-      <w:pPr>
-        <w:rPr>
-          <w:rFonts w:ascii="Times New Roman" w:hAnsi="Times New Roman" w:cs="Times New Roman"/>
-          <w:sz w:val="24"/>
-          <w:szCs w:val="24"/>
-        </w:rPr>
-      </w:pPr>
-    </w:p>
-    <w:p>
-      <w:pPr>
-        <w:rPr>
-          <w:rFonts w:ascii="Times New Roman" w:hAnsi="Times New Roman" w:cs="Times New Roman"/>
-          <w:sz w:val="24"/>
-          <w:szCs w:val="24"/>
-        </w:rPr>
-      </w:pPr>
-    </w:p>
-    <w:p>
-      <w:pPr>
-        <w:pStyle w:val="Heading1"/>
-        <w:rPr>
-          <w:rFonts w:ascii="Times New Roman" w:hAnsi="Times New Roman" w:cs="Times New Roman"/>
-          <w:b/>
-          <w:bCs/>
-          <w:color w:val="auto"/>
-          <w:sz w:val="36"/>
-          <w:szCs w:val="36"/>
-          <w:u w:val="single"/>
-        </w:rPr>
-      </w:pPr>
-      <w:bookmarkStart w:id="15" w:name="_Toc137939239"/>
-      <w:r>
-        <w:rPr>
-          <w:rFonts w:ascii="Times New Roman" w:hAnsi="Times New Roman" w:cs="Times New Roman"/>
-          <w:b/>
-          <w:bCs/>
-          <w:color w:val="auto"/>
-          <w:sz w:val="36"/>
-          <w:szCs w:val="36"/>
-          <w:u w:val="single"/>
-        </w:rPr>
-        <w:t>10</w:t>
-      </w:r>
-      <w:r>
-        <w:rPr>
-          <w:rFonts w:ascii="Times New Roman" w:hAnsi="Times New Roman" w:cs="Times New Roman"/>
-          <w:b/>
-          <w:bCs/>
-          <w:color w:val="auto"/>
-          <w:sz w:val="36"/>
-          <w:szCs w:val="36"/>
-          <w:u w:val="single"/>
-        </w:rPr>
-        <w:t xml:space="preserve">. </w:t>
-      </w:r>
-      <w:r>
-        <w:rPr>
-          <w:rFonts w:ascii="Times New Roman" w:hAnsi="Times New Roman" w:cs="Times New Roman"/>
-          <w:b/>
-          <w:bCs/>
-          <w:color w:val="auto"/>
-          <w:sz w:val="36"/>
-          <w:szCs w:val="36"/>
-          <w:u w:val="single"/>
-        </w:rPr>
         <w:t>Appendix</w:t>
       </w:r>
-      <w:bookmarkEnd w:id="15"/>
+      <w:bookmarkEnd w:id="16"/>
     </w:p>
     <w:p>
       <w:pPr>

</xml_diff>

<commit_message>
Visualizing details for dissertation plan
</commit_message>
<xml_diff>
--- a/Dissertation Report.docx
+++ b/Dissertation Report.docx
@@ -453,6 +453,30 @@
           <w:szCs w:val="24"/>
         </w:rPr>
         <w:t>One of these???</w:t>
+      </w:r>
+    </w:p>
+    <w:p>
+      <w:pPr>
+        <w:jc w:val="center"/>
+        <w:rPr>
+          <w:rFonts w:ascii="Times New Roman" w:hAnsi="Times New Roman" w:cs="Times New Roman"/>
+          <w:i/>
+          <w:iCs/>
+          <w:color w:val="FF0000"/>
+          <w:sz w:val="24"/>
+          <w:szCs w:val="24"/>
+        </w:rPr>
+      </w:pPr>
+      <w:r>
+        <w:rPr>
+          <w:rFonts w:ascii="Times New Roman" w:hAnsi="Times New Roman" w:cs="Times New Roman"/>
+          <w:i/>
+          <w:iCs/>
+          <w:color w:val="FF0000"/>
+          <w:sz w:val="24"/>
+          <w:szCs w:val="24"/>
+        </w:rPr>
+        <w:t>“Leveraging Ensemble Learning in Single Label Prediction of Adverse Reaction to Chemical Compounds”</w:t>
       </w:r>
     </w:p>
     <w:p>
@@ -2022,6 +2046,7 @@
               <w:sz w:val="24"/>
               <w:szCs w:val="24"/>
             </w:rPr>
+            <w:lastRenderedPageBreak/>
             <w:fldChar w:fldCharType="end"/>
           </w:r>
         </w:p>
@@ -2058,7 +2083,6 @@
           <w:szCs w:val="36"/>
           <w:u w:val="single"/>
         </w:rPr>
-        <w:lastRenderedPageBreak/>
         <w:t xml:space="preserve">1. </w:t>
       </w:r>
       <w:r>
@@ -2592,6 +2616,7 @@
           <w:sz w:val="28"/>
           <w:szCs w:val="28"/>
         </w:rPr>
+        <w:lastRenderedPageBreak/>
         <w:t>4.4 Evaluation Metrics</w:t>
       </w:r>
       <w:bookmarkEnd w:id="7"/>
@@ -2654,7 +2679,6 @@
           <w:szCs w:val="36"/>
           <w:u w:val="single"/>
         </w:rPr>
-        <w:lastRenderedPageBreak/>
         <w:t>5</w:t>
       </w:r>
       <w:r>
@@ -3488,6 +3512,24 @@
           <w:sz w:val="24"/>
           <w:szCs w:val="24"/>
         </w:rPr>
+        <w:tab/>
+        <w:t>-Multi-label prediction rather than single-label</w:t>
+      </w:r>
+    </w:p>
+    <w:p>
+      <w:pPr>
+        <w:rPr>
+          <w:rFonts w:ascii="Times New Roman" w:hAnsi="Times New Roman" w:cs="Times New Roman"/>
+          <w:sz w:val="24"/>
+          <w:szCs w:val="24"/>
+        </w:rPr>
+      </w:pPr>
+      <w:r>
+        <w:rPr>
+          <w:rFonts w:ascii="Times New Roman" w:hAnsi="Times New Roman" w:cs="Times New Roman"/>
+          <w:sz w:val="24"/>
+          <w:szCs w:val="24"/>
+        </w:rPr>
         <w:t>-</w:t>
       </w:r>
       <w:r>
@@ -3607,7 +3649,6 @@
           <w:sz w:val="24"/>
           <w:szCs w:val="24"/>
         </w:rPr>
-        <w:lastRenderedPageBreak/>
         <w:t>-</w:t>
       </w:r>
       <w:r>

</xml_diff>